<commit_message>
started writing development chapter
</commit_message>
<xml_diff>
--- a/DocsCore/записка.docx
+++ b/DocsCore/записка.docx
@@ -6449,9 +6449,6 @@
       <w:pPr>
         <w:pStyle w:val="a2"/>
         <w:jc w:val="center"/>
-        <w:rPr>
-          <w:lang w:val="en-US"/>
-        </w:rPr>
       </w:pPr>
       <w:r>
         <w:t xml:space="preserve">Рисунок 1.6 – </w:t>
@@ -6475,9 +6472,6 @@
       <w:pPr>
         <w:pStyle w:val="a2"/>
         <w:jc w:val="center"/>
-        <w:rPr>
-          <w:lang w:val="en-US"/>
-        </w:rPr>
       </w:pPr>
     </w:p>
     <w:p>
@@ -6623,10 +6617,7 @@
         <w:pStyle w:val="a"/>
       </w:pPr>
       <w:r>
-        <w:t xml:space="preserve">функцию получения информации </w:t>
-      </w:r>
-      <w:r>
-        <w:t>файловой системы о диске</w:t>
+        <w:t>функцию получения информации файловой системы о диске</w:t>
       </w:r>
       <w:r>
         <w:t>;</w:t>
@@ -6736,7 +6727,10 @@
       </w:pPr>
       <w:proofErr w:type="spellStart"/>
       <w:r>
-        <w:t>журнализировать</w:t>
+        <w:t>журнал</w:t>
+      </w:r>
+      <w:r>
+        <w:t>ировать</w:t>
       </w:r>
       <w:proofErr w:type="spellEnd"/>
       <w:r>
@@ -6841,8 +6835,6 @@
       <w:r>
         <w:t>.</w:t>
       </w:r>
-      <w:bookmarkStart w:id="14" w:name="_GoBack"/>
-      <w:bookmarkEnd w:id="14"/>
     </w:p>
     <w:p>
       <w:pPr>
@@ -6866,8 +6858,8 @@
           <w:lang w:val="ru-RU"/>
         </w:rPr>
       </w:pPr>
-      <w:bookmarkStart w:id="15" w:name="_Toc9526274"/>
-      <w:bookmarkStart w:id="16" w:name="_Toc58346920"/>
+      <w:bookmarkStart w:id="14" w:name="_Toc9526274"/>
+      <w:bookmarkStart w:id="15" w:name="_Toc58346920"/>
       <w:r>
         <w:rPr>
           <w:lang w:val="ru-RU"/>
@@ -6893,721 +6885,319 @@
         </w:rPr>
         <w:t xml:space="preserve"> программного средства</w:t>
       </w:r>
+      <w:bookmarkEnd w:id="14"/>
       <w:bookmarkEnd w:id="15"/>
+    </w:p>
+    <w:p>
+      <w:pPr>
+        <w:pStyle w:val="2"/>
+      </w:pPr>
+      <w:bookmarkStart w:id="16" w:name="_Toc58346921"/>
+      <w:r>
+        <w:t>Структура программного средства</w:t>
+      </w:r>
       <w:bookmarkEnd w:id="16"/>
     </w:p>
     <w:p>
       <w:pPr>
+        <w:pStyle w:val="a2"/>
+      </w:pPr>
+      <w:r>
+        <w:t xml:space="preserve">Как и любая другая </w:t>
+      </w:r>
+      <w:r>
+        <w:rPr>
+          <w:lang w:val="en-US"/>
+        </w:rPr>
+        <w:t>DLL</w:t>
+      </w:r>
+      <w:r>
+        <w:t xml:space="preserve">-библиотека </w:t>
+      </w:r>
+      <w:proofErr w:type="spellStart"/>
+      <w:r>
+        <w:rPr>
+          <w:lang w:val="en-US"/>
+        </w:rPr>
+        <w:t>DefragmenterCore</w:t>
+      </w:r>
+      <w:proofErr w:type="spellEnd"/>
+      <w:r>
+        <w:t xml:space="preserve"> </w:t>
+      </w:r>
+      <w:r>
+        <w:t xml:space="preserve">состоит из интерфейсной части, представленной заголовочным файлом </w:t>
+      </w:r>
+      <w:r>
+        <w:rPr>
+          <w:lang w:val="en-US"/>
+        </w:rPr>
+        <w:t>Core</w:t>
+      </w:r>
+      <w:r>
+        <w:t>.</w:t>
+      </w:r>
+      <w:r>
+        <w:rPr>
+          <w:lang w:val="en-US"/>
+        </w:rPr>
+        <w:t>h</w:t>
+      </w:r>
+      <w:r>
+        <w:t>,</w:t>
+      </w:r>
+      <w:r>
+        <w:t xml:space="preserve"> </w:t>
+      </w:r>
+      <w:r>
+        <w:t>и части реализации. Она имеет следующую структуру файлов</w:t>
+      </w:r>
+      <w:r>
+        <w:t>:</w:t>
+      </w:r>
+    </w:p>
+    <w:p>
+      <w:pPr>
+        <w:pStyle w:val="a"/>
+      </w:pPr>
+      <w:proofErr w:type="spellStart"/>
+      <w:r>
+        <w:rPr>
+          <w:lang w:val="en-US"/>
+        </w:rPr>
+        <w:t>CheckUser</w:t>
+      </w:r>
+      <w:proofErr w:type="spellEnd"/>
+      <w:r>
+        <w:t>.</w:t>
+      </w:r>
+      <w:proofErr w:type="spellStart"/>
+      <w:r>
+        <w:rPr>
+          <w:lang w:val="en-US"/>
+        </w:rPr>
+        <w:t>cpp</w:t>
+      </w:r>
+      <w:proofErr w:type="spellEnd"/>
+      <w:r>
+        <w:t xml:space="preserve"> – </w:t>
+      </w:r>
+      <w:r>
+        <w:t xml:space="preserve">реализация функции </w:t>
+      </w:r>
+      <w:proofErr w:type="spellStart"/>
+      <w:r>
+        <w:t>валидации</w:t>
+      </w:r>
+      <w:proofErr w:type="spellEnd"/>
+      <w:r>
+        <w:t xml:space="preserve"> пользователя библиотеки, как администратора системы</w:t>
+      </w:r>
+      <w:r>
+        <w:t>;</w:t>
+      </w:r>
+    </w:p>
+    <w:p>
+      <w:pPr>
+        <w:pStyle w:val="a"/>
+      </w:pPr>
+      <w:r>
+        <w:rPr>
+          <w:lang w:val="en-US"/>
+        </w:rPr>
+        <w:t>Core</w:t>
+      </w:r>
+      <w:r>
+        <w:t>.</w:t>
+      </w:r>
+      <w:proofErr w:type="spellStart"/>
+      <w:r>
+        <w:rPr>
+          <w:lang w:val="en-US"/>
+        </w:rPr>
+        <w:t>cpp</w:t>
+      </w:r>
+      <w:proofErr w:type="spellEnd"/>
+      <w:r>
+        <w:t xml:space="preserve"> – </w:t>
+      </w:r>
+      <w:r>
+        <w:t xml:space="preserve">точка входа в </w:t>
+      </w:r>
+      <w:r>
+        <w:rPr>
+          <w:lang w:val="en-US"/>
+        </w:rPr>
+        <w:t>DLL</w:t>
+      </w:r>
+      <w:r>
+        <w:t>-библиотеку</w:t>
+      </w:r>
+      <w:r>
+        <w:t>;</w:t>
+      </w:r>
+    </w:p>
+    <w:p>
+      <w:pPr>
+        <w:pStyle w:val="a"/>
+      </w:pPr>
+      <w:proofErr w:type="spellStart"/>
+      <w:r>
+        <w:rPr>
+          <w:lang w:val="en-US"/>
+        </w:rPr>
+        <w:t>Defragger</w:t>
+      </w:r>
+      <w:proofErr w:type="spellEnd"/>
+      <w:r>
+        <w:t>.</w:t>
+      </w:r>
+      <w:proofErr w:type="spellStart"/>
+      <w:r>
+        <w:rPr>
+          <w:lang w:val="en-US"/>
+        </w:rPr>
+        <w:t>cpp</w:t>
+      </w:r>
+      <w:proofErr w:type="spellEnd"/>
+      <w:r>
+        <w:t xml:space="preserve"> –</w:t>
+      </w:r>
+      <w:r>
+        <w:t xml:space="preserve"> реализация дефрагментации, процесса её </w:t>
+      </w:r>
+      <w:proofErr w:type="spellStart"/>
+      <w:r>
+        <w:t>журналирования</w:t>
+      </w:r>
+      <w:proofErr w:type="spellEnd"/>
+      <w:r>
+        <w:t xml:space="preserve"> и сбора статистики</w:t>
+      </w:r>
+      <w:r>
+        <w:t>;</w:t>
+      </w:r>
+    </w:p>
+    <w:p>
+      <w:pPr>
+        <w:pStyle w:val="a"/>
+      </w:pPr>
+      <w:proofErr w:type="spellStart"/>
+      <w:r>
+        <w:rPr>
+          <w:lang w:val="en-US"/>
+        </w:rPr>
+        <w:t>DriveOperation</w:t>
+      </w:r>
+      <w:proofErr w:type="spellEnd"/>
+      <w:r>
+        <w:t>.</w:t>
+      </w:r>
+      <w:proofErr w:type="spellStart"/>
+      <w:r>
+        <w:rPr>
+          <w:lang w:val="en-US"/>
+        </w:rPr>
+        <w:t>cpp</w:t>
+      </w:r>
+      <w:proofErr w:type="spellEnd"/>
+      <w:r>
+        <w:t xml:space="preserve"> – </w:t>
+      </w:r>
+      <w:r>
+        <w:t>реализация получения информации файловой системы о диске</w:t>
+      </w:r>
+      <w:r>
+        <w:t>;</w:t>
+      </w:r>
+    </w:p>
+    <w:p>
+      <w:pPr>
+        <w:pStyle w:val="a"/>
+      </w:pPr>
+      <w:r>
+        <w:rPr>
+          <w:lang w:val="en-US"/>
+        </w:rPr>
+        <w:t>Menu</w:t>
+      </w:r>
+      <w:r>
+        <w:t>.</w:t>
+      </w:r>
+      <w:proofErr w:type="spellStart"/>
+      <w:r>
+        <w:rPr>
+          <w:lang w:val="en-US"/>
+        </w:rPr>
+        <w:t>cpp</w:t>
+      </w:r>
+      <w:proofErr w:type="spellEnd"/>
+      <w:r>
+        <w:t xml:space="preserve"> – </w:t>
+      </w:r>
+      <w:r>
+        <w:t>реализация получения базовой информации о диске.</w:t>
+      </w:r>
+    </w:p>
+    <w:p>
+      <w:pPr>
+        <w:pStyle w:val="a2"/>
+      </w:pPr>
+      <w:r>
+        <w:t xml:space="preserve">Как видно, структура программного средства довольно простая, что устраняет трудности в её использовании и переработке. </w:t>
+      </w:r>
+      <w:r>
+        <w:t xml:space="preserve">После сборки библиотека компилируется в выходной </w:t>
+      </w:r>
+      <w:proofErr w:type="spellStart"/>
+      <w:r>
+        <w:rPr>
+          <w:lang w:val="en-US"/>
+        </w:rPr>
+        <w:t>dll</w:t>
+      </w:r>
+      <w:proofErr w:type="spellEnd"/>
+      <w:r>
+        <w:t>-</w:t>
+      </w:r>
+      <w:r>
+        <w:t>файл, который непосредственно подключается пользователем с помощью динамического либо статического связывания.</w:t>
+      </w:r>
+    </w:p>
+    <w:p>
+      <w:pPr>
+        <w:pStyle w:val="a2"/>
+      </w:pPr>
+    </w:p>
+    <w:p>
+      <w:pPr>
         <w:pStyle w:val="2"/>
-      </w:pPr>
-      <w:bookmarkStart w:id="17" w:name="_Toc58346921"/>
-      <w:r>
-        <w:t>Структура программного средства</w:t>
-      </w:r>
-      <w:bookmarkEnd w:id="17"/>
-    </w:p>
-    <w:p>
-      <w:r>
-        <w:t>В соответствие с требованиями программное</w:t>
-      </w:r>
-      <w:r>
-        <w:t xml:space="preserve"> средство </w:t>
-      </w:r>
-      <w:proofErr w:type="spellStart"/>
-      <w:r>
-        <w:rPr>
-          <w:lang w:val="en-US"/>
-        </w:rPr>
-        <w:t>OldChess</w:t>
-      </w:r>
-      <w:proofErr w:type="spellEnd"/>
-      <w:r>
-        <w:t xml:space="preserve"> </w:t>
-      </w:r>
-      <w:r>
-        <w:t xml:space="preserve">разбито на </w:t>
-      </w:r>
-      <w:r>
-        <w:t xml:space="preserve">3 </w:t>
-      </w:r>
-      <w:r>
-        <w:t>части</w:t>
-      </w:r>
-      <w:r>
-        <w:t>.</w:t>
-      </w:r>
-      <w:r>
-        <w:t xml:space="preserve"> </w:t>
-      </w:r>
-    </w:p>
-    <w:p>
-      <w:pPr>
-        <w:rPr>
-          <w:lang w:val="en-US"/>
-        </w:rPr>
-      </w:pPr>
-      <w:r>
-        <w:t>Модуль шахматной логики «</w:t>
-      </w:r>
-      <w:r>
-        <w:rPr>
-          <w:lang w:val="en-US"/>
-        </w:rPr>
-        <w:t>Chess</w:t>
-      </w:r>
-      <w:r>
-        <w:t>»</w:t>
-      </w:r>
-      <w:r>
-        <w:t xml:space="preserve"> </w:t>
-      </w:r>
-      <w:r>
-        <w:t>представляет собой библиотеку классов для .</w:t>
-      </w:r>
-      <w:r>
-        <w:rPr>
-          <w:lang w:val="en-US"/>
-        </w:rPr>
-        <w:t>NET</w:t>
-      </w:r>
-      <w:r>
-        <w:t xml:space="preserve"> </w:t>
-      </w:r>
-      <w:r>
-        <w:rPr>
-          <w:lang w:val="en-US"/>
-        </w:rPr>
-        <w:t>Standard</w:t>
-      </w:r>
-      <w:r>
-        <w:t xml:space="preserve">, которая в скомпилированном виде представляет собой </w:t>
-      </w:r>
-      <w:r>
-        <w:t>.</w:t>
-      </w:r>
-      <w:proofErr w:type="spellStart"/>
-      <w:r>
-        <w:rPr>
-          <w:lang w:val="en-US"/>
-        </w:rPr>
-        <w:t>dll</w:t>
-      </w:r>
-      <w:proofErr w:type="spellEnd"/>
-      <w:r>
-        <w:t xml:space="preserve"> </w:t>
-      </w:r>
-      <w:r>
-        <w:t>файл, который непосредственно используется клиентом. Данный модуль содержит 8 классов</w:t>
-      </w:r>
-      <w:r>
-        <w:rPr>
-          <w:lang w:val="en-US"/>
-        </w:rPr>
-        <w:t>:</w:t>
-      </w:r>
-    </w:p>
-    <w:p>
-      <w:pPr>
-        <w:pStyle w:val="a"/>
-        <w:numPr>
-          <w:ilvl w:val="0"/>
-          <w:numId w:val="11"/>
-        </w:numPr>
-        <w:ind w:left="0" w:firstLine="709"/>
-      </w:pPr>
-      <w:r>
-        <w:rPr>
-          <w:lang w:val="en-US"/>
-        </w:rPr>
-        <w:t>Board</w:t>
-      </w:r>
-      <w:r>
-        <w:t>.</w:t>
-      </w:r>
-      <w:proofErr w:type="spellStart"/>
-      <w:r>
-        <w:rPr>
-          <w:lang w:val="en-US"/>
-        </w:rPr>
-        <w:t>cs</w:t>
-      </w:r>
-      <w:proofErr w:type="spellEnd"/>
-      <w:r>
-        <w:t xml:space="preserve"> – </w:t>
-      </w:r>
-      <w:r>
-        <w:t>класс, описывающий шахматную доску</w:t>
-      </w:r>
-      <w:r>
-        <w:t>;</w:t>
-      </w:r>
-    </w:p>
-    <w:p>
-      <w:pPr>
-        <w:pStyle w:val="a"/>
-        <w:numPr>
-          <w:ilvl w:val="0"/>
-          <w:numId w:val="11"/>
-        </w:numPr>
-        <w:ind w:left="0" w:firstLine="709"/>
-      </w:pPr>
-      <w:r>
-        <w:rPr>
-          <w:lang w:val="en-US"/>
-        </w:rPr>
-        <w:t>Chess</w:t>
-      </w:r>
-      <w:r>
-        <w:t>.</w:t>
-      </w:r>
-      <w:proofErr w:type="spellStart"/>
-      <w:r>
-        <w:rPr>
-          <w:lang w:val="en-US"/>
-        </w:rPr>
-        <w:t>cs</w:t>
-      </w:r>
-      <w:proofErr w:type="spellEnd"/>
-      <w:r>
-        <w:t xml:space="preserve"> – </w:t>
-      </w:r>
-      <w:r>
-        <w:t>главный класс, описывающий непосредственно объект шахмат, представляющий собой интерфейс, с помощью которого клиент может взаимодействовать с библиотекой</w:t>
-      </w:r>
-      <w:r>
-        <w:t>;</w:t>
-      </w:r>
-    </w:p>
-    <w:p>
-      <w:pPr>
-        <w:pStyle w:val="a"/>
-        <w:numPr>
-          <w:ilvl w:val="0"/>
-          <w:numId w:val="11"/>
-        </w:numPr>
-        <w:ind w:left="0" w:firstLine="709"/>
-      </w:pPr>
-      <w:r>
-        <w:rPr>
-          <w:lang w:val="en-US"/>
-        </w:rPr>
-        <w:t>Color</w:t>
-      </w:r>
-      <w:r>
-        <w:t>.</w:t>
-      </w:r>
-      <w:proofErr w:type="spellStart"/>
-      <w:r>
-        <w:rPr>
-          <w:lang w:val="en-US"/>
-        </w:rPr>
-        <w:t>cs</w:t>
-      </w:r>
-      <w:proofErr w:type="spellEnd"/>
-      <w:r>
-        <w:t xml:space="preserve"> – </w:t>
-      </w:r>
-      <w:r>
-        <w:t>класс, описывающий цвет шахматной фигуры</w:t>
-      </w:r>
-      <w:r>
-        <w:t>;</w:t>
-      </w:r>
-    </w:p>
-    <w:p>
-      <w:pPr>
-        <w:pStyle w:val="a"/>
-        <w:numPr>
-          <w:ilvl w:val="0"/>
-          <w:numId w:val="11"/>
-        </w:numPr>
-        <w:ind w:left="0" w:firstLine="709"/>
-      </w:pPr>
-      <w:r>
-        <w:rPr>
-          <w:lang w:val="en-US"/>
-        </w:rPr>
-        <w:t>Figure</w:t>
-      </w:r>
-      <w:r>
-        <w:t>.</w:t>
-      </w:r>
-      <w:proofErr w:type="spellStart"/>
-      <w:r>
-        <w:rPr>
-          <w:lang w:val="en-US"/>
-        </w:rPr>
-        <w:t>cs</w:t>
-      </w:r>
-      <w:proofErr w:type="spellEnd"/>
-      <w:r>
-        <w:t xml:space="preserve"> – </w:t>
-      </w:r>
-      <w:r>
-        <w:t>класс, представляющий непосредственно шахматную фигуру</w:t>
-      </w:r>
-      <w:r>
-        <w:t>;</w:t>
-      </w:r>
-    </w:p>
-    <w:p>
-      <w:pPr>
-        <w:pStyle w:val="a"/>
-        <w:numPr>
-          <w:ilvl w:val="0"/>
-          <w:numId w:val="11"/>
-        </w:numPr>
-        <w:ind w:left="0" w:firstLine="709"/>
-      </w:pPr>
-      <w:proofErr w:type="spellStart"/>
-      <w:r>
-        <w:rPr>
-          <w:lang w:val="en-US"/>
-        </w:rPr>
-        <w:t>FigureOnSquare</w:t>
-      </w:r>
-      <w:proofErr w:type="spellEnd"/>
-      <w:r>
-        <w:t>.</w:t>
-      </w:r>
-      <w:proofErr w:type="spellStart"/>
-      <w:r>
-        <w:rPr>
-          <w:lang w:val="en-US"/>
-        </w:rPr>
-        <w:t>cs</w:t>
-      </w:r>
-      <w:proofErr w:type="spellEnd"/>
-      <w:r>
-        <w:t xml:space="preserve"> – </w:t>
-      </w:r>
-      <w:r>
-        <w:t>класс, представляющий фигуру в контексте её расположения на доске</w:t>
-      </w:r>
-      <w:r>
-        <w:t>;</w:t>
-      </w:r>
-    </w:p>
-    <w:p>
-      <w:pPr>
-        <w:pStyle w:val="a"/>
-        <w:numPr>
-          <w:ilvl w:val="0"/>
-          <w:numId w:val="11"/>
-        </w:numPr>
-        <w:ind w:left="0" w:firstLine="709"/>
-      </w:pPr>
-      <w:proofErr w:type="spellStart"/>
-      <w:r>
-        <w:rPr>
-          <w:lang w:val="en-US"/>
-        </w:rPr>
-        <w:t>FigureMoving</w:t>
-      </w:r>
-      <w:proofErr w:type="spellEnd"/>
-      <w:r>
-        <w:t>.</w:t>
-      </w:r>
-      <w:proofErr w:type="spellStart"/>
-      <w:r>
-        <w:rPr>
-          <w:lang w:val="en-US"/>
-        </w:rPr>
-        <w:t>cs</w:t>
-      </w:r>
-      <w:proofErr w:type="spellEnd"/>
-      <w:r>
-        <w:t xml:space="preserve"> – </w:t>
-      </w:r>
-      <w:r>
-        <w:t>класс, описывающий перемещение фигуры</w:t>
-      </w:r>
-      <w:r>
-        <w:t>;</w:t>
-      </w:r>
-    </w:p>
-    <w:p>
-      <w:pPr>
-        <w:pStyle w:val="a"/>
-        <w:numPr>
-          <w:ilvl w:val="0"/>
-          <w:numId w:val="11"/>
-        </w:numPr>
-        <w:ind w:left="0" w:firstLine="709"/>
-      </w:pPr>
-      <w:r>
-        <w:rPr>
-          <w:lang w:val="en-US"/>
-        </w:rPr>
-        <w:t>Moves</w:t>
-      </w:r>
-      <w:r>
-        <w:t>.</w:t>
-      </w:r>
-      <w:proofErr w:type="spellStart"/>
-      <w:r>
-        <w:rPr>
-          <w:lang w:val="en-US"/>
-        </w:rPr>
-        <w:t>cs</w:t>
-      </w:r>
-      <w:proofErr w:type="spellEnd"/>
-      <w:r>
-        <w:t xml:space="preserve"> – </w:t>
-      </w:r>
-      <w:r>
-        <w:t>класс, реализующий шахматные правила в отношении ходов фигур</w:t>
-      </w:r>
-      <w:r>
-        <w:t>;</w:t>
-      </w:r>
-    </w:p>
-    <w:p>
-      <w:pPr>
-        <w:pStyle w:val="a"/>
-        <w:numPr>
-          <w:ilvl w:val="0"/>
-          <w:numId w:val="11"/>
-        </w:numPr>
-        <w:ind w:left="0" w:firstLine="709"/>
-      </w:pPr>
-      <w:r>
-        <w:rPr>
-          <w:lang w:val="en-US"/>
-        </w:rPr>
-        <w:t>Square</w:t>
-      </w:r>
-      <w:r>
-        <w:t>.</w:t>
-      </w:r>
-      <w:proofErr w:type="spellStart"/>
-      <w:r>
-        <w:rPr>
-          <w:lang w:val="en-US"/>
-        </w:rPr>
-        <w:t>cs</w:t>
-      </w:r>
-      <w:proofErr w:type="spellEnd"/>
-      <w:r>
-        <w:t xml:space="preserve"> – </w:t>
-      </w:r>
-      <w:r>
-        <w:t>класс, описывающий клетку шахматной доски.</w:t>
-      </w:r>
-    </w:p>
-    <w:p>
-      <w:pPr>
-        <w:pStyle w:val="a2"/>
-      </w:pPr>
-      <w:r>
-        <w:t>Клиентский модуль</w:t>
-      </w:r>
-      <w:r>
-        <w:t xml:space="preserve"> </w:t>
-      </w:r>
-      <w:r>
-        <w:t xml:space="preserve">представляет собой графическое приложение </w:t>
-      </w:r>
-      <w:r>
-        <w:rPr>
-          <w:lang w:val="en-US"/>
-        </w:rPr>
-        <w:t>Windows</w:t>
-      </w:r>
-      <w:r>
-        <w:t xml:space="preserve"> </w:t>
-      </w:r>
-      <w:r>
-        <w:rPr>
-          <w:lang w:val="en-US"/>
-        </w:rPr>
-        <w:t>Forms</w:t>
-      </w:r>
-      <w:r>
-        <w:t>, которое содержит три формы</w:t>
-      </w:r>
-      <w:r>
-        <w:t>:</w:t>
-      </w:r>
-    </w:p>
-    <w:p>
-      <w:pPr>
-        <w:pStyle w:val="a"/>
-        <w:numPr>
-          <w:ilvl w:val="0"/>
-          <w:numId w:val="11"/>
-        </w:numPr>
-        <w:ind w:left="0" w:firstLine="709"/>
-      </w:pPr>
-      <w:proofErr w:type="spellStart"/>
-      <w:r>
-        <w:rPr>
-          <w:lang w:val="en-US"/>
-        </w:rPr>
-        <w:t>frmMain</w:t>
-      </w:r>
-      <w:proofErr w:type="spellEnd"/>
-      <w:r>
-        <w:t>.</w:t>
-      </w:r>
-      <w:proofErr w:type="spellStart"/>
-      <w:r>
-        <w:rPr>
-          <w:lang w:val="en-US"/>
-        </w:rPr>
-        <w:t>cs</w:t>
-      </w:r>
-      <w:proofErr w:type="spellEnd"/>
-      <w:r>
-        <w:t xml:space="preserve"> – </w:t>
-      </w:r>
-      <w:r>
-        <w:t>главная форма приложения, содержащая инструменты взаимодействия с сервером и непосредственно объекты игрового процесса</w:t>
-      </w:r>
-      <w:r>
-        <w:t>;</w:t>
-      </w:r>
-    </w:p>
-    <w:p>
-      <w:pPr>
-        <w:pStyle w:val="a"/>
-        <w:numPr>
-          <w:ilvl w:val="0"/>
-          <w:numId w:val="11"/>
-        </w:numPr>
-        <w:ind w:left="0" w:firstLine="709"/>
-      </w:pPr>
-      <w:proofErr w:type="spellStart"/>
-      <w:r>
-        <w:rPr>
-          <w:lang w:val="en-US"/>
-        </w:rPr>
-        <w:t>frmConnect</w:t>
-      </w:r>
-      <w:proofErr w:type="spellEnd"/>
-      <w:r>
-        <w:t>.</w:t>
-      </w:r>
-      <w:proofErr w:type="spellStart"/>
-      <w:r>
-        <w:rPr>
-          <w:lang w:val="en-US"/>
-        </w:rPr>
-        <w:t>cs</w:t>
-      </w:r>
-      <w:proofErr w:type="spellEnd"/>
-      <w:r>
-        <w:t xml:space="preserve"> – </w:t>
-      </w:r>
-      <w:r>
-        <w:t>форма, отвечающая за подключение к серверу</w:t>
-      </w:r>
-      <w:r>
-        <w:t>;</w:t>
-      </w:r>
-    </w:p>
-    <w:p>
-      <w:pPr>
-        <w:pStyle w:val="a"/>
-        <w:numPr>
-          <w:ilvl w:val="0"/>
-          <w:numId w:val="11"/>
-        </w:numPr>
-        <w:ind w:left="0" w:firstLine="709"/>
-      </w:pPr>
-      <w:proofErr w:type="spellStart"/>
-      <w:r>
-        <w:rPr>
-          <w:lang w:val="en-US"/>
-        </w:rPr>
-        <w:t>frmJoin</w:t>
-      </w:r>
-      <w:proofErr w:type="spellEnd"/>
-      <w:r>
-        <w:t>.</w:t>
-      </w:r>
-      <w:proofErr w:type="spellStart"/>
-      <w:r>
-        <w:rPr>
-          <w:lang w:val="en-US"/>
-        </w:rPr>
-        <w:t>cs</w:t>
-      </w:r>
-      <w:proofErr w:type="spellEnd"/>
-      <w:r>
-        <w:t xml:space="preserve"> – </w:t>
-      </w:r>
-      <w:r>
-        <w:t>форма, отвечающая за подключение к созданной игровой сессии</w:t>
-      </w:r>
-      <w:r>
-        <w:t>.</w:t>
-      </w:r>
-    </w:p>
-    <w:p>
-      <w:pPr>
-        <w:pStyle w:val="a2"/>
-      </w:pPr>
-      <w:r>
-        <w:t>Серверный модуль представляет собой консольное приложение</w:t>
-      </w:r>
-      <w:r>
-        <w:t xml:space="preserve"> и включает три класса</w:t>
-      </w:r>
-      <w:r>
-        <w:t>:</w:t>
-      </w:r>
-    </w:p>
-    <w:p>
-      <w:pPr>
-        <w:pStyle w:val="a"/>
-        <w:numPr>
-          <w:ilvl w:val="0"/>
-          <w:numId w:val="11"/>
-        </w:numPr>
-        <w:ind w:left="0" w:firstLine="709"/>
-      </w:pPr>
-      <w:proofErr w:type="spellStart"/>
-      <w:r>
-        <w:rPr>
-          <w:lang w:val="en-US"/>
-        </w:rPr>
-        <w:t>ChessServer</w:t>
-      </w:r>
-      <w:proofErr w:type="spellEnd"/>
-      <w:r>
-        <w:t>.</w:t>
-      </w:r>
-      <w:proofErr w:type="spellStart"/>
-      <w:r>
-        <w:rPr>
-          <w:lang w:val="en-US"/>
-        </w:rPr>
-        <w:t>cs</w:t>
-      </w:r>
-      <w:proofErr w:type="spellEnd"/>
-      <w:r>
-        <w:t xml:space="preserve"> – </w:t>
-      </w:r>
-      <w:r>
-        <w:t>класс, непосредственно реализующий функции обработки клиентских запросов</w:t>
-      </w:r>
-      <w:r>
-        <w:t>;</w:t>
-      </w:r>
-    </w:p>
-    <w:p>
-      <w:pPr>
-        <w:pStyle w:val="a"/>
-        <w:numPr>
-          <w:ilvl w:val="0"/>
-          <w:numId w:val="11"/>
-        </w:numPr>
-        <w:ind w:left="0" w:firstLine="709"/>
-      </w:pPr>
-      <w:r>
-        <w:rPr>
-          <w:lang w:val="en-US"/>
-        </w:rPr>
-        <w:t>User</w:t>
-      </w:r>
-      <w:r>
-        <w:t>.</w:t>
-      </w:r>
-      <w:proofErr w:type="spellStart"/>
-      <w:r>
-        <w:rPr>
-          <w:lang w:val="en-US"/>
-        </w:rPr>
-        <w:t>cs</w:t>
-      </w:r>
-      <w:proofErr w:type="spellEnd"/>
-      <w:r>
-        <w:t xml:space="preserve"> – </w:t>
-      </w:r>
-      <w:r>
-        <w:t>класс, представляющий пользователя на сервере</w:t>
-      </w:r>
-      <w:r>
-        <w:t>;</w:t>
-      </w:r>
-    </w:p>
-    <w:p>
-      <w:pPr>
-        <w:pStyle w:val="a"/>
-        <w:numPr>
-          <w:ilvl w:val="0"/>
-          <w:numId w:val="11"/>
-        </w:numPr>
-        <w:ind w:left="0" w:firstLine="709"/>
-      </w:pPr>
-      <w:proofErr w:type="spellStart"/>
-      <w:r>
-        <w:rPr>
-          <w:lang w:val="en-US"/>
-        </w:rPr>
-        <w:t>GameSession</w:t>
-      </w:r>
-      <w:proofErr w:type="spellEnd"/>
-      <w:r>
-        <w:t>.</w:t>
-      </w:r>
-      <w:proofErr w:type="spellStart"/>
-      <w:r>
-        <w:rPr>
-          <w:lang w:val="en-US"/>
-        </w:rPr>
-        <w:t>cs</w:t>
-      </w:r>
-      <w:proofErr w:type="spellEnd"/>
-      <w:r>
-        <w:t xml:space="preserve"> – </w:t>
-      </w:r>
-      <w:r>
-        <w:t>класс, описывающий игровую сессию на сервере.</w:t>
-      </w:r>
-    </w:p>
-    <w:p>
-      <w:pPr>
-        <w:pStyle w:val="a"/>
-        <w:numPr>
-          <w:ilvl w:val="0"/>
-          <w:numId w:val="0"/>
-        </w:numPr>
-        <w:ind w:left="1069"/>
-      </w:pPr>
-    </w:p>
-    <w:p>
-      <w:pPr>
-        <w:pStyle w:val="2"/>
         <w:rPr>
           <w:lang w:val="ru-RU"/>
         </w:rPr>
       </w:pPr>
-      <w:bookmarkStart w:id="18" w:name="_Toc58346922"/>
       <w:r>
         <w:rPr>
           <w:lang w:val="ru-RU"/>
         </w:rPr>
-        <w:t>Р</w:t>
-      </w:r>
-      <w:r>
-        <w:rPr>
-          <w:lang w:val="ru-RU"/>
-        </w:rPr>
-        <w:t>азработка серверной части</w:t>
-      </w:r>
-      <w:bookmarkEnd w:id="18"/>
-    </w:p>
-    <w:p>
-      <w:pPr>
-        <w:pStyle w:val="a2"/>
-      </w:pPr>
-      <w:r>
-        <w:t>В ходе проектирования была выработана схема рабо</w:t>
-      </w:r>
-      <w:r>
-        <w:t>ты серверной части приложения, представленная на рисунке 3.1.</w:t>
+        <w:t>Разработка интерфейсной части</w:t>
+      </w:r>
+    </w:p>
+    <w:p>
+      <w:pPr>
+        <w:pStyle w:val="a2"/>
+      </w:pPr>
+      <w:r>
+        <w:t xml:space="preserve">При разработке </w:t>
+      </w:r>
+      <w:r>
+        <w:rPr>
+          <w:lang w:val="en-US"/>
+        </w:rPr>
+        <w:t>DLL</w:t>
+      </w:r>
+      <w:r>
+        <w:t>-библиотеки с помощью директив условной компиляции необходимо объявить конструкцию, представленную на рисунке 3.1.</w:t>
       </w:r>
     </w:p>
     <w:p>
@@ -7621,16 +7211,11 @@
         <w:jc w:val="center"/>
       </w:pPr>
       <w:r>
-        <w:rPr>
-          <w:noProof/>
-          <w:lang w:eastAsia="ru-RU"/>
-        </w:rPr>
-        <w:lastRenderedPageBreak/>
         <w:drawing>
-          <wp:inline distT="0" distB="0" distL="0" distR="0" wp14:anchorId="4E593DB1" wp14:editId="0063C7BE">
-            <wp:extent cx="3996266" cy="2707754"/>
-            <wp:effectExtent l="0" t="0" r="4445" b="0"/>
-            <wp:docPr id="23" name="Рисунок 23"/>
+          <wp:inline distT="0" distB="0" distL="0" distR="0" wp14:anchorId="1868BE01" wp14:editId="619FA964">
+            <wp:extent cx="3715591" cy="904875"/>
+            <wp:effectExtent l="0" t="0" r="0" b="0"/>
+            <wp:docPr id="8" name="Рисунок 8"/>
             <wp:cNvGraphicFramePr>
               <a:graphicFrameLocks xmlns:a="http://schemas.openxmlformats.org/drawingml/2006/main" noChangeAspect="1"/>
             </wp:cNvGraphicFramePr>
@@ -7650,7 +7235,7 @@
                   <pic:spPr>
                     <a:xfrm>
                       <a:off x="0" y="0"/>
-                      <a:ext cx="4006341" cy="2714580"/>
+                      <a:ext cx="3719155" cy="905743"/>
                     </a:xfrm>
                     <a:prstGeom prst="rect">
                       <a:avLst/>
@@ -7673,9 +7258,21 @@
       <w:pPr>
         <w:pStyle w:val="a2"/>
         <w:jc w:val="center"/>
-      </w:pPr>
-      <w:r>
-        <w:t>Рисунок 3.1 – Схема работы сервера</w:t>
+        <w:rPr>
+          <w:lang w:val="en-US"/>
+        </w:rPr>
+      </w:pPr>
+      <w:r>
+        <w:t xml:space="preserve">Рисунок 3.1 – </w:t>
+      </w:r>
+      <w:r>
+        <w:t xml:space="preserve">Объявление константы </w:t>
+      </w:r>
+      <w:r>
+        <w:rPr>
+          <w:lang w:val="en-US"/>
+        </w:rPr>
+        <w:t>DEFRAGMENTERCORE_API</w:t>
       </w:r>
     </w:p>
     <w:p>
@@ -7687,1603 +7284,1100 @@
     <w:p>
       <w:pPr>
         <w:pStyle w:val="a2"/>
-      </w:pPr>
-      <w:r>
-        <w:t xml:space="preserve">Сервер использует класс </w:t>
+        <w:jc w:val="left"/>
+      </w:pPr>
+      <w:r>
+        <w:t xml:space="preserve">Впоследствии каждая интерфейсная функция будет объявляться с константой </w:t>
+      </w:r>
+      <w:r>
+        <w:rPr>
+          <w:lang w:val="en-US"/>
+        </w:rPr>
+        <w:t>DEFRAGMENTERCORE</w:t>
+      </w:r>
+      <w:r>
+        <w:t>_</w:t>
+      </w:r>
+      <w:r>
+        <w:rPr>
+          <w:lang w:val="en-US"/>
+        </w:rPr>
+        <w:t>API</w:t>
+      </w:r>
+      <w:r>
+        <w:t>, что позволит библиотеке её экспортировать, а стороннему приложению, соответственно импортировать её.</w:t>
+      </w:r>
+      <w:r>
+        <w:t xml:space="preserve"> Помимо этого, функции будут иметь соглашение вызова </w:t>
       </w:r>
       <w:proofErr w:type="spellStart"/>
       <w:r>
         <w:rPr>
           <w:lang w:val="en-US"/>
         </w:rPr>
-        <w:t>TcpListener</w:t>
+        <w:t>cdecl</w:t>
       </w:r>
       <w:proofErr w:type="spellEnd"/>
       <w:r>
-        <w:t xml:space="preserve">, который находится в пространстве имён </w:t>
+        <w:t xml:space="preserve">, что обеспечит совместимость со стандартами операционной системы </w:t>
+      </w:r>
+      <w:r>
+        <w:rPr>
+          <w:lang w:val="en-US"/>
+        </w:rPr>
+        <w:t>Windows</w:t>
+      </w:r>
+      <w:r>
+        <w:t>.</w:t>
+      </w:r>
+    </w:p>
+    <w:p>
+      <w:pPr>
+        <w:pStyle w:val="a2"/>
+        <w:jc w:val="left"/>
+      </w:pPr>
+      <w:r>
+        <w:t xml:space="preserve">Структура </w:t>
       </w:r>
       <w:proofErr w:type="spellStart"/>
       <w:r>
-        <w:t>System.Net.Sock</w:t>
-      </w:r>
-      <w:r>
-        <w:t>ets</w:t>
+        <w:t>DriveData</w:t>
       </w:r>
       <w:proofErr w:type="spellEnd"/>
       <w:r>
-        <w:t xml:space="preserve">. Данный класс позволяет привязать сервер на определённый </w:t>
+        <w:t xml:space="preserve"> содержит информацию о диске. В ней хранятся буква диска, его тип (фиксированный, отсоединяемый, сетевой, </w:t>
+      </w:r>
+      <w:r>
+        <w:rPr>
+          <w:lang w:val="en-US"/>
+        </w:rPr>
+        <w:t>CD</w:t>
+      </w:r>
+      <w:r>
+        <w:t>-</w:t>
+      </w:r>
+      <w:r>
+        <w:rPr>
+          <w:lang w:val="en-US"/>
+        </w:rPr>
+        <w:t>ROM</w:t>
+      </w:r>
+      <w:r>
+        <w:t xml:space="preserve"> и ОЗУ</w:t>
+      </w:r>
+      <w:r>
+        <w:t>-</w:t>
+      </w:r>
+      <w:r>
+        <w:t xml:space="preserve">диск), количество секторов в кластере и количество байтов в секторе, полный объём памяти на диске и объём свободного пространства. Все поля </w:t>
+      </w:r>
+      <w:r>
+        <w:lastRenderedPageBreak/>
+        <w:t xml:space="preserve">являются строками типа </w:t>
       </w:r>
       <w:proofErr w:type="spellStart"/>
       <w:r>
         <w:rPr>
           <w:lang w:val="en-US"/>
         </w:rPr>
-        <w:t>ip</w:t>
+        <w:t>wchar</w:t>
       </w:r>
       <w:proofErr w:type="spellEnd"/>
       <w:r>
+        <w:t>_</w:t>
+      </w:r>
+      <w:r>
+        <w:rPr>
+          <w:lang w:val="en-US"/>
+        </w:rPr>
+        <w:t>t</w:t>
+      </w:r>
+      <w:r>
         <w:t xml:space="preserve"> </w:t>
       </w:r>
       <w:r>
-        <w:t xml:space="preserve">адрес и порт и запустить прослушивание указанного порта. В </w:t>
+        <w:t>фиксированного размера. Это сделано для прямой выдачи данных пользователю в виде, удобном для непосредственного использования.</w:t>
+      </w:r>
+    </w:p>
+    <w:p>
+      <w:pPr>
+        <w:pStyle w:val="a2"/>
+        <w:jc w:val="left"/>
+      </w:pPr>
+      <w:r>
+        <w:t>Соответственно,</w:t>
+      </w:r>
+      <w:r>
+        <w:t xml:space="preserve"> </w:t>
+      </w:r>
+      <w:r>
+        <w:t>функция</w:t>
+      </w:r>
+      <w:r>
+        <w:t xml:space="preserve"> </w:t>
       </w:r>
       <w:proofErr w:type="spellStart"/>
-      <w:r>
-        <w:t>основом</w:t>
+      <w:proofErr w:type="gramStart"/>
+      <w:r>
+        <w:rPr>
+          <w:lang w:val="en-US"/>
+        </w:rPr>
+        <w:t>getDrives</w:t>
       </w:r>
       <w:proofErr w:type="spellEnd"/>
       <w:r>
-        <w:t xml:space="preserve"> потоке сервер постоянно ожидает подключений и с помощью метода </w:t>
+        <w:t>(</w:t>
+      </w:r>
+      <w:proofErr w:type="gramEnd"/>
+      <w:r>
+        <w:t xml:space="preserve">), предназначается для получения базовой информации о дисках. Она возвращает вектор структур </w:t>
       </w:r>
       <w:proofErr w:type="spellStart"/>
       <w:r>
         <w:rPr>
           <w:lang w:val="en-US"/>
         </w:rPr>
-        <w:t>AcceptTcpClient</w:t>
+        <w:t>DriveData</w:t>
       </w:r>
       <w:proofErr w:type="spellEnd"/>
       <w:r>
+        <w:t>.</w:t>
+      </w:r>
+    </w:p>
+    <w:p>
+      <w:pPr>
+        <w:pStyle w:val="a2"/>
+        <w:jc w:val="left"/>
+      </w:pPr>
+      <w:r>
+        <w:t xml:space="preserve">Структура </w:t>
+      </w:r>
+      <w:proofErr w:type="spellStart"/>
+      <w:r>
+        <w:rPr>
+          <w:lang w:val="en-US"/>
+        </w:rPr>
+        <w:t>DriveInfo</w:t>
+      </w:r>
+      <w:proofErr w:type="spellEnd"/>
+      <w:r>
         <w:t xml:space="preserve"> </w:t>
       </w:r>
       <w:r>
-        <w:t xml:space="preserve">получает объект сокета класса </w:t>
+        <w:t xml:space="preserve">содержит информацию файловой системы </w:t>
+      </w:r>
+      <w:r>
+        <w:rPr>
+          <w:lang w:val="en-US"/>
+        </w:rPr>
+        <w:t>NTFS</w:t>
+      </w:r>
+      <w:r>
+        <w:t xml:space="preserve"> </w:t>
+      </w:r>
+      <w:r>
+        <w:t xml:space="preserve">о диске. </w:t>
+      </w:r>
+      <w:r>
+        <w:t xml:space="preserve">В ней находятся поля для хранения буквы диска, серийного номера тома, количество секторов и кластеров, количество свободных и зарезервированных кластеров, количество байт в секторе и кластере, а также информацию о таблицы </w:t>
+      </w:r>
+      <w:r>
+        <w:rPr>
+          <w:lang w:val="en-US"/>
+        </w:rPr>
+        <w:t>MFT</w:t>
+      </w:r>
+      <w:r>
+        <w:t xml:space="preserve">: </w:t>
+      </w:r>
+      <w:r>
+        <w:t>длину мастер-таблицы, номер начального кластера таблицы, номера начального и конечного кластера зоны мастер-таблицы.</w:t>
+      </w:r>
+      <w:r>
+        <w:t xml:space="preserve"> Все поля представляются строками типа </w:t>
       </w:r>
       <w:proofErr w:type="spellStart"/>
       <w:r>
         <w:rPr>
           <w:lang w:val="en-US"/>
         </w:rPr>
-        <w:t>TcpClient</w:t>
+        <w:t>wchar</w:t>
       </w:r>
       <w:proofErr w:type="spellEnd"/>
       <w:r>
-        <w:t>, который используется в качестве абстракции клиента, и запускает новый поток с целью обработки запросов подключившегося клиента.</w:t>
-      </w:r>
-    </w:p>
-    <w:p>
-      <w:pPr>
-        <w:pStyle w:val="a2"/>
-        <w:rPr>
-          <w:lang w:val="en-US"/>
-        </w:rPr>
-      </w:pPr>
-      <w:r>
-        <w:t>В созданном потоке сервер постоянно ожидает запросы клиента. Список поддерживаемых запросов</w:t>
-      </w:r>
-      <w:r>
-        <w:rPr>
-          <w:lang w:val="en-US"/>
-        </w:rPr>
-        <w:t>:</w:t>
-      </w:r>
-    </w:p>
-    <w:p>
-      <w:pPr>
-        <w:pStyle w:val="a"/>
-      </w:pPr>
-      <w:r>
-        <w:t>«</w:t>
-      </w:r>
-      <w:r>
-        <w:rPr>
-          <w:lang w:val="en-US"/>
-        </w:rPr>
-        <w:t>CONNECT</w:t>
-      </w:r>
-      <w:r>
-        <w:t xml:space="preserve"> &lt;</w:t>
+        <w:t>_</w:t>
+      </w:r>
+      <w:r>
+        <w:rPr>
+          <w:lang w:val="en-US"/>
+        </w:rPr>
+        <w:t>t</w:t>
+      </w:r>
+      <w:r>
+        <w:t xml:space="preserve"> фиксированного размера.</w:t>
+      </w:r>
+    </w:p>
+    <w:p>
+      <w:pPr>
+        <w:pStyle w:val="a2"/>
+        <w:jc w:val="left"/>
+      </w:pPr>
+      <w:r>
+        <w:t xml:space="preserve">Соответственно, функция </w:t>
       </w:r>
       <w:proofErr w:type="spellStart"/>
       <w:r>
         <w:rPr>
           <w:lang w:val="en-US"/>
         </w:rPr>
-        <w:t>UserName</w:t>
+        <w:t>getDriveInfo</w:t>
       </w:r>
       <w:proofErr w:type="spellEnd"/>
       <w:r>
-        <w:t>&gt;</w:t>
-      </w:r>
-      <w:r>
-        <w:t>»</w:t>
-      </w:r>
-      <w:r>
-        <w:t xml:space="preserve"> -</w:t>
-      </w:r>
-      <w:r>
-        <w:t xml:space="preserve"> зарегистрировать пользователя</w:t>
-      </w:r>
-      <w:r>
-        <w:t xml:space="preserve"> с уникальным именем </w:t>
-      </w:r>
-      <w:r>
-        <w:t>&lt;</w:t>
+        <w:t xml:space="preserve"> по переданной ей букве диска возвращает структуру </w:t>
       </w:r>
       <w:proofErr w:type="spellStart"/>
       <w:r>
         <w:rPr>
           <w:lang w:val="en-US"/>
         </w:rPr>
-        <w:t>UserName</w:t>
+        <w:t>DriveInfo</w:t>
       </w:r>
       <w:proofErr w:type="spellEnd"/>
       <w:r>
-        <w:t>&gt;</w:t>
-      </w:r>
-      <w:r>
-        <w:t>;</w:t>
-      </w:r>
-    </w:p>
-    <w:p>
-      <w:pPr>
-        <w:pStyle w:val="a"/>
-        <w:rPr>
-          <w:lang w:val="en-US"/>
-        </w:rPr>
-      </w:pPr>
-      <w:r>
-        <w:t>«</w:t>
-      </w:r>
-      <w:r>
-        <w:rPr>
-          <w:lang w:val="en-US"/>
-        </w:rPr>
-        <w:t>DISCONNECT &lt;</w:t>
+        <w:t xml:space="preserve"> </w:t>
+      </w:r>
+      <w:r>
+        <w:t>с информацией файловой системы о нём.</w:t>
+      </w:r>
+    </w:p>
+    <w:p>
+      <w:pPr>
+        <w:pStyle w:val="a2"/>
+        <w:jc w:val="left"/>
+      </w:pPr>
+      <w:r>
+        <w:t xml:space="preserve">Точкой входа в рабочий цикл дефрагментации является функция </w:t>
       </w:r>
       <w:proofErr w:type="spellStart"/>
       <w:r>
         <w:rPr>
           <w:lang w:val="en-US"/>
         </w:rPr>
-        <w:t>UserName</w:t>
+        <w:t>WorkIn</w:t>
       </w:r>
       <w:proofErr w:type="spellEnd"/>
       <w:r>
-        <w:rPr>
-          <w:lang w:val="en-US"/>
-        </w:rPr>
-        <w:t>&gt;</w:t>
-      </w:r>
-      <w:r>
-        <w:t>»</w:t>
-      </w:r>
-      <w:r>
-        <w:rPr>
-          <w:lang w:val="en-US"/>
-        </w:rPr>
-        <w:t xml:space="preserve"> -</w:t>
-      </w:r>
-      <w:r>
-        <w:t xml:space="preserve"> удалить пользователя</w:t>
-      </w:r>
-      <w:r>
-        <w:rPr>
-          <w:lang w:val="en-US"/>
-        </w:rPr>
-        <w:t>;</w:t>
-      </w:r>
-    </w:p>
-    <w:p>
-      <w:pPr>
-        <w:pStyle w:val="a"/>
-      </w:pPr>
-      <w:r>
-        <w:t>«</w:t>
-      </w:r>
-      <w:r>
-        <w:rPr>
-          <w:lang w:val="en-US"/>
-        </w:rPr>
-        <w:t>NEWGAME</w:t>
-      </w:r>
-      <w:r>
-        <w:t xml:space="preserve"> &lt;</w:t>
+        <w:t xml:space="preserve">. Она использует соглашение вызова </w:t>
       </w:r>
       <w:proofErr w:type="spellStart"/>
       <w:r>
         <w:rPr>
           <w:lang w:val="en-US"/>
         </w:rPr>
-        <w:t>UserName</w:t>
+        <w:t>stdcall</w:t>
       </w:r>
       <w:proofErr w:type="spellEnd"/>
       <w:r>
-        <w:t>&gt; &lt;</w:t>
-      </w:r>
-      <w:r>
-        <w:rPr>
-          <w:lang w:val="en-US"/>
-        </w:rPr>
-        <w:t>side</w:t>
-      </w:r>
-      <w:r>
-        <w:t>&gt;</w:t>
-      </w:r>
-      <w:r>
-        <w:t>»</w:t>
-      </w:r>
-      <w:r>
-        <w:t xml:space="preserve"> -</w:t>
-      </w:r>
-      <w:r>
-        <w:t xml:space="preserve"> создать новую игру за сторону </w:t>
-      </w:r>
-      <w:r>
-        <w:t>&lt;</w:t>
-      </w:r>
-      <w:r>
-        <w:rPr>
-          <w:lang w:val="en-US"/>
-        </w:rPr>
-        <w:t>side</w:t>
-      </w:r>
-      <w:r>
-        <w:t>&gt;;</w:t>
-      </w:r>
-    </w:p>
-    <w:p>
-      <w:pPr>
-        <w:pStyle w:val="a"/>
-      </w:pPr>
-      <w:r>
-        <w:t>«</w:t>
-      </w:r>
-      <w:r>
-        <w:rPr>
-          <w:lang w:val="en-US"/>
-        </w:rPr>
-        <w:t>GETAVAIL</w:t>
-      </w:r>
-      <w:r>
-        <w:t xml:space="preserve"> &lt;</w:t>
+        <w:t xml:space="preserve">, что необходимо для её передачи в отдельно работающий поток функцией </w:t>
       </w:r>
       <w:proofErr w:type="spellStart"/>
       <w:r>
         <w:rPr>
           <w:lang w:val="en-US"/>
         </w:rPr>
-        <w:t>UserName</w:t>
+        <w:t>CreateThread</w:t>
       </w:r>
       <w:proofErr w:type="spellEnd"/>
       <w:r>
-        <w:t>&gt;</w:t>
-      </w:r>
-      <w:r>
-        <w:t>» - получить список доступных игр</w:t>
-      </w:r>
-      <w:r>
-        <w:t>;</w:t>
-      </w:r>
-    </w:p>
-    <w:p>
-      <w:pPr>
-        <w:pStyle w:val="a"/>
-      </w:pPr>
-      <w:r>
-        <w:t xml:space="preserve">«JOIN </w:t>
-      </w:r>
-      <w:r>
-        <w:t>&lt;</w:t>
+        <w:t xml:space="preserve">. </w:t>
+      </w:r>
+      <w:r>
+        <w:t xml:space="preserve">В качестве аргумента она принимает указатель </w:t>
+      </w:r>
+      <w:r>
+        <w:rPr>
+          <w:lang w:val="en-US"/>
+        </w:rPr>
+        <w:t>LPVOID</w:t>
+      </w:r>
+      <w:r>
+        <w:t xml:space="preserve"> </w:t>
+      </w:r>
+      <w:r>
+        <w:t xml:space="preserve">на структуру </w:t>
       </w:r>
       <w:proofErr w:type="spellStart"/>
       <w:r>
-        <w:t>UserName</w:t>
+        <w:rPr>
+          <w:lang w:val="en-US"/>
+        </w:rPr>
+        <w:t>StartDefragInfo</w:t>
       </w:r>
       <w:proofErr w:type="spellEnd"/>
       <w:r>
-        <w:t>&gt;</w:t>
-      </w:r>
+        <w:t>, содержащую информацию о начальном месте дефрагментации. В ней содержится текущая директория, буква диска и флаг, обозначающий, является ли директория корневой.</w:t>
+      </w:r>
+    </w:p>
+    <w:p>
+      <w:pPr>
+        <w:pStyle w:val="a2"/>
+        <w:jc w:val="left"/>
+      </w:pPr>
+      <w:r>
+        <w:t xml:space="preserve">Функции </w:t>
+      </w:r>
+      <w:proofErr w:type="spellStart"/>
+      <w:r>
+        <w:rPr>
+          <w:lang w:val="en-US"/>
+        </w:rPr>
+        <w:t>InitCS</w:t>
+      </w:r>
+      <w:proofErr w:type="spellEnd"/>
       <w:r>
         <w:t xml:space="preserve"> </w:t>
       </w:r>
       <w:r>
-        <w:t>&lt;</w:t>
-      </w:r>
-      <w:r>
-        <w:rPr>
-          <w:lang w:val="en-US"/>
-        </w:rPr>
-        <w:t>Session</w:t>
-      </w:r>
-      <w:r>
-        <w:t>ID</w:t>
-      </w:r>
-      <w:r>
-        <w:t>&gt;</w:t>
-      </w:r>
-      <w:r>
-        <w:t xml:space="preserve">» - присоединиться к сессии с идентификатором </w:t>
-      </w:r>
-      <w:r>
-        <w:t>&lt;</w:t>
-      </w:r>
-      <w:r>
-        <w:rPr>
-          <w:lang w:val="en-US"/>
-        </w:rPr>
-        <w:t>Session</w:t>
-      </w:r>
-      <w:r>
-        <w:t>ID</w:t>
-      </w:r>
-      <w:r>
-        <w:t>&gt;;</w:t>
-      </w:r>
-    </w:p>
-    <w:p>
-      <w:pPr>
-        <w:pStyle w:val="a"/>
-        <w:rPr>
-          <w:lang w:val="en-US"/>
-        </w:rPr>
-      </w:pPr>
-      <w:r>
-        <w:t>«</w:t>
-      </w:r>
-      <w:r>
-        <w:rPr>
-          <w:lang w:val="en-US"/>
-        </w:rPr>
-        <w:t>ACCEPT &lt;</w:t>
+        <w:t xml:space="preserve">и </w:t>
       </w:r>
       <w:proofErr w:type="spellStart"/>
       <w:r>
         <w:rPr>
           <w:lang w:val="en-US"/>
         </w:rPr>
-        <w:t>UserName</w:t>
+        <w:t>DeleteCS</w:t>
       </w:r>
       <w:proofErr w:type="spellEnd"/>
       <w:r>
-        <w:rPr>
-          <w:lang w:val="en-US"/>
-        </w:rPr>
-        <w:t>&gt;</w:t>
-      </w:r>
-      <w:r>
-        <w:t>»</w:t>
-      </w:r>
-      <w:r>
-        <w:rPr>
-          <w:lang w:val="en-US"/>
-        </w:rPr>
-        <w:t xml:space="preserve"> -</w:t>
-      </w:r>
-      <w:r>
-        <w:t xml:space="preserve"> принять игру</w:t>
-      </w:r>
-      <w:r>
-        <w:rPr>
-          <w:lang w:val="en-US"/>
-        </w:rPr>
-        <w:t>;</w:t>
-      </w:r>
-    </w:p>
-    <w:p>
-      <w:pPr>
-        <w:pStyle w:val="a"/>
-        <w:rPr>
-          <w:lang w:val="en-US"/>
-        </w:rPr>
-      </w:pPr>
-      <w:r>
-        <w:t>«</w:t>
-      </w:r>
-      <w:r>
-        <w:rPr>
-          <w:lang w:val="en-US"/>
-        </w:rPr>
-        <w:t>REJECT &lt;</w:t>
+        <w:t xml:space="preserve"> </w:t>
+      </w:r>
+      <w:r>
+        <w:t xml:space="preserve">вызываются сторонним приложением и обеспечивают инициализацию и удаление внутренней критической секции </w:t>
       </w:r>
       <w:proofErr w:type="spellStart"/>
       <w:r>
-        <w:rPr>
-          <w:lang w:val="en-US"/>
-        </w:rPr>
-        <w:t>UserName</w:t>
+        <w:t>дефрагментатора</w:t>
       </w:r>
       <w:proofErr w:type="spellEnd"/>
       <w:r>
-        <w:rPr>
-          <w:lang w:val="en-US"/>
-        </w:rPr>
-        <w:t>&gt;</w:t>
-      </w:r>
-      <w:r>
-        <w:t>»</w:t>
-      </w:r>
-      <w:r>
-        <w:rPr>
-          <w:lang w:val="en-US"/>
-        </w:rPr>
-        <w:t xml:space="preserve"> -</w:t>
-      </w:r>
-      <w:r>
-        <w:t xml:space="preserve"> отклонить игру</w:t>
-      </w:r>
-      <w:r>
-        <w:rPr>
-          <w:lang w:val="en-US"/>
-        </w:rPr>
-        <w:t>;</w:t>
-      </w:r>
-    </w:p>
-    <w:p>
-      <w:pPr>
-        <w:pStyle w:val="a"/>
-        <w:rPr>
-          <w:lang w:val="en-US"/>
-        </w:rPr>
-      </w:pPr>
-      <w:r>
-        <w:rPr>
-          <w:lang w:val="en-US"/>
-        </w:rPr>
-        <w:t>«</w:t>
-      </w:r>
-      <w:r>
-        <w:rPr>
-          <w:lang w:val="en-US"/>
-        </w:rPr>
-        <w:t>MOVE</w:t>
-      </w:r>
-      <w:r>
-        <w:rPr>
-          <w:lang w:val="en-US"/>
-        </w:rPr>
-        <w:t xml:space="preserve"> &lt;</w:t>
+        <w:t xml:space="preserve">. </w:t>
+      </w:r>
+    </w:p>
+    <w:p>
+      <w:pPr>
+        <w:pStyle w:val="a2"/>
+        <w:jc w:val="left"/>
+      </w:pPr>
+      <w:r>
+        <w:t xml:space="preserve">Функция </w:t>
       </w:r>
       <w:proofErr w:type="spellStart"/>
       <w:r>
         <w:rPr>
           <w:lang w:val="en-US"/>
         </w:rPr>
-        <w:t>UserName</w:t>
+        <w:t>StopDefrager</w:t>
       </w:r>
       <w:proofErr w:type="spellEnd"/>
       <w:r>
-        <w:rPr>
-          <w:lang w:val="en-US"/>
-        </w:rPr>
-        <w:t>&gt; &lt;</w:t>
-      </w:r>
-      <w:r>
-        <w:rPr>
-          <w:lang w:val="en-US"/>
-        </w:rPr>
-        <w:t>move</w:t>
-      </w:r>
-      <w:r>
-        <w:rPr>
-          <w:lang w:val="en-US"/>
-        </w:rPr>
-        <w:t xml:space="preserve">&gt;» - </w:t>
-      </w:r>
-      <w:r>
-        <w:t>сделать</w:t>
-      </w:r>
-      <w:r>
-        <w:rPr>
-          <w:lang w:val="en-US"/>
-        </w:rPr>
         <w:t xml:space="preserve"> </w:t>
       </w:r>
       <w:r>
-        <w:t>ход</w:t>
-      </w:r>
-      <w:r>
-        <w:rPr>
-          <w:lang w:val="en-US"/>
-        </w:rPr>
+        <w:t xml:space="preserve">принимает </w:t>
+      </w:r>
+      <w:r>
+        <w:rPr>
+          <w:lang w:val="en-US"/>
+        </w:rPr>
+        <w:t>handle</w:t>
+      </w:r>
+      <w:r>
         <w:t xml:space="preserve"> </w:t>
       </w:r>
       <w:r>
-        <w:rPr>
-          <w:lang w:val="en-US"/>
-        </w:rPr>
-        <w:t>&lt;move&gt;</w:t>
-      </w:r>
-      <w:r>
-        <w:rPr>
-          <w:lang w:val="en-US"/>
-        </w:rPr>
-        <w:t>;</w:t>
-      </w:r>
-    </w:p>
-    <w:p>
-      <w:pPr>
-        <w:pStyle w:val="a"/>
-        <w:rPr>
-          <w:lang w:val="en-US"/>
-        </w:rPr>
-      </w:pPr>
-      <w:r>
-        <w:rPr>
-          <w:lang w:val="en-US"/>
-        </w:rPr>
-        <w:t>«</w:t>
-      </w:r>
-      <w:r>
-        <w:rPr>
-          <w:lang w:val="en-US"/>
-        </w:rPr>
-        <w:t>MOVEWIN</w:t>
-      </w:r>
-      <w:r>
-        <w:rPr>
-          <w:lang w:val="en-US"/>
-        </w:rPr>
-        <w:t xml:space="preserve"> &lt;</w:t>
+        <w:t xml:space="preserve">потока, в котором работает </w:t>
       </w:r>
       <w:proofErr w:type="spellStart"/>
       <w:r>
-        <w:rPr>
-          <w:lang w:val="en-US"/>
-        </w:rPr>
-        <w:t>UserName</w:t>
+        <w:t>дефрагментатор</w:t>
       </w:r>
       <w:proofErr w:type="spellEnd"/>
       <w:r>
-        <w:rPr>
-          <w:lang w:val="en-US"/>
-        </w:rPr>
-        <w:t>&gt; &lt;</w:t>
-      </w:r>
-      <w:r>
-        <w:rPr>
-          <w:lang w:val="en-US"/>
-        </w:rPr>
-        <w:t>move</w:t>
-      </w:r>
-      <w:r>
-        <w:rPr>
-          <w:lang w:val="en-US"/>
-        </w:rPr>
-        <w:t xml:space="preserve">&gt;» - </w:t>
-      </w:r>
-      <w:r>
-        <w:t xml:space="preserve">поставить мат ходом </w:t>
-      </w:r>
-      <w:r>
-        <w:rPr>
-          <w:lang w:val="en-US"/>
-        </w:rPr>
-        <w:t>&lt;move&gt;</w:t>
-      </w:r>
-      <w:r>
-        <w:rPr>
-          <w:lang w:val="en-US"/>
-        </w:rPr>
-        <w:t>;</w:t>
-      </w:r>
-    </w:p>
-    <w:p>
-      <w:pPr>
-        <w:pStyle w:val="a"/>
-        <w:rPr>
-          <w:lang w:val="en-US"/>
-        </w:rPr>
-      </w:pPr>
-      <w:r>
-        <w:rPr>
-          <w:lang w:val="en-US"/>
-        </w:rPr>
-        <w:t>«</w:t>
-      </w:r>
-      <w:r>
-        <w:rPr>
-          <w:lang w:val="en-US"/>
-        </w:rPr>
-        <w:t>MOVEDRAW</w:t>
-      </w:r>
-      <w:r>
-        <w:rPr>
-          <w:lang w:val="en-US"/>
-        </w:rPr>
-        <w:t xml:space="preserve"> &lt;</w:t>
+        <w:t>, и останавливает процесс дефрагментации.</w:t>
+      </w:r>
+    </w:p>
+    <w:p>
+      <w:pPr>
+        <w:pStyle w:val="a2"/>
+        <w:jc w:val="left"/>
+      </w:pPr>
+      <w:r>
+        <w:t xml:space="preserve">Функция </w:t>
       </w:r>
       <w:proofErr w:type="spellStart"/>
       <w:r>
         <w:rPr>
           <w:lang w:val="en-US"/>
         </w:rPr>
-        <w:t>UserName</w:t>
+        <w:t>getDefragmentationStats</w:t>
       </w:r>
       <w:proofErr w:type="spellEnd"/>
       <w:r>
-        <w:rPr>
-          <w:lang w:val="en-US"/>
-        </w:rPr>
-        <w:t>&gt; &lt;</w:t>
-      </w:r>
-      <w:r>
-        <w:rPr>
-          <w:lang w:val="en-US"/>
-        </w:rPr>
-        <w:t>move</w:t>
-      </w:r>
-      <w:r>
-        <w:rPr>
-          <w:lang w:val="en-US"/>
-        </w:rPr>
-        <w:t xml:space="preserve">&gt;» - </w:t>
-      </w:r>
-      <w:r>
-        <w:t xml:space="preserve">поставить пат ходом </w:t>
-      </w:r>
-      <w:r>
-        <w:rPr>
-          <w:lang w:val="en-US"/>
-        </w:rPr>
-        <w:t>&lt;move&gt;</w:t>
-      </w:r>
-      <w:r>
-        <w:rPr>
-          <w:lang w:val="en-US"/>
-        </w:rPr>
-        <w:t>;</w:t>
-      </w:r>
-    </w:p>
-    <w:p>
-      <w:pPr>
-        <w:pStyle w:val="a"/>
-        <w:rPr>
-          <w:lang w:val="en-US"/>
-        </w:rPr>
-      </w:pPr>
-      <w:r>
-        <w:t>«</w:t>
-      </w:r>
-      <w:r>
-        <w:rPr>
-          <w:lang w:val="en-US"/>
-        </w:rPr>
-        <w:t>QUITGAME &lt;</w:t>
+        <w:t xml:space="preserve"> </w:t>
+      </w:r>
+      <w:r>
+        <w:t xml:space="preserve">может быть вызвана в любой момент времени и возвращает структуру </w:t>
       </w:r>
       <w:proofErr w:type="spellStart"/>
       <w:r>
-        <w:rPr>
-          <w:lang w:val="en-US"/>
-        </w:rPr>
-        <w:t>UserName</w:t>
+        <w:t>DefragmentationStats</w:t>
       </w:r>
       <w:proofErr w:type="spellEnd"/>
       <w:r>
-        <w:rPr>
-          <w:lang w:val="en-US"/>
-        </w:rPr>
-        <w:t>&gt;</w:t>
-      </w:r>
-      <w:r>
-        <w:t>»</w:t>
-      </w:r>
-      <w:r>
-        <w:rPr>
-          <w:lang w:val="en-US"/>
-        </w:rPr>
-        <w:t xml:space="preserve"> -</w:t>
-      </w:r>
-      <w:r>
-        <w:t xml:space="preserve"> покинуть игру</w:t>
-      </w:r>
-      <w:r>
-        <w:rPr>
-          <w:lang w:val="en-US"/>
-        </w:rPr>
-        <w:t>;</w:t>
-      </w:r>
-    </w:p>
-    <w:p>
-      <w:pPr>
-        <w:pStyle w:val="a"/>
-      </w:pPr>
-      <w:r>
-        <w:t>«</w:t>
-      </w:r>
-      <w:r>
-        <w:rPr>
-          <w:lang w:val="en-US"/>
-        </w:rPr>
-        <w:t>CANCELNEW</w:t>
-      </w:r>
-      <w:r>
-        <w:t xml:space="preserve"> &lt;</w:t>
+        <w:t xml:space="preserve">. В ней хранится количество пропущенных, </w:t>
       </w:r>
       <w:proofErr w:type="spellStart"/>
       <w:r>
-        <w:rPr>
-          <w:lang w:val="en-US"/>
-        </w:rPr>
-        <w:t>UserName</w:t>
+        <w:t>дефрагментированных</w:t>
       </w:r>
       <w:proofErr w:type="spellEnd"/>
       <w:r>
-        <w:t>&gt;</w:t>
-      </w:r>
-      <w:r>
-        <w:t>»</w:t>
-      </w:r>
-      <w:r>
-        <w:t xml:space="preserve"> -</w:t>
-      </w:r>
-      <w:r>
-        <w:t xml:space="preserve"> отменить поиск игры.</w:t>
-      </w:r>
-    </w:p>
-    <w:p>
-      <w:pPr>
-        <w:pStyle w:val="a2"/>
-      </w:pPr>
-      <w:r>
-        <w:t>Соответственно</w:t>
-      </w:r>
+        <w:t xml:space="preserve"> и файлов, при дефрагментации которых произошла ошибка (например, не было найдено свободного участка памяти достаточного размера).</w:t>
+      </w:r>
+    </w:p>
+    <w:p>
+      <w:pPr>
+        <w:pStyle w:val="a2"/>
+        <w:jc w:val="left"/>
+      </w:pPr>
+      <w:r>
+        <w:t xml:space="preserve">Структура </w:t>
+      </w:r>
+      <w:proofErr w:type="spellStart"/>
+      <w:r>
+        <w:rPr>
+          <w:lang w:val="en-US"/>
+        </w:rPr>
+        <w:t>DefragmentationLogItem</w:t>
+      </w:r>
+      <w:proofErr w:type="spellEnd"/>
+      <w:r>
+        <w:t xml:space="preserve"> является элементом </w:t>
+      </w:r>
+      <w:proofErr w:type="spellStart"/>
+      <w:r>
+        <w:t>журналирования</w:t>
+      </w:r>
+      <w:proofErr w:type="spellEnd"/>
+      <w:r>
+        <w:t xml:space="preserve"> и содержит полный путь к файлу и результат его обработки. Эти поля также </w:t>
+      </w:r>
+      <w:r>
+        <w:t xml:space="preserve">представляются строками типа </w:t>
+      </w:r>
+      <w:proofErr w:type="spellStart"/>
+      <w:r>
+        <w:rPr>
+          <w:lang w:val="en-US"/>
+        </w:rPr>
+        <w:t>wchar</w:t>
+      </w:r>
+      <w:proofErr w:type="spellEnd"/>
+      <w:r>
+        <w:t>_</w:t>
+      </w:r>
+      <w:r>
+        <w:rPr>
+          <w:lang w:val="en-US"/>
+        </w:rPr>
+        <w:t>t</w:t>
+      </w:r>
+      <w:r>
+        <w:t xml:space="preserve"> фиксированного размера</w:t>
+      </w:r>
+      <w:r>
+        <w:t>.</w:t>
+      </w:r>
+    </w:p>
+    <w:p>
+      <w:pPr>
+        <w:pStyle w:val="a2"/>
+        <w:jc w:val="left"/>
+      </w:pPr>
+      <w:r>
+        <w:t xml:space="preserve">Функция </w:t>
+      </w:r>
+      <w:proofErr w:type="spellStart"/>
+      <w:r>
+        <w:rPr>
+          <w:lang w:val="en-US"/>
+        </w:rPr>
+        <w:t>getDefragmentationLogs</w:t>
+      </w:r>
+      <w:proofErr w:type="spellEnd"/>
+      <w:r>
+        <w:t xml:space="preserve"> возвращает очередь таких структур.</w:t>
+      </w:r>
+      <w:r>
+        <w:t xml:space="preserve"> Она должна вызываться пользователем библиотеки регулярно, чтобы была возможность своевременно отображать результаты процесса дефрагментации. Для регулярного вызова возможно использование события таймера </w:t>
+      </w:r>
+      <w:r>
+        <w:rPr>
+          <w:lang w:val="en-US"/>
+        </w:rPr>
+        <w:t>WM</w:t>
+      </w:r>
+      <w:r>
+        <w:t>_</w:t>
+      </w:r>
+      <w:r>
+        <w:rPr>
+          <w:lang w:val="en-US"/>
+        </w:rPr>
+        <w:t>TIMER</w:t>
+      </w:r>
+      <w:r>
+        <w:t xml:space="preserve"> </w:t>
+      </w:r>
+      <w:r>
+        <w:t xml:space="preserve">и функции </w:t>
+      </w:r>
+      <w:proofErr w:type="spellStart"/>
+      <w:r>
+        <w:rPr>
+          <w:lang w:val="en-US"/>
+        </w:rPr>
+        <w:t>SetTimer</w:t>
+      </w:r>
+      <w:proofErr w:type="spellEnd"/>
+      <w:r>
+        <w:t>, в которую можно передать требуемый период посылки сообщения.</w:t>
+      </w:r>
+    </w:p>
+    <w:p>
+      <w:pPr>
+        <w:pStyle w:val="a2"/>
+        <w:jc w:val="left"/>
+      </w:pPr>
+      <w:r>
+        <w:t xml:space="preserve">Таким образом, </w:t>
+      </w:r>
+      <w:r>
+        <w:rPr>
+          <w:lang w:val="en-US"/>
+        </w:rPr>
+        <w:t>API</w:t>
+      </w:r>
+      <w:r>
+        <w:t xml:space="preserve"> </w:t>
+      </w:r>
+      <w:r>
+        <w:t>библиотеки предоставляет пользователю необходимый контроль над процессом дефрагментации диска, а также инструменты получения оперативной информации.</w:t>
+      </w:r>
+    </w:p>
+    <w:p>
+      <w:pPr>
+        <w:pStyle w:val="2"/>
+        <w:rPr>
+          <w:lang w:val="ru-RU"/>
+        </w:rPr>
+      </w:pPr>
+      <w:r>
+        <w:lastRenderedPageBreak/>
+        <w:t>Реализация интерфейсных функций</w:t>
+      </w:r>
+    </w:p>
+    <w:p>
+      <w:pPr>
+        <w:pStyle w:val="a2"/>
+      </w:pPr>
+      <w:r>
+        <w:t xml:space="preserve">Для </w:t>
+      </w:r>
+      <w:proofErr w:type="spellStart"/>
+      <w:r>
+        <w:t>валидации</w:t>
+      </w:r>
+      <w:proofErr w:type="spellEnd"/>
+      <w:r>
+        <w:t xml:space="preserve"> пользователя в качестве администратора системы разработана функция </w:t>
+      </w:r>
+      <w:proofErr w:type="spellStart"/>
+      <w:r>
+        <w:t>isUserAdmin</w:t>
+      </w:r>
+      <w:proofErr w:type="spellEnd"/>
+      <w:r>
+        <w:t xml:space="preserve">. Она использует вызов </w:t>
+      </w:r>
+      <w:proofErr w:type="spellStart"/>
+      <w:r>
+        <w:t>AllocateAndInitializeSid</w:t>
+      </w:r>
+      <w:proofErr w:type="spellEnd"/>
+      <w:r>
+        <w:t xml:space="preserve">, который получает значение </w:t>
+      </w:r>
+      <w:proofErr w:type="spellStart"/>
+      <w:r>
+        <w:rPr>
+          <w:lang w:val="en-US"/>
+        </w:rPr>
+        <w:t>sid</w:t>
+      </w:r>
+      <w:proofErr w:type="spellEnd"/>
+      <w:r>
+        <w:t xml:space="preserve"> </w:t>
+      </w:r>
+      <w:r>
+        <w:t xml:space="preserve">группы администратора, а затем с помощью </w:t>
+      </w:r>
+      <w:proofErr w:type="spellStart"/>
+      <w:r>
+        <w:t>CheckTokenMembership</w:t>
+      </w:r>
+      <w:proofErr w:type="spellEnd"/>
+      <w:r>
+        <w:t xml:space="preserve"> проверяет наличие в ней значения </w:t>
+      </w:r>
+      <w:proofErr w:type="spellStart"/>
+      <w:r>
+        <w:rPr>
+          <w:lang w:val="en-US"/>
+        </w:rPr>
+        <w:t>sid</w:t>
+      </w:r>
+      <w:proofErr w:type="spellEnd"/>
+      <w:r>
+        <w:rPr>
+          <w:lang w:val="en-US"/>
+        </w:rPr>
+        <w:t xml:space="preserve"> </w:t>
+      </w:r>
+      <w:r>
+        <w:t>текущего пользователя.</w:t>
+      </w:r>
+    </w:p>
+    <w:p>
+      <w:pPr>
+        <w:pStyle w:val="a2"/>
+      </w:pPr>
+      <w:r>
+        <w:t xml:space="preserve">В основе реализации функции </w:t>
+      </w:r>
+      <w:proofErr w:type="spellStart"/>
+      <w:r>
+        <w:rPr>
+          <w:lang w:val="en-US"/>
+        </w:rPr>
+        <w:t>getDrives</w:t>
+      </w:r>
+      <w:proofErr w:type="spellEnd"/>
+      <w:r>
+        <w:t xml:space="preserve"> </w:t>
+      </w:r>
+      <w:r>
+        <w:t>леж</w:t>
+      </w:r>
+      <w:r>
+        <w:t xml:space="preserve">ит </w:t>
+      </w:r>
+      <w:r>
+        <w:t xml:space="preserve">вызов </w:t>
+      </w:r>
+      <w:r>
+        <w:t xml:space="preserve">функции </w:t>
+      </w:r>
+      <w:proofErr w:type="spellStart"/>
+      <w:r>
+        <w:t>GetLogicalDriveStringsA</w:t>
+      </w:r>
+      <w:proofErr w:type="spellEnd"/>
+      <w:r>
+        <w:t>. О</w:t>
+      </w:r>
+      <w:r>
+        <w:t>на позволяет получить бу</w:t>
+      </w:r>
+      <w:r>
+        <w:t>фер, который содержит буквы всех логических дисков, находящихся в системе. В</w:t>
+      </w:r>
+      <w:r>
+        <w:t>ажную роль играет функция</w:t>
+      </w:r>
+      <w:r>
+        <w:t xml:space="preserve"> </w:t>
+      </w:r>
+      <w:proofErr w:type="spellStart"/>
+      <w:r>
+        <w:t>GetDriveTypeA</w:t>
+      </w:r>
+      <w:proofErr w:type="spellEnd"/>
       <w:r>
         <w:t>,</w:t>
       </w:r>
       <w:r>
-        <w:t xml:space="preserve"> сервер отправляет ответы клиентам. Список поддерживаемых ответов</w:t>
-      </w:r>
-      <w:r>
-        <w:t>:</w:t>
-      </w:r>
-    </w:p>
-    <w:p>
-      <w:pPr>
-        <w:pStyle w:val="a"/>
-        <w:rPr>
-          <w:lang w:val="en-US"/>
-        </w:rPr>
-      </w:pPr>
-      <w:r>
-        <w:t>«</w:t>
-      </w:r>
-      <w:r>
-        <w:rPr>
-          <w:lang w:val="en-US"/>
-        </w:rPr>
-        <w:t>OK</w:t>
-      </w:r>
-      <w:r>
-        <w:t>»</w:t>
-      </w:r>
-      <w:r>
-        <w:rPr>
-          <w:lang w:val="en-US"/>
-        </w:rPr>
-        <w:t xml:space="preserve"> -</w:t>
-      </w:r>
-      <w:r>
-        <w:t xml:space="preserve"> подтверждение регистрации пользователя</w:t>
-      </w:r>
-      <w:r>
-        <w:rPr>
-          <w:lang w:val="en-US"/>
-        </w:rPr>
-        <w:t>;</w:t>
-      </w:r>
-    </w:p>
-    <w:p>
-      <w:pPr>
-        <w:pStyle w:val="a"/>
-        <w:rPr>
-          <w:lang w:val="en-US"/>
-        </w:rPr>
-      </w:pPr>
-      <w:r>
-        <w:rPr>
-          <w:lang w:val="en-US"/>
-        </w:rPr>
-        <w:lastRenderedPageBreak/>
-        <w:t>«</w:t>
-      </w:r>
-      <w:r>
-        <w:rPr>
-          <w:lang w:val="en-US"/>
-        </w:rPr>
-        <w:t>(&lt;</w:t>
+        <w:t xml:space="preserve"> которая</w:t>
+      </w:r>
+      <w:r>
+        <w:t xml:space="preserve"> по букве диска может вернуть его тип.</w:t>
+      </w:r>
+      <w:r>
+        <w:t xml:space="preserve"> Функция </w:t>
       </w:r>
       <w:proofErr w:type="spellStart"/>
       <w:r>
-        <w:rPr>
-          <w:lang w:val="en-US"/>
-        </w:rPr>
-        <w:t>SessionID</w:t>
+        <w:t>GetDiskFreeSpaceA</w:t>
       </w:r>
       <w:proofErr w:type="spellEnd"/>
       <w:r>
-        <w:rPr>
-          <w:lang w:val="en-US"/>
-        </w:rPr>
-        <w:t>&gt; &lt;</w:t>
+        <w:t xml:space="preserve"> по букве диска возвращает количество байтов в секторе и секторов в кластере, а также общее число и число свободных кластеров. Далее, с помощью вычислений находятся показатели из структуры </w:t>
       </w:r>
       <w:proofErr w:type="spellStart"/>
       <w:r>
         <w:rPr>
           <w:lang w:val="en-US"/>
         </w:rPr>
-        <w:t>OpponentName</w:t>
+        <w:t>DriveData</w:t>
       </w:r>
       <w:proofErr w:type="spellEnd"/>
       <w:r>
-        <w:rPr>
-          <w:lang w:val="en-US"/>
-        </w:rPr>
-        <w:t>&gt; &lt;</w:t>
+        <w:t xml:space="preserve">. </w:t>
+      </w:r>
+    </w:p>
+    <w:p>
+      <w:pPr>
+        <w:pStyle w:val="a2"/>
+      </w:pPr>
+      <w:r>
+        <w:t xml:space="preserve">Для </w:t>
+      </w:r>
+      <w:r>
+        <w:t xml:space="preserve">представления данных в строках используется функция </w:t>
       </w:r>
       <w:proofErr w:type="spellStart"/>
-      <w:r>
-        <w:rPr>
-          <w:lang w:val="en-US"/>
-        </w:rPr>
-        <w:t>OpponentSide</w:t>
+      <w:proofErr w:type="gramStart"/>
+      <w:r>
+        <w:t>std</w:t>
       </w:r>
       <w:proofErr w:type="spellEnd"/>
       <w:r>
-        <w:rPr>
-          <w:lang w:val="en-US"/>
-        </w:rPr>
-        <w:t>&gt;\</w:t>
-      </w:r>
+        <w:t>::</w:t>
+      </w:r>
+      <w:proofErr w:type="spellStart"/>
+      <w:proofErr w:type="gramEnd"/>
+      <w:r>
+        <w:t>to_wstring</w:t>
+      </w:r>
+      <w:proofErr w:type="spellEnd"/>
+      <w:r>
+        <w:t xml:space="preserve">, а также запись в поток </w:t>
+      </w:r>
+      <w:proofErr w:type="spellStart"/>
+      <w:r>
+        <w:t>std</w:t>
+      </w:r>
+      <w:proofErr w:type="spellEnd"/>
+      <w:r>
+        <w:t>::</w:t>
+      </w:r>
+      <w:proofErr w:type="spellStart"/>
+      <w:r>
+        <w:t>wostringstream</w:t>
+      </w:r>
+      <w:proofErr w:type="spellEnd"/>
+      <w:r>
+        <w:t xml:space="preserve"> с последующим изъятием из него строки в кодировке Юникод.</w:t>
+      </w:r>
+    </w:p>
+    <w:p>
+      <w:pPr>
+        <w:pStyle w:val="a2"/>
+      </w:pPr>
+      <w:r>
+        <w:t xml:space="preserve">Для реализации функции </w:t>
+      </w:r>
+      <w:proofErr w:type="spellStart"/>
+      <w:r>
+        <w:rPr>
+          <w:lang w:val="en-US"/>
+        </w:rPr>
+        <w:t>getDriveInfo</w:t>
+      </w:r>
+      <w:proofErr w:type="spellEnd"/>
+      <w:r>
+        <w:t xml:space="preserve"> </w:t>
+      </w:r>
+      <w:r>
+        <w:t xml:space="preserve">необходимо открыть файл диска с помощью </w:t>
+      </w:r>
+      <w:proofErr w:type="spellStart"/>
+      <w:r>
+        <w:t>CreateFileA</w:t>
+      </w:r>
+      <w:proofErr w:type="spellEnd"/>
+      <w:r>
+        <w:t>. При</w:t>
+      </w:r>
+      <w:r>
+        <w:rPr>
+          <w:lang w:val="en-US"/>
+        </w:rPr>
+        <w:t xml:space="preserve"> </w:t>
+      </w:r>
+      <w:r>
+        <w:t>этом</w:t>
+      </w:r>
+      <w:r>
+        <w:rPr>
+          <w:lang w:val="en-US"/>
+        </w:rPr>
+        <w:t xml:space="preserve"> </w:t>
+      </w:r>
+      <w:r>
+        <w:t>необходимо</w:t>
+      </w:r>
+      <w:r>
+        <w:rPr>
+          <w:lang w:val="en-US"/>
+        </w:rPr>
+        <w:t xml:space="preserve"> </w:t>
+      </w:r>
+      <w:r>
+        <w:t>указать</w:t>
+      </w:r>
+      <w:r>
+        <w:rPr>
+          <w:lang w:val="en-US"/>
+        </w:rPr>
+        <w:t xml:space="preserve"> </w:t>
+      </w:r>
+      <w:r>
+        <w:t>атрибуты</w:t>
+      </w:r>
+      <w:r>
+        <w:rPr>
+          <w:lang w:val="en-US"/>
+        </w:rPr>
+        <w:t xml:space="preserve"> </w:t>
+      </w:r>
+      <w:r>
+        <w:rPr>
+          <w:lang w:val="en-US"/>
+        </w:rPr>
+        <w:t>GENERIC</w:t>
+      </w:r>
+      <w:r>
+        <w:rPr>
+          <w:lang w:val="en-US"/>
+        </w:rPr>
+        <w:t>_</w:t>
+      </w:r>
+      <w:r>
+        <w:rPr>
+          <w:lang w:val="en-US"/>
+        </w:rPr>
+        <w:t>READ</w:t>
+      </w:r>
+      <w:r>
+        <w:rPr>
+          <w:lang w:val="en-US"/>
+        </w:rPr>
+        <w:t xml:space="preserve">, </w:t>
+      </w:r>
+      <w:r>
+        <w:rPr>
+          <w:lang w:val="en-US"/>
+        </w:rPr>
+        <w:t>GENERIC</w:t>
+      </w:r>
+      <w:r>
+        <w:rPr>
+          <w:lang w:val="en-US"/>
+        </w:rPr>
+        <w:t>_</w:t>
+      </w:r>
+      <w:r>
+        <w:rPr>
+          <w:lang w:val="en-US"/>
+        </w:rPr>
+        <w:t>WRITE</w:t>
+      </w:r>
+      <w:r>
+        <w:rPr>
+          <w:lang w:val="en-US"/>
+        </w:rPr>
+        <w:t xml:space="preserve">, </w:t>
+      </w:r>
+      <w:r>
+        <w:rPr>
+          <w:lang w:val="en-US"/>
+        </w:rPr>
+        <w:t>FILE</w:t>
+      </w:r>
+      <w:r>
+        <w:rPr>
+          <w:lang w:val="en-US"/>
+        </w:rPr>
+        <w:t>_</w:t>
+      </w:r>
+      <w:r>
+        <w:rPr>
+          <w:lang w:val="en-US"/>
+        </w:rPr>
+        <w:t xml:space="preserve">SHARED_READ, FILE_SHARED_WRITE </w:t>
+      </w:r>
+      <w:r>
+        <w:t>и</w:t>
+      </w:r>
+      <w:r>
+        <w:rPr>
+          <w:lang w:val="en-US"/>
+        </w:rPr>
+        <w:t xml:space="preserve"> OPEN_EXISTING.</w:t>
+      </w:r>
+      <w:r>
+        <w:rPr>
+          <w:lang w:val="en-US"/>
+        </w:rPr>
+        <w:t xml:space="preserve"> </w:t>
+      </w:r>
+      <w:r>
+        <w:t xml:space="preserve">Далее выделяется память для буфера с информацией файловой системы </w:t>
+      </w:r>
+      <w:r>
+        <w:t>NTFS_VOLUME_DATA_BUFFER</w:t>
+      </w:r>
+      <w:r>
+        <w:t xml:space="preserve"> и выполняется вызов </w:t>
+      </w:r>
+      <w:proofErr w:type="spellStart"/>
+      <w:r>
+        <w:rPr>
+          <w:lang w:val="en-US"/>
+        </w:rPr>
+        <w:t>DeviceIoControl</w:t>
+      </w:r>
+      <w:proofErr w:type="spellEnd"/>
+      <w:r>
+        <w:t xml:space="preserve">. В него передаётся </w:t>
+      </w:r>
+      <w:r>
+        <w:rPr>
+          <w:lang w:val="en-US"/>
+        </w:rPr>
+        <w:t>handle</w:t>
+      </w:r>
+      <w:r>
+        <w:t xml:space="preserve"> </w:t>
+      </w:r>
+      <w:r>
+        <w:t xml:space="preserve">дискового файла, константа </w:t>
+      </w:r>
+      <w:r>
+        <w:t>FSCTL_GET_NTFS_VOLUME_DATA</w:t>
+      </w:r>
+      <w:r>
+        <w:t xml:space="preserve"> и указатель на данный буфер. В результате из него можно изымать данные и помещать в структуру </w:t>
+      </w:r>
+      <w:proofErr w:type="spellStart"/>
+      <w:r>
+        <w:t>DriveInfo</w:t>
+      </w:r>
+      <w:proofErr w:type="spellEnd"/>
+      <w:r>
+        <w:t xml:space="preserve">. При этом, конвертация в строковое представление осуществляется посредством записи в поток </w:t>
+      </w:r>
+      <w:proofErr w:type="spellStart"/>
       <w:proofErr w:type="gramStart"/>
       <w:r>
-        <w:rPr>
-          <w:lang w:val="en-US"/>
-        </w:rPr>
-        <w:t>n)+</w:t>
-      </w:r>
+        <w:t>std</w:t>
+      </w:r>
+      <w:proofErr w:type="spellEnd"/>
+      <w:r>
+        <w:t>::</w:t>
+      </w:r>
+      <w:proofErr w:type="spellStart"/>
       <w:proofErr w:type="gramEnd"/>
       <w:r>
-        <w:rPr>
-          <w:lang w:val="en-US"/>
-        </w:rPr>
-        <w:t>»</w:t>
-      </w:r>
-      <w:r>
-        <w:rPr>
-          <w:lang w:val="en-US"/>
-        </w:rPr>
-        <w:t xml:space="preserve"> -</w:t>
-      </w:r>
-      <w:r>
-        <w:rPr>
-          <w:lang w:val="en-US"/>
-        </w:rPr>
+        <w:t>wostringstrea</w:t>
+      </w:r>
+      <w:proofErr w:type="spellEnd"/>
+      <w:r>
+        <w:rPr>
+          <w:lang w:val="en-US"/>
+        </w:rPr>
+        <w:t>m</w:t>
+      </w:r>
+      <w:r>
+        <w:t>.</w:t>
+      </w:r>
+    </w:p>
+    <w:p>
+      <w:pPr>
+        <w:pStyle w:val="a2"/>
+      </w:pPr>
+      <w:r>
+        <w:t xml:space="preserve">Стоит обратить внимание на функцию </w:t>
+      </w:r>
+      <w:proofErr w:type="spellStart"/>
+      <w:r>
+        <w:rPr>
+          <w:lang w:val="en-US"/>
+        </w:rPr>
+        <w:t>DeviceIoControl</w:t>
+      </w:r>
+      <w:proofErr w:type="spellEnd"/>
+      <w:r>
+        <w:t xml:space="preserve">, так как она будет использоваться в дальнейшем, в том числе в реализации алгоритма дефрагментации. Данная функция выполняет отправку управляющего кода на драйвер устройства, принуждая устройство выполнить данную операцию. В </w:t>
+      </w:r>
+      <w:proofErr w:type="spellStart"/>
+      <w:r>
+        <w:rPr>
+          <w:lang w:val="en-US"/>
+        </w:rPr>
+        <w:t>getDriveInfo</w:t>
+      </w:r>
+      <w:proofErr w:type="spellEnd"/>
+      <w:r>
         <w:t xml:space="preserve"> </w:t>
       </w:r>
       <w:r>
-        <w:t>список</w:t>
-      </w:r>
-      <w:r>
-        <w:rPr>
-          <w:lang w:val="en-US"/>
-        </w:rPr>
+        <w:t xml:space="preserve">устройство (диск) идентифицируется значением </w:t>
+      </w:r>
+      <w:r>
+        <w:rPr>
+          <w:lang w:val="en-US"/>
+        </w:rPr>
+        <w:t>handle</w:t>
+      </w:r>
+      <w:r>
         <w:t xml:space="preserve"> </w:t>
       </w:r>
       <w:r>
-        <w:t>доступных</w:t>
-      </w:r>
-      <w:r>
-        <w:rPr>
-          <w:lang w:val="en-US"/>
-        </w:rPr>
-        <w:t xml:space="preserve"> </w:t>
-      </w:r>
-      <w:r>
-        <w:t>игр</w:t>
-      </w:r>
-      <w:r>
-        <w:rPr>
-          <w:lang w:val="en-US"/>
-        </w:rPr>
-        <w:t>;</w:t>
-      </w:r>
-    </w:p>
-    <w:p>
-      <w:pPr>
-        <w:pStyle w:val="a"/>
-      </w:pPr>
-      <w:r>
-        <w:t>«</w:t>
-      </w:r>
-      <w:r>
-        <w:rPr>
-          <w:lang w:val="en-US"/>
-        </w:rPr>
-        <w:t>NONE</w:t>
-      </w:r>
-      <w:r>
-        <w:t>»</w:t>
-      </w:r>
-      <w:r>
-        <w:t xml:space="preserve"> -</w:t>
-      </w:r>
-      <w:r>
-        <w:t xml:space="preserve"> </w:t>
-      </w:r>
-      <w:r>
-        <w:t>отсутствие доступных игр</w:t>
-      </w:r>
-      <w:r>
-        <w:rPr>
-          <w:lang w:val="en-US"/>
-        </w:rPr>
-        <w:t>;</w:t>
-      </w:r>
-    </w:p>
-    <w:p>
-      <w:pPr>
-        <w:pStyle w:val="a"/>
-      </w:pPr>
-      <w:r>
-        <w:t>«</w:t>
-      </w:r>
-      <w:r>
-        <w:rPr>
-          <w:lang w:val="en-US"/>
-        </w:rPr>
-        <w:t>DESTROY</w:t>
-      </w:r>
-      <w:r>
-        <w:t>» - отмена игровой сессии</w:t>
-      </w:r>
-      <w:r>
-        <w:rPr>
-          <w:lang w:val="en-US"/>
-        </w:rPr>
-        <w:t>;</w:t>
-      </w:r>
-    </w:p>
-    <w:p>
-      <w:pPr>
-        <w:pStyle w:val="a"/>
-      </w:pPr>
-      <w:r>
-        <w:t>«</w:t>
-      </w:r>
-      <w:r>
-        <w:rPr>
-          <w:lang w:val="en-US"/>
-        </w:rPr>
-        <w:t>GAMEREADY</w:t>
-      </w:r>
-      <w:r>
-        <w:t xml:space="preserve"> &lt;</w:t>
-      </w:r>
-      <w:proofErr w:type="spellStart"/>
-      <w:r>
-        <w:rPr>
-          <w:lang w:val="en-US"/>
-        </w:rPr>
-        <w:t>OpponentName</w:t>
-      </w:r>
-      <w:proofErr w:type="spellEnd"/>
-      <w:r>
-        <w:t>&gt; &lt;</w:t>
-      </w:r>
-      <w:proofErr w:type="spellStart"/>
-      <w:r>
-        <w:rPr>
-          <w:lang w:val="en-US"/>
-        </w:rPr>
-        <w:t>OpponentSide</w:t>
-      </w:r>
-      <w:proofErr w:type="spellEnd"/>
-      <w:r>
-        <w:t>&gt;</w:t>
-      </w:r>
-      <w:r>
-        <w:t>»</w:t>
-      </w:r>
-      <w:r>
-        <w:t xml:space="preserve"> - </w:t>
-      </w:r>
-      <w:r>
-        <w:t>оповещение о готовности</w:t>
-      </w:r>
-      <w:r>
-        <w:t xml:space="preserve"> </w:t>
-      </w:r>
-      <w:r>
-        <w:t>игры</w:t>
-      </w:r>
-      <w:r>
-        <w:t xml:space="preserve"> с противником под именем </w:t>
-      </w:r>
-      <w:r>
-        <w:t>&lt;</w:t>
-      </w:r>
-      <w:proofErr w:type="spellStart"/>
-      <w:r>
-        <w:rPr>
-          <w:lang w:val="en-US"/>
-        </w:rPr>
-        <w:t>OpponentName</w:t>
-      </w:r>
-      <w:proofErr w:type="spellEnd"/>
-      <w:r>
-        <w:t>&gt;</w:t>
-      </w:r>
-      <w:r>
-        <w:t xml:space="preserve">, играющего за сторону </w:t>
-      </w:r>
-      <w:r>
-        <w:t>&lt;</w:t>
-      </w:r>
-      <w:proofErr w:type="spellStart"/>
-      <w:r>
-        <w:rPr>
-          <w:lang w:val="en-US"/>
-        </w:rPr>
-        <w:t>OpponentSide</w:t>
-      </w:r>
-      <w:proofErr w:type="spellEnd"/>
-      <w:r>
-        <w:t>&gt;</w:t>
-      </w:r>
-      <w:r>
-        <w:t>;</w:t>
-      </w:r>
-    </w:p>
-    <w:p>
-      <w:pPr>
-        <w:pStyle w:val="a"/>
-      </w:pPr>
-      <w:r>
-        <w:t>«</w:t>
-      </w:r>
-      <w:r>
-        <w:rPr>
-          <w:lang w:val="en-US"/>
-        </w:rPr>
-        <w:t>GAMESTART</w:t>
-      </w:r>
-      <w:r>
-        <w:t xml:space="preserve"> &lt;</w:t>
-      </w:r>
-      <w:proofErr w:type="spellStart"/>
-      <w:r>
-        <w:rPr>
-          <w:lang w:val="en-US"/>
-        </w:rPr>
-        <w:t>PlayerSide</w:t>
-      </w:r>
-      <w:proofErr w:type="spellEnd"/>
-      <w:r>
-        <w:t>&gt; &lt;</w:t>
-      </w:r>
-      <w:proofErr w:type="spellStart"/>
-      <w:r>
-        <w:rPr>
-          <w:lang w:val="en-US"/>
-        </w:rPr>
-        <w:t>SessionID</w:t>
-      </w:r>
-      <w:proofErr w:type="spellEnd"/>
-      <w:r>
-        <w:t>&gt;</w:t>
-      </w:r>
-      <w:r>
-        <w:t>»</w:t>
-      </w:r>
-      <w:r>
-        <w:t xml:space="preserve"> - </w:t>
-      </w:r>
-      <w:r>
-        <w:t>начало игры</w:t>
-      </w:r>
-      <w:r>
-        <w:t xml:space="preserve"> </w:t>
-      </w:r>
-      <w:r>
-        <w:t xml:space="preserve">в игровой сессии с идентификатором </w:t>
-      </w:r>
-      <w:r>
-        <w:t>&lt;</w:t>
-      </w:r>
-      <w:proofErr w:type="spellStart"/>
-      <w:r>
-        <w:rPr>
-          <w:lang w:val="en-US"/>
-        </w:rPr>
-        <w:t>SessionID</w:t>
-      </w:r>
-      <w:proofErr w:type="spellEnd"/>
-      <w:r>
-        <w:t xml:space="preserve">&gt; </w:t>
-      </w:r>
-      <w:r>
-        <w:t xml:space="preserve">за сторону </w:t>
-      </w:r>
-      <w:r>
-        <w:t>&lt;</w:t>
-      </w:r>
-      <w:proofErr w:type="spellStart"/>
-      <w:r>
-        <w:rPr>
-          <w:lang w:val="en-US"/>
-        </w:rPr>
-        <w:t>PlayerSide</w:t>
-      </w:r>
-      <w:proofErr w:type="spellEnd"/>
-      <w:r>
-        <w:t>&gt;</w:t>
-      </w:r>
-      <w:r>
-        <w:t>;</w:t>
-      </w:r>
-    </w:p>
-    <w:p>
-      <w:pPr>
-        <w:pStyle w:val="a"/>
-      </w:pPr>
-      <w:r>
-        <w:t>«</w:t>
-      </w:r>
-      <w:r>
-        <w:rPr>
-          <w:lang w:val="en-US"/>
-        </w:rPr>
-        <w:t>WIN</w:t>
-      </w:r>
-      <w:r>
-        <w:t>»</w:t>
-      </w:r>
-      <w:r>
-        <w:t xml:space="preserve"> - </w:t>
-      </w:r>
-      <w:r>
-        <w:t>игрок победил в партии</w:t>
-      </w:r>
-      <w:r>
-        <w:t>;</w:t>
-      </w:r>
-    </w:p>
-    <w:p>
-      <w:pPr>
-        <w:pStyle w:val="a"/>
-      </w:pPr>
-      <w:r>
-        <w:t>«</w:t>
-      </w:r>
-      <w:r>
-        <w:rPr>
-          <w:lang w:val="en-US"/>
-        </w:rPr>
-        <w:t>DRAW</w:t>
-      </w:r>
-      <w:r>
-        <w:t>»</w:t>
-      </w:r>
-      <w:r>
-        <w:rPr>
-          <w:lang w:val="en-US"/>
-        </w:rPr>
-        <w:t xml:space="preserve"> - </w:t>
-      </w:r>
-      <w:r>
-        <w:t>партия закончилась ничьёй</w:t>
-      </w:r>
-      <w:r>
-        <w:rPr>
-          <w:lang w:val="en-US"/>
-        </w:rPr>
-        <w:t>;</w:t>
-      </w:r>
-    </w:p>
-    <w:p>
-      <w:pPr>
-        <w:pStyle w:val="a"/>
-      </w:pPr>
-      <w:r>
-        <w:t>«</w:t>
-      </w:r>
-      <w:r>
-        <w:rPr>
-          <w:lang w:val="en-US"/>
-        </w:rPr>
-        <w:t>DEFEATED</w:t>
-      </w:r>
-      <w:r>
-        <w:t>»</w:t>
-      </w:r>
-      <w:r>
-        <w:t xml:space="preserve"> - </w:t>
-      </w:r>
-      <w:r>
-        <w:t>игрок проиграл в партии</w:t>
+        <w:t xml:space="preserve">открытого файла, а константа </w:t>
+      </w:r>
+      <w:r>
+        <w:t>FSCTL_GET_NTFS_VOLUME_DATA</w:t>
+      </w:r>
+      <w:r>
+        <w:t xml:space="preserve"> обеспечивает </w:t>
+      </w:r>
+      <w:r>
+        <w:t xml:space="preserve">извлечение информации о томе файловой системы </w:t>
+      </w:r>
+      <w:r>
+        <w:rPr>
+          <w:lang w:val="en-US"/>
+        </w:rPr>
+        <w:t>NTFS</w:t>
       </w:r>
       <w:r>
         <w:t>.</w:t>
       </w:r>
-    </w:p>
-    <w:p>
-      <w:pPr>
-        <w:pStyle w:val="a2"/>
-      </w:pPr>
-      <w:r>
-        <w:t>Помимо этих ответов</w:t>
-      </w:r>
-      <w:r>
-        <w:t>,</w:t>
-      </w:r>
-      <w:r>
-        <w:t xml:space="preserve"> сервер пересылает противнику игрока сообщения его запросов «</w:t>
-      </w:r>
-      <w:r>
-        <w:rPr>
-          <w:lang w:val="en-US"/>
-        </w:rPr>
-        <w:t>MOVE</w:t>
-      </w:r>
-      <w:r>
-        <w:t>»</w:t>
-      </w:r>
-      <w:r>
-        <w:t xml:space="preserve">, </w:t>
-      </w:r>
-      <w:r>
-        <w:t>«</w:t>
-      </w:r>
-      <w:r>
-        <w:rPr>
-          <w:lang w:val="en-US"/>
-        </w:rPr>
-        <w:t>MOVEWIN</w:t>
-      </w:r>
-      <w:r>
-        <w:t>»</w:t>
-      </w:r>
-      <w:r>
-        <w:t xml:space="preserve"> и </w:t>
-      </w:r>
-      <w:r>
-        <w:t>«</w:t>
-      </w:r>
-      <w:r>
-        <w:rPr>
-          <w:lang w:val="en-US"/>
-        </w:rPr>
-        <w:t>MOVEDRAW</w:t>
-      </w:r>
-      <w:r>
-        <w:t>»</w:t>
-      </w:r>
-      <w:r>
-        <w:t xml:space="preserve"> </w:t>
-      </w:r>
-      <w:r>
-        <w:t>в неизменяемом виде.</w:t>
-      </w:r>
-      <w:r>
-        <w:t xml:space="preserve"> Стоит заметить, что сервер не обрабатывает самостоятельно игровые ходы, а лишь пересылает их оппоненту. Текущая шахматная доска формируется у каждого клиента независимо.</w:t>
-      </w:r>
-    </w:p>
-    <w:p>
-      <w:pPr>
-        <w:pStyle w:val="a2"/>
-      </w:pPr>
-      <w:r>
-        <w:t xml:space="preserve">Новый объект пользователя </w:t>
-      </w:r>
-      <w:r>
-        <w:t xml:space="preserve">класса </w:t>
-      </w:r>
-      <w:r>
-        <w:rPr>
-          <w:lang w:val="en-US"/>
-        </w:rPr>
-        <w:t>User</w:t>
-      </w:r>
-      <w:r>
-        <w:t xml:space="preserve"> создаётся после запроса </w:t>
-      </w:r>
-      <w:r>
-        <w:rPr>
-          <w:lang w:val="en-US"/>
-        </w:rPr>
-        <w:t>CONNECT</w:t>
-      </w:r>
-      <w:r>
-        <w:t xml:space="preserve"> </w:t>
-      </w:r>
-      <w:r>
-        <w:t xml:space="preserve">при условии, что имя пользователя уникально. Для коммуникации с клиентом в данном объекте присутствует соответствующее поле класса </w:t>
-      </w:r>
-      <w:proofErr w:type="spellStart"/>
-      <w:r>
-        <w:rPr>
-          <w:lang w:val="en-US"/>
-        </w:rPr>
-        <w:t>TcpClient</w:t>
-      </w:r>
-      <w:proofErr w:type="spellEnd"/>
-      <w:r>
-        <w:t>, в котором и находится объект клиента.</w:t>
-      </w:r>
-    </w:p>
-    <w:p>
-      <w:pPr>
-        <w:pStyle w:val="a2"/>
-      </w:pPr>
-      <w:r>
-        <w:t xml:space="preserve">Новый объект игровой сессии класса </w:t>
-      </w:r>
-      <w:proofErr w:type="spellStart"/>
-      <w:r>
-        <w:rPr>
-          <w:lang w:val="en-US"/>
-        </w:rPr>
-        <w:t>GameSession</w:t>
-      </w:r>
-      <w:proofErr w:type="spellEnd"/>
-      <w:r>
-        <w:t xml:space="preserve"> создаётся после запроса </w:t>
-      </w:r>
-      <w:r>
-        <w:rPr>
-          <w:lang w:val="en-US"/>
-        </w:rPr>
-        <w:t>NEWGAME</w:t>
-      </w:r>
-      <w:r>
-        <w:t xml:space="preserve">. </w:t>
-      </w:r>
-      <w:r>
-        <w:t xml:space="preserve">Он содержит поля для игрока белых и игрока чёрных и поле </w:t>
-      </w:r>
-      <w:r>
-        <w:t>состояния</w:t>
-      </w:r>
-      <w:r>
-        <w:t>. Игровая сессия может быть в одном из четырёх состояний</w:t>
-      </w:r>
-      <w:r>
-        <w:t>:</w:t>
-      </w:r>
-    </w:p>
-    <w:p>
-      <w:pPr>
-        <w:pStyle w:val="a"/>
-        <w:numPr>
-          <w:ilvl w:val="0"/>
-          <w:numId w:val="11"/>
-        </w:numPr>
-        <w:ind w:left="0" w:firstLine="709"/>
-      </w:pPr>
-      <w:r>
-        <w:rPr>
-          <w:lang w:val="en-US"/>
-        </w:rPr>
-        <w:t>wait</w:t>
-      </w:r>
-      <w:r>
-        <w:t xml:space="preserve"> </w:t>
-      </w:r>
-      <w:r>
-        <w:t>– состояние ожидания начала игры</w:t>
-      </w:r>
-      <w:r>
-        <w:t>;</w:t>
-      </w:r>
-    </w:p>
-    <w:p>
-      <w:pPr>
-        <w:pStyle w:val="a"/>
-        <w:numPr>
-          <w:ilvl w:val="0"/>
-          <w:numId w:val="11"/>
-        </w:numPr>
-        <w:ind w:left="0" w:firstLine="709"/>
-      </w:pPr>
-      <w:proofErr w:type="spellStart"/>
-      <w:r>
-        <w:rPr>
-          <w:lang w:val="en-US"/>
-        </w:rPr>
-        <w:t>AcceptOne</w:t>
-      </w:r>
-      <w:proofErr w:type="spellEnd"/>
-      <w:r>
-        <w:t xml:space="preserve"> – </w:t>
-      </w:r>
-      <w:r>
-        <w:t xml:space="preserve">состояние после принятия </w:t>
-      </w:r>
-      <w:r>
-        <w:t>игры одним из пользователей</w:t>
-      </w:r>
-      <w:r>
-        <w:t>;</w:t>
-      </w:r>
-    </w:p>
-    <w:p>
-      <w:pPr>
-        <w:pStyle w:val="a"/>
-        <w:numPr>
-          <w:ilvl w:val="0"/>
-          <w:numId w:val="11"/>
-        </w:numPr>
-        <w:ind w:left="0" w:firstLine="709"/>
-      </w:pPr>
-      <w:proofErr w:type="spellStart"/>
-      <w:r>
-        <w:rPr>
-          <w:lang w:val="en-US"/>
-        </w:rPr>
-        <w:t>inProgress</w:t>
-      </w:r>
-      <w:proofErr w:type="spellEnd"/>
-      <w:r>
-        <w:t xml:space="preserve"> – </w:t>
-      </w:r>
-      <w:r>
-        <w:t>состояние, в котором игра идёт</w:t>
-      </w:r>
-      <w:r>
-        <w:t>;</w:t>
-      </w:r>
-    </w:p>
-    <w:p>
-      <w:pPr>
-        <w:pStyle w:val="a"/>
-        <w:numPr>
-          <w:ilvl w:val="0"/>
-          <w:numId w:val="11"/>
-        </w:numPr>
-        <w:ind w:left="0" w:firstLine="709"/>
-      </w:pPr>
-      <w:r>
-        <w:rPr>
-          <w:lang w:val="en-US"/>
-        </w:rPr>
-        <w:t>destroyed</w:t>
-      </w:r>
-      <w:r>
-        <w:t xml:space="preserve"> – </w:t>
-      </w:r>
-      <w:r>
-        <w:t>состояние, описывающее либо законченную, либо отклонённую игровую сессию.</w:t>
-      </w:r>
-    </w:p>
-    <w:p>
-      <w:pPr>
-        <w:pStyle w:val="a2"/>
-      </w:pPr>
-      <w:r>
-        <w:t>В соответствие с заявленными требованиями а</w:t>
-      </w:r>
-      <w:r>
-        <w:t>дминистратор сервера имеет расширяемый список команд, который на текущий момент представляется следующим списком</w:t>
-      </w:r>
-      <w:r>
-        <w:t>:</w:t>
-      </w:r>
-    </w:p>
-    <w:p>
-      <w:pPr>
-        <w:pStyle w:val="a"/>
-        <w:numPr>
-          <w:ilvl w:val="0"/>
-          <w:numId w:val="11"/>
-        </w:numPr>
-        <w:ind w:left="0" w:firstLine="709"/>
-      </w:pPr>
-      <w:proofErr w:type="gramStart"/>
-      <w:r>
-        <w:t>«</w:t>
-      </w:r>
-      <w:r>
-        <w:t>!</w:t>
-      </w:r>
-      <w:r>
-        <w:rPr>
-          <w:lang w:val="en-US"/>
-        </w:rPr>
-        <w:t>stop</w:t>
-      </w:r>
-      <w:proofErr w:type="gramEnd"/>
-      <w:r>
-        <w:t>»</w:t>
-      </w:r>
-      <w:r>
-        <w:t xml:space="preserve"> - </w:t>
-      </w:r>
-      <w:r>
-        <w:t>остановить сервер при условии, что к нему не подключен ни один пользователь</w:t>
-      </w:r>
-      <w:r>
-        <w:t>;</w:t>
-      </w:r>
-    </w:p>
-    <w:p>
-      <w:pPr>
-        <w:pStyle w:val="a"/>
-        <w:numPr>
-          <w:ilvl w:val="0"/>
-          <w:numId w:val="11"/>
-        </w:numPr>
-        <w:ind w:left="0" w:firstLine="709"/>
-      </w:pPr>
-      <w:proofErr w:type="gramStart"/>
-      <w:r>
-        <w:t>«</w:t>
-      </w:r>
-      <w:r>
-        <w:t>!</w:t>
-      </w:r>
-      <w:r>
-        <w:rPr>
-          <w:lang w:val="en-US"/>
-        </w:rPr>
-        <w:t>users</w:t>
-      </w:r>
-      <w:proofErr w:type="gramEnd"/>
-      <w:r>
-        <w:t>»</w:t>
-      </w:r>
-      <w:r>
-        <w:t xml:space="preserve"> - </w:t>
-      </w:r>
-      <w:r>
-        <w:t>получить список подключённых пользователей и их действия</w:t>
-      </w:r>
-      <w:r>
-        <w:t>;</w:t>
-      </w:r>
-    </w:p>
-    <w:p>
-      <w:pPr>
-        <w:pStyle w:val="a"/>
-        <w:numPr>
-          <w:ilvl w:val="0"/>
-          <w:numId w:val="11"/>
-        </w:numPr>
-        <w:ind w:left="0" w:firstLine="709"/>
-      </w:pPr>
-      <w:proofErr w:type="gramStart"/>
-      <w:r>
-        <w:t>«</w:t>
-      </w:r>
-      <w:r>
-        <w:t>!</w:t>
-      </w:r>
-      <w:r>
-        <w:rPr>
-          <w:lang w:val="en-US"/>
-        </w:rPr>
-        <w:t>sessions</w:t>
-      </w:r>
-      <w:proofErr w:type="gramEnd"/>
-      <w:r>
-        <w:t>»</w:t>
-      </w:r>
-      <w:r>
-        <w:t xml:space="preserve"> - </w:t>
-      </w:r>
-      <w:r>
-        <w:t>получить список созданных игровых сессий с их статусом.</w:t>
-      </w:r>
+      <w:bookmarkStart w:id="17" w:name="_GoBack"/>
+      <w:bookmarkEnd w:id="17"/>
     </w:p>
     <w:p>
       <w:pPr>
@@ -9302,7 +8396,7 @@
           <w:lang w:val="ru-RU"/>
         </w:rPr>
       </w:pPr>
-      <w:bookmarkStart w:id="19" w:name="_Toc58346923"/>
+      <w:bookmarkStart w:id="18" w:name="_Toc58346923"/>
       <w:r>
         <w:t xml:space="preserve">Разработка </w:t>
       </w:r>
@@ -9312,7 +8406,7 @@
         </w:rPr>
         <w:t>клиентской части</w:t>
       </w:r>
-      <w:bookmarkEnd w:id="19"/>
+      <w:bookmarkEnd w:id="18"/>
     </w:p>
     <w:p>
       <w:pPr>
@@ -10060,11 +9154,11 @@
       <w:pPr>
         <w:pStyle w:val="2"/>
       </w:pPr>
-      <w:bookmarkStart w:id="20" w:name="_Toc58346924"/>
+      <w:bookmarkStart w:id="19" w:name="_Toc58346924"/>
       <w:r>
         <w:t>Разработка модуля шахматной логики</w:t>
       </w:r>
-      <w:bookmarkEnd w:id="20"/>
+      <w:bookmarkEnd w:id="19"/>
     </w:p>
     <w:p>
       <w:pPr>
@@ -10719,7 +9813,7 @@
           <w:lang w:val="ru-RU"/>
         </w:rPr>
       </w:pPr>
-      <w:bookmarkStart w:id="21" w:name="_Toc58346925"/>
+      <w:bookmarkStart w:id="20" w:name="_Toc58346925"/>
       <w:r>
         <w:rPr>
           <w:lang w:val="ru-RU"/>
@@ -10727,17 +9821,17 @@
         <w:lastRenderedPageBreak/>
         <w:t>Руководство по использованию программного средства</w:t>
       </w:r>
+      <w:bookmarkEnd w:id="20"/>
+    </w:p>
+    <w:p>
+      <w:pPr>
+        <w:pStyle w:val="2"/>
+      </w:pPr>
+      <w:bookmarkStart w:id="21" w:name="_Toc58346926"/>
+      <w:r>
+        <w:t>Использование сервера</w:t>
+      </w:r>
       <w:bookmarkEnd w:id="21"/>
-    </w:p>
-    <w:p>
-      <w:pPr>
-        <w:pStyle w:val="2"/>
-      </w:pPr>
-      <w:bookmarkStart w:id="22" w:name="_Toc58346926"/>
-      <w:r>
-        <w:t>Использование сервера</w:t>
-      </w:r>
-      <w:bookmarkEnd w:id="22"/>
     </w:p>
     <w:p>
       <w:pPr>
@@ -11198,11 +10292,11 @@
       <w:pPr>
         <w:pStyle w:val="2"/>
       </w:pPr>
-      <w:bookmarkStart w:id="23" w:name="_Toc58346927"/>
+      <w:bookmarkStart w:id="22" w:name="_Toc58346927"/>
       <w:r>
         <w:t>Использование клиента</w:t>
       </w:r>
-      <w:bookmarkEnd w:id="23"/>
+      <w:bookmarkEnd w:id="22"/>
     </w:p>
     <w:p>
       <w:r>
@@ -11889,12 +10983,12 @@
       <w:pPr>
         <w:pStyle w:val="aa"/>
       </w:pPr>
-      <w:bookmarkStart w:id="24" w:name="_Toc58346928"/>
+      <w:bookmarkStart w:id="23" w:name="_Toc58346928"/>
       <w:r>
         <w:lastRenderedPageBreak/>
         <w:t>Заключение</w:t>
       </w:r>
-      <w:bookmarkEnd w:id="24"/>
+      <w:bookmarkEnd w:id="23"/>
     </w:p>
     <w:p>
       <w:pPr>
@@ -12099,16 +11193,16 @@
       <w:pPr>
         <w:pStyle w:val="aa"/>
       </w:pPr>
-      <w:bookmarkStart w:id="25" w:name="_Toc388266391"/>
-      <w:bookmarkStart w:id="26" w:name="_Toc388434579"/>
-      <w:bookmarkStart w:id="27" w:name="_Toc411433290"/>
-      <w:bookmarkStart w:id="28" w:name="_Toc411433528"/>
-      <w:bookmarkStart w:id="29" w:name="_Toc411433723"/>
-      <w:bookmarkStart w:id="30" w:name="_Toc411433891"/>
-      <w:bookmarkStart w:id="31" w:name="_Toc411870083"/>
-      <w:bookmarkStart w:id="32" w:name="_Toc9526345"/>
-      <w:bookmarkStart w:id="33" w:name="_Toc10146525"/>
-      <w:bookmarkStart w:id="34" w:name="_Toc58346929"/>
+      <w:bookmarkStart w:id="24" w:name="_Toc388266391"/>
+      <w:bookmarkStart w:id="25" w:name="_Toc388434579"/>
+      <w:bookmarkStart w:id="26" w:name="_Toc411433290"/>
+      <w:bookmarkStart w:id="27" w:name="_Toc411433528"/>
+      <w:bookmarkStart w:id="28" w:name="_Toc411433723"/>
+      <w:bookmarkStart w:id="29" w:name="_Toc411433891"/>
+      <w:bookmarkStart w:id="30" w:name="_Toc411870083"/>
+      <w:bookmarkStart w:id="31" w:name="_Toc9526345"/>
+      <w:bookmarkStart w:id="32" w:name="_Toc10146525"/>
+      <w:bookmarkStart w:id="33" w:name="_Toc58346929"/>
       <w:r>
         <w:lastRenderedPageBreak/>
         <w:t>Список</w:t>
@@ -12125,6 +11219,7 @@
       <w:r>
         <w:t>литературы</w:t>
       </w:r>
+      <w:bookmarkEnd w:id="24"/>
       <w:bookmarkEnd w:id="25"/>
       <w:bookmarkEnd w:id="26"/>
       <w:bookmarkEnd w:id="27"/>
@@ -12134,7 +11229,6 @@
       <w:bookmarkEnd w:id="31"/>
       <w:bookmarkEnd w:id="32"/>
       <w:bookmarkEnd w:id="33"/>
-      <w:bookmarkEnd w:id="34"/>
     </w:p>
     <w:p>
       <w:pPr>
@@ -12448,33 +11542,33 @@
       <w:pPr>
         <w:pStyle w:val="aa"/>
       </w:pPr>
-      <w:bookmarkStart w:id="35" w:name="_Toc388266392"/>
-      <w:bookmarkStart w:id="36" w:name="_Toc388434580"/>
-      <w:bookmarkStart w:id="37" w:name="_Toc411433291"/>
-      <w:bookmarkStart w:id="38" w:name="_Toc411433529"/>
-      <w:bookmarkStart w:id="39" w:name="_Toc411433724"/>
-      <w:bookmarkStart w:id="40" w:name="_Toc411433892"/>
-      <w:bookmarkStart w:id="41" w:name="_Toc411870084"/>
-      <w:bookmarkStart w:id="42" w:name="_Toc9526346"/>
-      <w:bookmarkStart w:id="43" w:name="_Toc10146526"/>
-      <w:bookmarkStart w:id="44" w:name="_Toc58346930"/>
+      <w:bookmarkStart w:id="34" w:name="_Toc388266392"/>
+      <w:bookmarkStart w:id="35" w:name="_Toc388434580"/>
+      <w:bookmarkStart w:id="36" w:name="_Toc411433291"/>
+      <w:bookmarkStart w:id="37" w:name="_Toc411433529"/>
+      <w:bookmarkStart w:id="38" w:name="_Toc411433724"/>
+      <w:bookmarkStart w:id="39" w:name="_Toc411433892"/>
+      <w:bookmarkStart w:id="40" w:name="_Toc411870084"/>
+      <w:bookmarkStart w:id="41" w:name="_Toc9526346"/>
+      <w:bookmarkStart w:id="42" w:name="_Toc10146526"/>
+      <w:bookmarkStart w:id="43" w:name="_Toc58346930"/>
       <w:r>
         <w:lastRenderedPageBreak/>
         <w:t xml:space="preserve">Приложение </w:t>
       </w:r>
+      <w:bookmarkEnd w:id="34"/>
       <w:bookmarkEnd w:id="35"/>
       <w:bookmarkEnd w:id="36"/>
       <w:bookmarkEnd w:id="37"/>
       <w:bookmarkEnd w:id="38"/>
       <w:bookmarkEnd w:id="39"/>
+      <w:r>
+        <w:t>А</w:t>
+      </w:r>
       <w:bookmarkEnd w:id="40"/>
-      <w:r>
-        <w:t>А</w:t>
-      </w:r>
       <w:bookmarkEnd w:id="41"/>
       <w:bookmarkEnd w:id="42"/>
       <w:bookmarkEnd w:id="43"/>
-      <w:bookmarkEnd w:id="44"/>
     </w:p>
     <w:p>
       <w:pPr>
@@ -17505,14 +16599,14 @@
                 <w:lang w:eastAsia="ru-RU"/>
               </w:rPr>
             </w:pPr>
-            <w:bookmarkStart w:id="45" w:name="_Toc10141393"/>
-            <w:bookmarkStart w:id="46" w:name="_Toc10141665"/>
-            <w:bookmarkStart w:id="47" w:name="_Toc10146527"/>
-            <w:bookmarkStart w:id="48" w:name="_Toc28429302"/>
-            <w:bookmarkStart w:id="49" w:name="_Toc28429394"/>
-            <w:bookmarkStart w:id="50" w:name="_Toc28965683"/>
-            <w:bookmarkStart w:id="51" w:name="_Toc42599068"/>
-            <w:bookmarkStart w:id="52" w:name="_Toc58346931"/>
+            <w:bookmarkStart w:id="44" w:name="_Toc10141393"/>
+            <w:bookmarkStart w:id="45" w:name="_Toc10141665"/>
+            <w:bookmarkStart w:id="46" w:name="_Toc10146527"/>
+            <w:bookmarkStart w:id="47" w:name="_Toc28429302"/>
+            <w:bookmarkStart w:id="48" w:name="_Toc28429394"/>
+            <w:bookmarkStart w:id="49" w:name="_Toc28965683"/>
+            <w:bookmarkStart w:id="50" w:name="_Toc42599068"/>
+            <w:bookmarkStart w:id="51" w:name="_Toc58346931"/>
             <w:r>
               <w:rPr>
                 <w:rFonts w:eastAsia="Times New Roman"/>
@@ -17523,6 +16617,7 @@
               </w:rPr>
               <w:t>Текстовые документы</w:t>
             </w:r>
+            <w:bookmarkEnd w:id="44"/>
             <w:bookmarkEnd w:id="45"/>
             <w:bookmarkEnd w:id="46"/>
             <w:bookmarkEnd w:id="47"/>
@@ -17530,7 +16625,6 @@
             <w:bookmarkEnd w:id="49"/>
             <w:bookmarkEnd w:id="50"/>
             <w:bookmarkEnd w:id="51"/>
-            <w:bookmarkEnd w:id="52"/>
           </w:p>
         </w:tc>
         <w:tc>
@@ -17754,14 +16848,14 @@
                 <w:lang w:eastAsia="ru-RU"/>
               </w:rPr>
             </w:pPr>
-            <w:bookmarkStart w:id="53" w:name="_Toc10141394"/>
-            <w:bookmarkStart w:id="54" w:name="_Toc10141666"/>
-            <w:bookmarkStart w:id="55" w:name="_Toc10146528"/>
-            <w:bookmarkStart w:id="56" w:name="_Toc28429303"/>
-            <w:bookmarkStart w:id="57" w:name="_Toc28429395"/>
-            <w:bookmarkStart w:id="58" w:name="_Toc28965684"/>
-            <w:bookmarkStart w:id="59" w:name="_Toc42599069"/>
-            <w:bookmarkStart w:id="60" w:name="_Toc58346932"/>
+            <w:bookmarkStart w:id="52" w:name="_Toc10141394"/>
+            <w:bookmarkStart w:id="53" w:name="_Toc10141666"/>
+            <w:bookmarkStart w:id="54" w:name="_Toc10146528"/>
+            <w:bookmarkStart w:id="55" w:name="_Toc28429303"/>
+            <w:bookmarkStart w:id="56" w:name="_Toc28429395"/>
+            <w:bookmarkStart w:id="57" w:name="_Toc28965684"/>
+            <w:bookmarkStart w:id="58" w:name="_Toc42599069"/>
+            <w:bookmarkStart w:id="59" w:name="_Toc58346932"/>
             <w:r>
               <w:rPr>
                 <w:rFonts w:eastAsia="Times New Roman"/>
@@ -17781,6 +16875,7 @@
               </w:rPr>
               <w:t>ояснительная записка</w:t>
             </w:r>
+            <w:bookmarkEnd w:id="52"/>
             <w:bookmarkEnd w:id="53"/>
             <w:bookmarkEnd w:id="54"/>
             <w:bookmarkEnd w:id="55"/>
@@ -17788,7 +16883,6 @@
             <w:bookmarkEnd w:id="57"/>
             <w:bookmarkEnd w:id="58"/>
             <w:bookmarkEnd w:id="59"/>
-            <w:bookmarkEnd w:id="60"/>
           </w:p>
         </w:tc>
         <w:tc>
@@ -18157,14 +17251,14 @@
                 <w:lang w:eastAsia="ru-RU"/>
               </w:rPr>
             </w:pPr>
-            <w:bookmarkStart w:id="61" w:name="_Toc10141395"/>
-            <w:bookmarkStart w:id="62" w:name="_Toc10141667"/>
-            <w:bookmarkStart w:id="63" w:name="_Toc10146529"/>
-            <w:bookmarkStart w:id="64" w:name="_Toc28429304"/>
-            <w:bookmarkStart w:id="65" w:name="_Toc28429396"/>
-            <w:bookmarkStart w:id="66" w:name="_Toc28965685"/>
-            <w:bookmarkStart w:id="67" w:name="_Toc42599070"/>
-            <w:bookmarkStart w:id="68" w:name="_Toc58346933"/>
+            <w:bookmarkStart w:id="60" w:name="_Toc10141395"/>
+            <w:bookmarkStart w:id="61" w:name="_Toc10141667"/>
+            <w:bookmarkStart w:id="62" w:name="_Toc10146529"/>
+            <w:bookmarkStart w:id="63" w:name="_Toc28429304"/>
+            <w:bookmarkStart w:id="64" w:name="_Toc28429396"/>
+            <w:bookmarkStart w:id="65" w:name="_Toc28965685"/>
+            <w:bookmarkStart w:id="66" w:name="_Toc42599070"/>
+            <w:bookmarkStart w:id="67" w:name="_Toc58346933"/>
             <w:r>
               <w:rPr>
                 <w:rFonts w:eastAsia="Times New Roman"/>
@@ -18175,6 +17269,7 @@
               </w:rPr>
               <w:t>Графические документы</w:t>
             </w:r>
+            <w:bookmarkEnd w:id="60"/>
             <w:bookmarkEnd w:id="61"/>
             <w:bookmarkEnd w:id="62"/>
             <w:bookmarkEnd w:id="63"/>
@@ -18182,7 +17277,6 @@
             <w:bookmarkEnd w:id="65"/>
             <w:bookmarkEnd w:id="66"/>
             <w:bookmarkEnd w:id="67"/>
-            <w:bookmarkEnd w:id="68"/>
           </w:p>
         </w:tc>
         <w:tc>
@@ -18468,14 +17562,14 @@
                 <w:lang w:eastAsia="ru-RU"/>
               </w:rPr>
             </w:pPr>
-            <w:bookmarkStart w:id="69" w:name="_Toc10141396"/>
-            <w:bookmarkStart w:id="70" w:name="_Toc10141668"/>
-            <w:bookmarkStart w:id="71" w:name="_Toc10146530"/>
-            <w:bookmarkStart w:id="72" w:name="_Toc28429305"/>
-            <w:bookmarkStart w:id="73" w:name="_Toc28429397"/>
-            <w:bookmarkStart w:id="74" w:name="_Toc28965686"/>
-            <w:bookmarkStart w:id="75" w:name="_Toc42599071"/>
-            <w:bookmarkStart w:id="76" w:name="_Toc58346934"/>
+            <w:bookmarkStart w:id="68" w:name="_Toc10141396"/>
+            <w:bookmarkStart w:id="69" w:name="_Toc10141668"/>
+            <w:bookmarkStart w:id="70" w:name="_Toc10146530"/>
+            <w:bookmarkStart w:id="71" w:name="_Toc28429305"/>
+            <w:bookmarkStart w:id="72" w:name="_Toc28429397"/>
+            <w:bookmarkStart w:id="73" w:name="_Toc28965686"/>
+            <w:bookmarkStart w:id="74" w:name="_Toc42599071"/>
+            <w:bookmarkStart w:id="75" w:name="_Toc58346934"/>
             <w:r>
               <w:rPr>
                 <w:rFonts w:eastAsia="Times New Roman"/>
@@ -18485,6 +17579,7 @@
               </w:rPr>
               <w:t>Формат А1</w:t>
             </w:r>
+            <w:bookmarkEnd w:id="68"/>
             <w:bookmarkEnd w:id="69"/>
             <w:bookmarkEnd w:id="70"/>
             <w:bookmarkEnd w:id="71"/>
@@ -18492,7 +17587,6 @@
             <w:bookmarkEnd w:id="73"/>
             <w:bookmarkEnd w:id="74"/>
             <w:bookmarkEnd w:id="75"/>
-            <w:bookmarkEnd w:id="76"/>
           </w:p>
         </w:tc>
       </w:tr>
@@ -22976,7 +22070,7 @@
         <w:noProof/>
         <w:lang w:val="ru-RU"/>
       </w:rPr>
-      <w:t>23</w:t>
+      <w:t>26</w:t>
     </w:r>
     <w:r>
       <w:fldChar w:fldCharType="end"/>
@@ -25132,7 +24226,6 @@
   <w:style w:type="character" w:default="1" w:styleId="a3">
     <w:name w:val="Default Paragraph Font"/>
     <w:uiPriority w:val="1"/>
-    <w:semiHidden/>
     <w:unhideWhenUsed/>
   </w:style>
   <w:style w:type="table" w:default="1" w:styleId="a4">
@@ -25987,7 +25080,7 @@
 </file>
 
 <file path=customXml/itemProps1.xml><?xml version="1.0" encoding="utf-8"?>
-<ds:datastoreItem xmlns:ds="http://schemas.openxmlformats.org/officeDocument/2006/customXml" ds:itemID="{301755BF-29ED-4AEB-BF43-0B90F62E8108}">
+<ds:datastoreItem xmlns:ds="http://schemas.openxmlformats.org/officeDocument/2006/customXml" ds:itemID="{C5171B2F-9F62-4086-BAA1-1DED4F535273}">
   <ds:schemaRefs>
     <ds:schemaRef ds:uri="http://schemas.openxmlformats.org/officeDocument/2006/bibliography"/>
   </ds:schemaRefs>

</xml_diff>

<commit_message>
defragmenter final version still includes testing section
</commit_message>
<xml_diff>
--- a/DocsCore/записка.docx
+++ b/DocsCore/записка.docx
@@ -206,14 +206,14 @@
           <w:sz w:val="27"/>
           <w:szCs w:val="27"/>
         </w:rPr>
-        <w:t xml:space="preserve">БИЗНЕС-ЛОГИКА ПРОГРАММНОГО СРЕДСТВА </w:t>
+        <w:t>МОДУЛЬ</w:t>
       </w:r>
       <w:r>
         <w:rPr>
           <w:sz w:val="27"/>
           <w:szCs w:val="27"/>
         </w:rPr>
-        <w:t xml:space="preserve">ДЛЯ </w:t>
+        <w:t xml:space="preserve"> </w:t>
       </w:r>
       <w:r>
         <w:rPr>
@@ -221,6 +221,28 @@
           <w:szCs w:val="27"/>
         </w:rPr>
         <w:t>ДЕФРАГМЕНТАЦИИ</w:t>
+      </w:r>
+      <w:r>
+        <w:rPr>
+          <w:sz w:val="27"/>
+          <w:szCs w:val="27"/>
+        </w:rPr>
+        <w:t xml:space="preserve"> </w:t>
+      </w:r>
+      <w:r>
+        <w:rPr>
+          <w:sz w:val="27"/>
+          <w:szCs w:val="27"/>
+        </w:rPr>
+        <w:t xml:space="preserve">ФАЙЛОВОЙ СИСТЕМЫ </w:t>
+      </w:r>
+      <w:r>
+        <w:rPr>
+          <w:sz w:val="27"/>
+          <w:szCs w:val="27"/>
+          <w:lang w:val="en-US"/>
+        </w:rPr>
+        <w:t>NTFS</w:t>
       </w:r>
     </w:p>
     <w:p>
@@ -229,24 +251,39 @@
         <w:ind w:firstLine="0"/>
         <w:jc w:val="center"/>
         <w:rPr>
-          <w:sz w:val="27"/>
-          <w:szCs w:val="27"/>
-        </w:rPr>
-      </w:pPr>
-      <w:r>
-        <w:rPr>
-          <w:sz w:val="27"/>
-          <w:szCs w:val="27"/>
-        </w:rPr>
-        <w:t xml:space="preserve">ФАЙЛОВОЙ СИСТЕМЫ </w:t>
-      </w:r>
-      <w:r>
-        <w:rPr>
-          <w:sz w:val="27"/>
-          <w:szCs w:val="27"/>
-          <w:lang w:val="en-US"/>
-        </w:rPr>
-        <w:t>NTFS</w:t>
+          <w:szCs w:val="28"/>
+        </w:rPr>
+      </w:pPr>
+      <w:r>
+        <w:rPr>
+          <w:szCs w:val="28"/>
+        </w:rPr>
+        <w:t xml:space="preserve">БГУИР КП   </w:t>
+      </w:r>
+      <w:r>
+        <w:rPr>
+          <w:szCs w:val="28"/>
+          <w:lang w:val="en-US"/>
+        </w:rPr>
+        <w:t>I</w:t>
+      </w:r>
+      <w:r>
+        <w:rPr>
+          <w:szCs w:val="28"/>
+        </w:rPr>
+        <w:t>–40 01 01 </w:t>
+      </w:r>
+      <w:r>
+        <w:rPr>
+          <w:szCs w:val="28"/>
+        </w:rPr>
+        <w:t>421</w:t>
+      </w:r>
+      <w:r>
+        <w:rPr>
+          <w:szCs w:val="28"/>
+        </w:rPr>
+        <w:t xml:space="preserve"> ПЗ</w:t>
       </w:r>
     </w:p>
     <w:p>
@@ -258,37 +295,6 @@
           <w:szCs w:val="28"/>
         </w:rPr>
       </w:pPr>
-      <w:r>
-        <w:rPr>
-          <w:szCs w:val="28"/>
-        </w:rPr>
-        <w:t xml:space="preserve">БГУИР КП   </w:t>
-      </w:r>
-      <w:r>
-        <w:rPr>
-          <w:szCs w:val="28"/>
-          <w:lang w:val="en-US"/>
-        </w:rPr>
-        <w:t>I</w:t>
-      </w:r>
-      <w:r>
-        <w:rPr>
-          <w:szCs w:val="28"/>
-        </w:rPr>
-        <w:t>–40 01 01 </w:t>
-      </w:r>
-      <w:r>
-        <w:rPr>
-          <w:szCs w:val="28"/>
-        </w:rPr>
-        <w:t>421</w:t>
-      </w:r>
-      <w:r>
-        <w:rPr>
-          <w:szCs w:val="28"/>
-        </w:rPr>
-        <w:t xml:space="preserve"> ПЗ</w:t>
-      </w:r>
     </w:p>
     <w:p>
       <w:pPr>
@@ -304,11 +310,16 @@
       <w:pPr>
         <w:spacing w:after="200" w:line="276" w:lineRule="auto"/>
         <w:ind w:firstLine="0"/>
-        <w:jc w:val="center"/>
-        <w:rPr>
-          <w:szCs w:val="28"/>
-        </w:rPr>
-      </w:pPr>
+        <w:rPr>
+          <w:szCs w:val="28"/>
+        </w:rPr>
+      </w:pPr>
+      <w:r>
+        <w:rPr>
+          <w:szCs w:val="28"/>
+        </w:rPr>
+        <w:t xml:space="preserve">                  Выполнил </w:t>
+      </w:r>
     </w:p>
     <w:p>
       <w:pPr>
@@ -322,7 +333,19 @@
         <w:rPr>
           <w:szCs w:val="28"/>
         </w:rPr>
-        <w:t xml:space="preserve">                  Выполнил </w:t>
+        <w:t xml:space="preserve">                 </w:t>
+      </w:r>
+      <w:r>
+        <w:rPr>
+          <w:szCs w:val="28"/>
+        </w:rPr>
+        <w:t xml:space="preserve"> студент:</w:t>
+      </w:r>
+      <w:r>
+        <w:rPr>
+          <w:szCs w:val="28"/>
+        </w:rPr>
+        <w:t xml:space="preserve"> гр. 851004                                                       Пашкевич А.Л.</w:t>
       </w:r>
     </w:p>
     <w:p>
@@ -337,19 +360,7 @@
         <w:rPr>
           <w:szCs w:val="28"/>
         </w:rPr>
-        <w:t xml:space="preserve">                 </w:t>
-      </w:r>
-      <w:r>
-        <w:rPr>
-          <w:szCs w:val="28"/>
-        </w:rPr>
-        <w:t xml:space="preserve"> студент:</w:t>
-      </w:r>
-      <w:r>
-        <w:rPr>
-          <w:szCs w:val="28"/>
-        </w:rPr>
-        <w:t xml:space="preserve"> гр. 851004                                                       Пашкевич А.Л.</w:t>
+        <w:t xml:space="preserve">                  </w:t>
       </w:r>
     </w:p>
     <w:p>
@@ -366,6 +377,81 @@
         </w:rPr>
         <w:t xml:space="preserve">                  </w:t>
       </w:r>
+      <w:proofErr w:type="gramStart"/>
+      <w:r>
+        <w:rPr>
+          <w:szCs w:val="28"/>
+        </w:rPr>
+        <w:t>Проверил:</w:t>
+      </w:r>
+      <w:r>
+        <w:rPr>
+          <w:szCs w:val="28"/>
+        </w:rPr>
+        <w:t xml:space="preserve">  </w:t>
+      </w:r>
+      <w:r>
+        <w:rPr>
+          <w:szCs w:val="28"/>
+        </w:rPr>
+        <w:t xml:space="preserve"> </w:t>
+      </w:r>
+      <w:proofErr w:type="gramEnd"/>
+      <w:r>
+        <w:rPr>
+          <w:szCs w:val="28"/>
+        </w:rPr>
+        <w:t xml:space="preserve">                                 </w:t>
+      </w:r>
+      <w:r>
+        <w:rPr>
+          <w:szCs w:val="28"/>
+        </w:rPr>
+        <w:t xml:space="preserve"> </w:t>
+      </w:r>
+      <w:r>
+        <w:rPr>
+          <w:szCs w:val="28"/>
+        </w:rPr>
+        <w:t xml:space="preserve">                         </w:t>
+      </w:r>
+      <w:r>
+        <w:rPr>
+          <w:szCs w:val="28"/>
+        </w:rPr>
+        <w:tab/>
+        <w:t xml:space="preserve">     </w:t>
+      </w:r>
+      <w:r>
+        <w:rPr>
+          <w:szCs w:val="28"/>
+        </w:rPr>
+        <w:t>Шульга</w:t>
+      </w:r>
+      <w:r>
+        <w:rPr>
+          <w:szCs w:val="28"/>
+        </w:rPr>
+        <w:t xml:space="preserve"> </w:t>
+      </w:r>
+      <w:r>
+        <w:rPr>
+          <w:szCs w:val="28"/>
+        </w:rPr>
+        <w:t>Е.С</w:t>
+      </w:r>
+      <w:r>
+        <w:rPr>
+          <w:szCs w:val="28"/>
+        </w:rPr>
+        <w:t xml:space="preserve">. </w:t>
+      </w:r>
+      <w:r>
+        <w:rPr>
+          <w:szCs w:val="28"/>
+        </w:rPr>
+        <w:t xml:space="preserve">  </w:t>
+      </w:r>
     </w:p>
     <w:p>
       <w:pPr>
@@ -379,82 +465,7 @@
         <w:rPr>
           <w:szCs w:val="28"/>
         </w:rPr>
-        <w:t xml:space="preserve">                  </w:t>
-      </w:r>
-      <w:proofErr w:type="gramStart"/>
-      <w:r>
-        <w:rPr>
-          <w:szCs w:val="28"/>
-        </w:rPr>
-        <w:t>Проверил:</w:t>
-      </w:r>
-      <w:r>
-        <w:rPr>
-          <w:szCs w:val="28"/>
-        </w:rPr>
-        <w:t xml:space="preserve">  </w:t>
-      </w:r>
-      <w:r>
-        <w:rPr>
-          <w:szCs w:val="28"/>
-        </w:rPr>
-        <w:t xml:space="preserve"> </w:t>
-      </w:r>
-      <w:proofErr w:type="gramEnd"/>
-      <w:r>
-        <w:rPr>
-          <w:szCs w:val="28"/>
-        </w:rPr>
-        <w:t xml:space="preserve">                                 </w:t>
-      </w:r>
-      <w:r>
-        <w:rPr>
-          <w:szCs w:val="28"/>
-        </w:rPr>
-        <w:t xml:space="preserve"> </w:t>
-      </w:r>
-      <w:r>
-        <w:rPr>
-          <w:szCs w:val="28"/>
-        </w:rPr>
-        <w:t xml:space="preserve">                         </w:t>
-      </w:r>
-      <w:r>
-        <w:rPr>
-          <w:szCs w:val="28"/>
-        </w:rPr>
-        <w:tab/>
-        <w:t xml:space="preserve">     </w:t>
-      </w:r>
-      <w:r>
-        <w:rPr>
-          <w:szCs w:val="28"/>
-        </w:rPr>
-        <w:t>Шульга</w:t>
-      </w:r>
-      <w:r>
-        <w:rPr>
-          <w:szCs w:val="28"/>
-        </w:rPr>
-        <w:t xml:space="preserve"> </w:t>
-      </w:r>
-      <w:r>
-        <w:rPr>
-          <w:szCs w:val="28"/>
-        </w:rPr>
-        <w:t>Е.С</w:t>
-      </w:r>
-      <w:r>
-        <w:rPr>
-          <w:szCs w:val="28"/>
-        </w:rPr>
-        <w:t xml:space="preserve">. </w:t>
-      </w:r>
-      <w:r>
-        <w:rPr>
-          <w:szCs w:val="28"/>
-        </w:rPr>
-        <w:t xml:space="preserve">  </w:t>
+        <w:t xml:space="preserve">                                                                </w:t>
       </w:r>
     </w:p>
     <w:p>
@@ -469,7 +480,7 @@
         <w:rPr>
           <w:szCs w:val="28"/>
         </w:rPr>
-        <w:t xml:space="preserve">                                                                </w:t>
+        <w:t xml:space="preserve">          </w:t>
       </w:r>
     </w:p>
     <w:p>
@@ -484,7 +495,7 @@
         <w:rPr>
           <w:szCs w:val="28"/>
         </w:rPr>
-        <w:t xml:space="preserve">                      </w:t>
+        <w:t xml:space="preserve">            </w:t>
       </w:r>
     </w:p>
     <w:p>
@@ -526,7 +537,6 @@
     </w:p>
     <w:p/>
     <w:p/>
-    <w:p/>
     <w:p>
       <w:pPr>
         <w:pStyle w:val="a9"/>
@@ -539,6 +549,7 @@
         <w:rPr>
           <w:szCs w:val="28"/>
         </w:rPr>
+        <w:lastRenderedPageBreak/>
         <w:t>Учреждение образования</w:t>
       </w:r>
     </w:p>
@@ -862,7 +873,7 @@
           <w:szCs w:val="28"/>
           <w:u w:val="single"/>
         </w:rPr>
-        <w:t xml:space="preserve">Бизнес-логика программного средства </w:t>
+        <w:t>Модуль</w:t>
       </w:r>
       <w:r>
         <w:rPr>
@@ -870,7 +881,7 @@
           <w:szCs w:val="28"/>
           <w:u w:val="single"/>
         </w:rPr>
-        <w:t xml:space="preserve">для </w:t>
+        <w:t xml:space="preserve"> </w:t>
       </w:r>
       <w:r>
         <w:rPr>
@@ -1284,8 +1295,30 @@
         <w:rPr>
           <w:szCs w:val="28"/>
         </w:rPr>
+        <w:t>4. Содержание расчетно-пояснительной записки (перечень вопросов, которые подлежат разработке)</w:t>
+      </w:r>
+    </w:p>
+    <w:p>
+      <w:pPr>
+        <w:ind w:firstLine="0"/>
+        <w:rPr>
+          <w:szCs w:val="28"/>
+        </w:rPr>
+      </w:pPr>
+      <w:r>
+        <w:rPr>
+          <w:i/>
+          <w:szCs w:val="28"/>
+          <w:u w:val="single"/>
+        </w:rPr>
         <w:lastRenderedPageBreak/>
-        <w:t>4. Содержание расчетно-пояснительной записки (перечень вопросов, которые подлежат разработке)</w:t>
+        <w:t xml:space="preserve">  Введение</w:t>
+      </w:r>
+      <w:r>
+        <w:rPr>
+          <w:szCs w:val="28"/>
+        </w:rPr>
+        <w:t>__________________________________________________________</w:t>
       </w:r>
     </w:p>
     <w:p>
@@ -1295,26 +1328,45 @@
           <w:szCs w:val="28"/>
         </w:rPr>
       </w:pPr>
+      <w:proofErr w:type="gramStart"/>
       <w:r>
         <w:rPr>
           <w:i/>
           <w:szCs w:val="28"/>
           <w:u w:val="single"/>
         </w:rPr>
-        <w:t xml:space="preserve">  Введение</w:t>
-      </w:r>
-      <w:r>
-        <w:rPr>
-          <w:szCs w:val="28"/>
-        </w:rPr>
-        <w:t>__________________________________________________________</w:t>
+        <w:t>1  Анализ</w:t>
+      </w:r>
+      <w:proofErr w:type="gramEnd"/>
+      <w:r>
+        <w:rPr>
+          <w:i/>
+          <w:szCs w:val="28"/>
+          <w:u w:val="single"/>
+        </w:rPr>
+        <w:t xml:space="preserve"> предметной области         </w:t>
+      </w:r>
+      <w:r>
+        <w:rPr>
+          <w:i/>
+          <w:szCs w:val="28"/>
+        </w:rPr>
+        <w:t>_</w:t>
+      </w:r>
+      <w:r>
+        <w:rPr>
+          <w:szCs w:val="28"/>
+        </w:rPr>
+        <w:t>__________________________________</w:t>
       </w:r>
     </w:p>
     <w:p>
       <w:pPr>
         <w:ind w:firstLine="0"/>
         <w:rPr>
-          <w:szCs w:val="28"/>
+          <w:i/>
+          <w:szCs w:val="28"/>
+          <w:u w:val="single"/>
         </w:rPr>
       </w:pPr>
       <w:proofErr w:type="gramStart"/>
@@ -1324,7 +1376,15 @@
           <w:szCs w:val="28"/>
           <w:u w:val="single"/>
         </w:rPr>
-        <w:t>1  Анализ</w:t>
+        <w:t xml:space="preserve">2  </w:t>
+      </w:r>
+      <w:r>
+        <w:rPr>
+          <w:i/>
+          <w:szCs w:val="28"/>
+          <w:u w:val="single"/>
+        </w:rPr>
+        <w:t>Постановка</w:t>
       </w:r>
       <w:proofErr w:type="gramEnd"/>
       <w:r>
@@ -1333,20 +1393,51 @@
           <w:szCs w:val="28"/>
           <w:u w:val="single"/>
         </w:rPr>
-        <w:t xml:space="preserve"> предметной области         </w:t>
+        <w:t xml:space="preserve"> задачи</w:t>
       </w:r>
       <w:r>
         <w:rPr>
           <w:i/>
           <w:szCs w:val="28"/>
         </w:rPr>
-        <w:t>_</w:t>
-      </w:r>
-      <w:r>
-        <w:rPr>
-          <w:szCs w:val="28"/>
-        </w:rPr>
-        <w:t>__________________________________</w:t>
+        <w:t>_____________________</w:t>
+      </w:r>
+      <w:r>
+        <w:rPr>
+          <w:i/>
+          <w:szCs w:val="28"/>
+        </w:rPr>
+        <w:t>__________________</w:t>
+      </w:r>
+      <w:r>
+        <w:rPr>
+          <w:i/>
+          <w:szCs w:val="28"/>
+        </w:rPr>
+        <w:t>________</w:t>
+      </w:r>
+      <w:r>
+        <w:rPr>
+          <w:i/>
+          <w:szCs w:val="28"/>
+          <w:u w:val="single"/>
+        </w:rPr>
+        <w:t xml:space="preserve">     </w:t>
+      </w:r>
+      <w:r>
+        <w:rPr>
+          <w:i/>
+          <w:szCs w:val="28"/>
+        </w:rPr>
+        <w:t xml:space="preserve">   </w:t>
+      </w:r>
+      <w:r>
+        <w:rPr>
+          <w:i/>
+          <w:szCs w:val="28"/>
+          <w:u w:val="single"/>
+        </w:rPr>
+        <w:t xml:space="preserve"> </w:t>
       </w:r>
     </w:p>
     <w:p>
@@ -1365,7 +1456,7 @@
           <w:szCs w:val="28"/>
           <w:u w:val="single"/>
         </w:rPr>
-        <w:t xml:space="preserve">2  </w:t>
+        <w:t xml:space="preserve">3 </w:t>
       </w:r>
       <w:r>
         <w:rPr>
@@ -1373,7 +1464,15 @@
           <w:szCs w:val="28"/>
           <w:u w:val="single"/>
         </w:rPr>
-        <w:t>Анализ</w:t>
+        <w:t xml:space="preserve"> </w:t>
+      </w:r>
+      <w:r>
+        <w:rPr>
+          <w:i/>
+          <w:szCs w:val="28"/>
+          <w:u w:val="single"/>
+        </w:rPr>
+        <w:t>Проектирование</w:t>
       </w:r>
       <w:proofErr w:type="gramEnd"/>
       <w:r>
@@ -1382,14 +1481,15 @@
           <w:szCs w:val="28"/>
           <w:u w:val="single"/>
         </w:rPr>
-        <w:t xml:space="preserve"> требований к программному средству</w:t>
+        <w:t xml:space="preserve"> и р</w:t>
       </w:r>
       <w:r>
         <w:rPr>
           <w:i/>
           <w:szCs w:val="28"/>
-        </w:rPr>
-        <w:t>_________________________</w:t>
+          <w:u w:val="single"/>
+        </w:rPr>
+        <w:t xml:space="preserve">азработка </w:t>
       </w:r>
       <w:r>
         <w:rPr>
@@ -1397,126 +1497,59 @@
           <w:szCs w:val="28"/>
           <w:u w:val="single"/>
         </w:rPr>
+        <w:t>программного модуля</w:t>
+      </w:r>
+      <w:r>
+        <w:rPr>
+          <w:i/>
+          <w:szCs w:val="28"/>
+          <w:u w:val="single"/>
+        </w:rPr>
+        <w:t xml:space="preserve">                                </w:t>
+      </w:r>
+      <w:r>
+        <w:rPr>
+          <w:i/>
+          <w:szCs w:val="28"/>
+          <w:u w:val="single"/>
+        </w:rPr>
         <w:t xml:space="preserve">     </w:t>
       </w:r>
-      <w:r>
+    </w:p>
+    <w:p>
+      <w:pPr>
+        <w:ind w:firstLine="0"/>
         <w:rPr>
           <w:i/>
           <w:szCs w:val="28"/>
-        </w:rPr>
-        <w:t xml:space="preserve">   </w:t>
-      </w:r>
+          <w:u w:val="single"/>
+        </w:rPr>
+      </w:pPr>
+      <w:proofErr w:type="gramStart"/>
       <w:r>
         <w:rPr>
           <w:i/>
           <w:szCs w:val="28"/>
           <w:u w:val="single"/>
         </w:rPr>
-        <w:t xml:space="preserve"> </w:t>
-      </w:r>
-    </w:p>
-    <w:p>
-      <w:pPr>
-        <w:ind w:firstLine="0"/>
+        <w:t>4  Руководство</w:t>
+      </w:r>
+      <w:proofErr w:type="gramEnd"/>
+      <w:r>
         <w:rPr>
           <w:i/>
           <w:szCs w:val="28"/>
           <w:u w:val="single"/>
         </w:rPr>
-      </w:pPr>
-      <w:proofErr w:type="gramStart"/>
+        <w:t xml:space="preserve"> по исп</w:t>
+      </w:r>
       <w:r>
         <w:rPr>
           <w:i/>
           <w:szCs w:val="28"/>
           <w:u w:val="single"/>
         </w:rPr>
-        <w:t xml:space="preserve">3 </w:t>
-      </w:r>
-      <w:r>
-        <w:rPr>
-          <w:i/>
-          <w:szCs w:val="28"/>
-          <w:u w:val="single"/>
-        </w:rPr>
-        <w:t xml:space="preserve"> </w:t>
-      </w:r>
-      <w:r>
-        <w:rPr>
-          <w:i/>
-          <w:szCs w:val="28"/>
-          <w:u w:val="single"/>
-        </w:rPr>
-        <w:t>Проектирование</w:t>
-      </w:r>
-      <w:proofErr w:type="gramEnd"/>
-      <w:r>
-        <w:rPr>
-          <w:i/>
-          <w:szCs w:val="28"/>
-          <w:u w:val="single"/>
-        </w:rPr>
-        <w:t xml:space="preserve"> и р</w:t>
-      </w:r>
-      <w:r>
-        <w:rPr>
-          <w:i/>
-          <w:szCs w:val="28"/>
-          <w:u w:val="single"/>
-        </w:rPr>
-        <w:t xml:space="preserve">азработка </w:t>
-      </w:r>
-      <w:r>
-        <w:rPr>
-          <w:i/>
-          <w:szCs w:val="28"/>
-          <w:u w:val="single"/>
-        </w:rPr>
-        <w:t>программного средства</w:t>
-      </w:r>
-      <w:r>
-        <w:rPr>
-          <w:i/>
-          <w:szCs w:val="28"/>
-          <w:u w:val="single"/>
-        </w:rPr>
-        <w:t xml:space="preserve">                                </w:t>
-      </w:r>
-      <w:r>
-        <w:rPr>
-          <w:i/>
-          <w:szCs w:val="28"/>
-          <w:u w:val="single"/>
-        </w:rPr>
-        <w:t xml:space="preserve">     </w:t>
-      </w:r>
-    </w:p>
-    <w:p>
-      <w:pPr>
-        <w:ind w:firstLine="0"/>
-        <w:rPr>
-          <w:i/>
-          <w:szCs w:val="28"/>
-          <w:u w:val="single"/>
-        </w:rPr>
-      </w:pPr>
-      <w:proofErr w:type="gramStart"/>
-      <w:r>
-        <w:rPr>
-          <w:i/>
-          <w:szCs w:val="28"/>
-          <w:u w:val="single"/>
-        </w:rPr>
-        <w:t>4  Руководство</w:t>
-      </w:r>
-      <w:proofErr w:type="gramEnd"/>
-      <w:r>
-        <w:rPr>
-          <w:i/>
-          <w:szCs w:val="28"/>
-          <w:u w:val="single"/>
-        </w:rPr>
-        <w:t xml:space="preserve"> по использованию программного средства</w:t>
+        <w:t>ользованию программного модуля</w:t>
       </w:r>
       <w:r>
         <w:rPr>
@@ -2674,7 +2707,8 @@
         <w:pStyle w:val="a7"/>
       </w:pPr>
       <w:bookmarkStart w:id="5" w:name="_Toc28429369"/>
-      <w:bookmarkStart w:id="6" w:name="_Toc58782105"/>
+      <w:bookmarkStart w:id="6" w:name="_Toc58841331"/>
+      <w:bookmarkStart w:id="7" w:name="_Toc58841387"/>
       <w:bookmarkEnd w:id="0"/>
       <w:bookmarkEnd w:id="1"/>
       <w:bookmarkEnd w:id="2"/>
@@ -2686,6 +2720,7 @@
       </w:r>
       <w:bookmarkEnd w:id="5"/>
       <w:bookmarkEnd w:id="6"/>
+      <w:bookmarkEnd w:id="7"/>
     </w:p>
     <w:p>
       <w:pPr>
@@ -2723,66 +2758,7 @@
         </w:rPr>
         <w:fldChar w:fldCharType="separate"/>
       </w:r>
-      <w:hyperlink w:anchor="_Toc58782105" w:history="1">
-        <w:r>
-          <w:rPr>
-            <w:rStyle w:val="af"/>
-          </w:rPr>
-          <w:t>Содержание</w:t>
-        </w:r>
-        <w:r>
-          <w:rPr>
-            <w:webHidden/>
-          </w:rPr>
-          <w:tab/>
-        </w:r>
-        <w:r>
-          <w:rPr>
-            <w:webHidden/>
-          </w:rPr>
-          <w:fldChar w:fldCharType="begin"/>
-        </w:r>
-        <w:r>
-          <w:rPr>
-            <w:webHidden/>
-          </w:rPr>
-          <w:instrText xml:space="preserve"> PAGEREF _Toc58782105 \h </w:instrText>
-        </w:r>
-        <w:r>
-          <w:rPr>
-            <w:webHidden/>
-          </w:rPr>
-        </w:r>
-        <w:r>
-          <w:rPr>
-            <w:webHidden/>
-          </w:rPr>
-          <w:fldChar w:fldCharType="separate"/>
-        </w:r>
-        <w:r>
-          <w:rPr>
-            <w:webHidden/>
-          </w:rPr>
-          <w:t>4</w:t>
-        </w:r>
-        <w:r>
-          <w:rPr>
-            <w:webHidden/>
-          </w:rPr>
-          <w:fldChar w:fldCharType="end"/>
-        </w:r>
-      </w:hyperlink>
-    </w:p>
-    <w:p>
-      <w:pPr>
-        <w:pStyle w:val="12"/>
-        <w:rPr>
-          <w:rFonts w:asciiTheme="minorHAnsi" w:eastAsiaTheme="minorEastAsia" w:hAnsiTheme="minorHAnsi" w:cstheme="minorBidi"/>
-          <w:sz w:val="22"/>
-          <w:lang w:eastAsia="ru-RU"/>
-        </w:rPr>
-      </w:pPr>
-      <w:hyperlink w:anchor="_Toc58782106" w:history="1">
+      <w:hyperlink w:anchor="_Toc58841388" w:history="1">
         <w:r>
           <w:rPr>
             <w:rStyle w:val="af"/>
@@ -2805,7 +2781,7 @@
           <w:rPr>
             <w:webHidden/>
           </w:rPr>
-          <w:instrText xml:space="preserve"> PAGEREF _Toc58782106 \h </w:instrText>
+          <w:instrText xml:space="preserve"> PAGEREF _Toc58841388 \h </w:instrText>
         </w:r>
         <w:r>
           <w:rPr>
@@ -2841,7 +2817,7 @@
           <w:lang w:eastAsia="ru-RU"/>
         </w:rPr>
       </w:pPr>
-      <w:hyperlink w:anchor="_Toc58782107" w:history="1">
+      <w:hyperlink w:anchor="_Toc58841389" w:history="1">
         <w:r>
           <w:rPr>
             <w:rStyle w:val="af"/>
@@ -2864,7 +2840,7 @@
           <w:rPr>
             <w:webHidden/>
           </w:rPr>
-          <w:instrText xml:space="preserve"> PAGEREF _Toc58782107 \h </w:instrText>
+          <w:instrText xml:space="preserve"> PAGEREF _Toc58841389 \h </w:instrText>
         </w:r>
         <w:r>
           <w:rPr>
@@ -2900,7 +2876,7 @@
           <w:lang w:eastAsia="ru-RU"/>
         </w:rPr>
       </w:pPr>
-      <w:hyperlink w:anchor="_Toc58782108" w:history="1">
+      <w:hyperlink w:anchor="_Toc58841390" w:history="1">
         <w:r>
           <w:rPr>
             <w:rStyle w:val="af"/>
@@ -2930,7 +2906,7 @@
           <w:rPr>
             <w:webHidden/>
           </w:rPr>
-          <w:instrText xml:space="preserve"> PAGEREF _Toc58782108 \h </w:instrText>
+          <w:instrText xml:space="preserve"> PAGEREF _Toc58841390 \h </w:instrText>
         </w:r>
         <w:r>
           <w:rPr>
@@ -2966,7 +2942,7 @@
           <w:lang w:eastAsia="ru-RU"/>
         </w:rPr>
       </w:pPr>
-      <w:hyperlink w:anchor="_Toc58782109" w:history="1">
+      <w:hyperlink w:anchor="_Toc58841391" w:history="1">
         <w:r>
           <w:rPr>
             <w:rStyle w:val="af"/>
@@ -3003,7 +2979,7 @@
           <w:rPr>
             <w:webHidden/>
           </w:rPr>
-          <w:instrText xml:space="preserve"> PAGEREF _Toc58782109 \h </w:instrText>
+          <w:instrText xml:space="preserve"> PAGEREF _Toc58841391 \h </w:instrText>
         </w:r>
         <w:r>
           <w:rPr>
@@ -3039,7 +3015,7 @@
           <w:lang w:eastAsia="ru-RU"/>
         </w:rPr>
       </w:pPr>
-      <w:hyperlink w:anchor="_Toc58782110" w:history="1">
+      <w:hyperlink w:anchor="_Toc58841392" w:history="1">
         <w:r>
           <w:rPr>
             <w:rStyle w:val="af"/>
@@ -3062,7 +3038,7 @@
           <w:rPr>
             <w:webHidden/>
           </w:rPr>
-          <w:instrText xml:space="preserve"> PAGEREF _Toc58782110 \h </w:instrText>
+          <w:instrText xml:space="preserve"> PAGEREF _Toc58841392 \h </w:instrText>
         </w:r>
         <w:r>
           <w:rPr>
@@ -3098,7 +3074,7 @@
           <w:lang w:eastAsia="ru-RU"/>
         </w:rPr>
       </w:pPr>
-      <w:hyperlink w:anchor="_Toc58782111" w:history="1">
+      <w:hyperlink w:anchor="_Toc58841393" w:history="1">
         <w:r>
           <w:rPr>
             <w:rStyle w:val="af"/>
@@ -3121,7 +3097,7 @@
           <w:rPr>
             <w:webHidden/>
           </w:rPr>
-          <w:instrText xml:space="preserve"> PAGEREF _Toc58782111 \h </w:instrText>
+          <w:instrText xml:space="preserve"> PAGEREF _Toc58841393 \h </w:instrText>
         </w:r>
         <w:r>
           <w:rPr>
@@ -3157,12 +3133,12 @@
           <w:lang w:eastAsia="ru-RU"/>
         </w:rPr>
       </w:pPr>
-      <w:hyperlink w:anchor="_Toc58782112" w:history="1">
+      <w:hyperlink w:anchor="_Toc58841394" w:history="1">
         <w:r>
           <w:rPr>
             <w:rStyle w:val="af"/>
           </w:rPr>
-          <w:t>2 Анализ требований к программному средству</w:t>
+          <w:t>2 Постановка задачи</w:t>
         </w:r>
         <w:r>
           <w:rPr>
@@ -3180,7 +3156,7 @@
           <w:rPr>
             <w:webHidden/>
           </w:rPr>
-          <w:instrText xml:space="preserve"> PAGEREF _Toc58782112 \h </w:instrText>
+          <w:instrText xml:space="preserve"> PAGEREF _Toc58841394 \h </w:instrText>
         </w:r>
         <w:r>
           <w:rPr>
@@ -3216,12 +3192,12 @@
           <w:lang w:eastAsia="ru-RU"/>
         </w:rPr>
       </w:pPr>
-      <w:hyperlink w:anchor="_Toc58782113" w:history="1">
+      <w:hyperlink w:anchor="_Toc58841395" w:history="1">
         <w:r>
           <w:rPr>
             <w:rStyle w:val="af"/>
           </w:rPr>
-          <w:t>3 Проектирование и разработка программного средства</w:t>
+          <w:t>3 Проектирование и разработка программного модуля</w:t>
         </w:r>
         <w:r>
           <w:rPr>
@@ -3239,7 +3215,7 @@
           <w:rPr>
             <w:webHidden/>
           </w:rPr>
-          <w:instrText xml:space="preserve"> PAGEREF _Toc58782113 \h </w:instrText>
+          <w:instrText xml:space="preserve"> PAGEREF _Toc58841395 \h </w:instrText>
         </w:r>
         <w:r>
           <w:rPr>
@@ -3275,12 +3251,12 @@
           <w:lang w:eastAsia="ru-RU"/>
         </w:rPr>
       </w:pPr>
-      <w:hyperlink w:anchor="_Toc58782114" w:history="1">
+      <w:hyperlink w:anchor="_Toc58841396" w:history="1">
         <w:r>
           <w:rPr>
             <w:rStyle w:val="af"/>
           </w:rPr>
-          <w:t>3.1 Структура программного средства</w:t>
+          <w:t>3.1 Структура программного модуля</w:t>
         </w:r>
         <w:r>
           <w:rPr>
@@ -3298,7 +3274,7 @@
           <w:rPr>
             <w:webHidden/>
           </w:rPr>
-          <w:instrText xml:space="preserve"> PAGEREF _Toc58782114 \h </w:instrText>
+          <w:instrText xml:space="preserve"> PAGEREF _Toc58841396 \h </w:instrText>
         </w:r>
         <w:r>
           <w:rPr>
@@ -3334,7 +3310,7 @@
           <w:lang w:eastAsia="ru-RU"/>
         </w:rPr>
       </w:pPr>
-      <w:hyperlink w:anchor="_Toc58782115" w:history="1">
+      <w:hyperlink w:anchor="_Toc58841397" w:history="1">
         <w:r>
           <w:rPr>
             <w:rStyle w:val="af"/>
@@ -3357,7 +3333,7 @@
           <w:rPr>
             <w:webHidden/>
           </w:rPr>
-          <w:instrText xml:space="preserve"> PAGEREF _Toc58782115 \h </w:instrText>
+          <w:instrText xml:space="preserve"> PAGEREF _Toc58841397 \h </w:instrText>
         </w:r>
         <w:r>
           <w:rPr>
@@ -3393,7 +3369,7 @@
           <w:lang w:eastAsia="ru-RU"/>
         </w:rPr>
       </w:pPr>
-      <w:hyperlink w:anchor="_Toc58782116" w:history="1">
+      <w:hyperlink w:anchor="_Toc58841398" w:history="1">
         <w:r>
           <w:rPr>
             <w:rStyle w:val="af"/>
@@ -3416,7 +3392,7 @@
           <w:rPr>
             <w:webHidden/>
           </w:rPr>
-          <w:instrText xml:space="preserve"> PAGEREF _Toc58782116 \h </w:instrText>
+          <w:instrText xml:space="preserve"> PAGEREF _Toc58841398 \h </w:instrText>
         </w:r>
         <w:r>
           <w:rPr>
@@ -3452,7 +3428,7 @@
           <w:lang w:eastAsia="ru-RU"/>
         </w:rPr>
       </w:pPr>
-      <w:hyperlink w:anchor="_Toc58782117" w:history="1">
+      <w:hyperlink w:anchor="_Toc58841399" w:history="1">
         <w:r>
           <w:rPr>
             <w:rStyle w:val="af"/>
@@ -3475,7 +3451,7 @@
           <w:rPr>
             <w:webHidden/>
           </w:rPr>
-          <w:instrText xml:space="preserve"> PAGEREF _Toc58782117 \h </w:instrText>
+          <w:instrText xml:space="preserve"> PAGEREF _Toc58841399 \h </w:instrText>
         </w:r>
         <w:r>
           <w:rPr>
@@ -3511,12 +3487,12 @@
           <w:lang w:eastAsia="ru-RU"/>
         </w:rPr>
       </w:pPr>
-      <w:hyperlink w:anchor="_Toc58782118" w:history="1">
+      <w:hyperlink w:anchor="_Toc58841400" w:history="1">
         <w:r>
           <w:rPr>
             <w:rStyle w:val="af"/>
           </w:rPr>
-          <w:t>4 Руководство по использованию программного средства</w:t>
+          <w:t>4 Руководство по использованию программного модуля</w:t>
         </w:r>
         <w:r>
           <w:rPr>
@@ -3534,7 +3510,7 @@
           <w:rPr>
             <w:webHidden/>
           </w:rPr>
-          <w:instrText xml:space="preserve"> PAGEREF _Toc58782118 \h </w:instrText>
+          <w:instrText xml:space="preserve"> PAGEREF _Toc58841400 \h </w:instrText>
         </w:r>
         <w:r>
           <w:rPr>
@@ -3570,7 +3546,7 @@
           <w:lang w:eastAsia="ru-RU"/>
         </w:rPr>
       </w:pPr>
-      <w:hyperlink w:anchor="_Toc58782119" w:history="1">
+      <w:hyperlink w:anchor="_Toc58841401" w:history="1">
         <w:r>
           <w:rPr>
             <w:rStyle w:val="af"/>
@@ -3593,7 +3569,7 @@
           <w:rPr>
             <w:webHidden/>
           </w:rPr>
-          <w:instrText xml:space="preserve"> PAGEREF _Toc58782119 \h </w:instrText>
+          <w:instrText xml:space="preserve"> PAGEREF _Toc58841401 \h </w:instrText>
         </w:r>
         <w:r>
           <w:rPr>
@@ -3629,7 +3605,7 @@
           <w:lang w:eastAsia="ru-RU"/>
         </w:rPr>
       </w:pPr>
-      <w:hyperlink w:anchor="_Toc58782120" w:history="1">
+      <w:hyperlink w:anchor="_Toc58841402" w:history="1">
         <w:r>
           <w:rPr>
             <w:rStyle w:val="af"/>
@@ -3652,7 +3628,7 @@
           <w:rPr>
             <w:webHidden/>
           </w:rPr>
-          <w:instrText xml:space="preserve"> PAGEREF _Toc58782120 \h </w:instrText>
+          <w:instrText xml:space="preserve"> PAGEREF _Toc58841402 \h </w:instrText>
         </w:r>
         <w:r>
           <w:rPr>
@@ -3688,7 +3664,7 @@
           <w:lang w:eastAsia="ru-RU"/>
         </w:rPr>
       </w:pPr>
-      <w:hyperlink w:anchor="_Toc58782121" w:history="1">
+      <w:hyperlink w:anchor="_Toc58841403" w:history="1">
         <w:r>
           <w:rPr>
             <w:rStyle w:val="af"/>
@@ -3711,7 +3687,7 @@
           <w:rPr>
             <w:webHidden/>
           </w:rPr>
-          <w:instrText xml:space="preserve"> PAGEREF _Toc58782121 \h </w:instrText>
+          <w:instrText xml:space="preserve"> PAGEREF _Toc58841403 \h </w:instrText>
         </w:r>
         <w:r>
           <w:rPr>
@@ -3772,12 +3748,12 @@
           <w:sz w:val="30"/>
         </w:rPr>
       </w:pPr>
-      <w:bookmarkStart w:id="7" w:name="_Toc58782106"/>
+      <w:bookmarkStart w:id="8" w:name="_Toc58841388"/>
       <w:r>
         <w:lastRenderedPageBreak/>
         <w:t>Введение</w:t>
       </w:r>
-      <w:bookmarkEnd w:id="7"/>
+      <w:bookmarkEnd w:id="8"/>
     </w:p>
     <w:p>
       <w:pPr>
@@ -3896,7 +3872,7 @@
           <w:lang w:val="ru-RU"/>
         </w:rPr>
       </w:pPr>
-      <w:bookmarkStart w:id="8" w:name="_Toc58782107"/>
+      <w:bookmarkStart w:id="9" w:name="_Toc58841389"/>
       <w:r>
         <w:rPr>
           <w:lang w:val="ru-RU"/>
@@ -3916,13 +3892,13 @@
         </w:rPr>
         <w:t>предметной области</w:t>
       </w:r>
-      <w:bookmarkEnd w:id="8"/>
+      <w:bookmarkEnd w:id="9"/>
     </w:p>
     <w:p>
       <w:pPr>
         <w:pStyle w:val="2"/>
       </w:pPr>
-      <w:bookmarkStart w:id="9" w:name="_Toc58782108"/>
+      <w:bookmarkStart w:id="10" w:name="_Toc58841390"/>
       <w:r>
         <w:rPr>
           <w:lang w:val="ru-RU"/>
@@ -3941,7 +3917,7 @@
         </w:rPr>
         <w:t>NTFS</w:t>
       </w:r>
-      <w:bookmarkEnd w:id="9"/>
+      <w:bookmarkEnd w:id="10"/>
     </w:p>
     <w:p>
       <w:pPr>
@@ -4590,7 +4566,7 @@
           <w:lang w:val="en-US"/>
         </w:rPr>
       </w:pPr>
-      <w:bookmarkStart w:id="10" w:name="_Toc58782109"/>
+      <w:bookmarkStart w:id="11" w:name="_Toc58841391"/>
       <w:r>
         <w:rPr>
           <w:lang w:val="ru-RU"/>
@@ -4603,7 +4579,7 @@
         </w:rPr>
         <w:t>NTFS</w:t>
       </w:r>
-      <w:bookmarkEnd w:id="10"/>
+      <w:bookmarkEnd w:id="11"/>
     </w:p>
     <w:p>
       <w:pPr>
@@ -4874,27 +4850,19 @@
         <w:pStyle w:val="a2"/>
       </w:pPr>
       <w:r>
-        <w:t xml:space="preserve">На рисунке 1.1 показаны структуры данных, связанные с </w:t>
-      </w:r>
-      <w:r>
-        <w:rPr>
-          <w:lang w:val="en-US"/>
-        </w:rPr>
-        <w:t>NTFS</w:t>
+        <w:t>На рисунке 1.1 показаны структуры данных, связанные с NTFS.</w:t>
+      </w:r>
+    </w:p>
+    <w:p>
+      <w:pPr>
+        <w:pStyle w:val="a2"/>
+      </w:pPr>
+      <w:r>
+        <w:t>Основная информация о файле содержится в файловой записи размером 1 КБ таблицы MFT, а небольшие файлы целиком хранятся в файловой записи</w:t>
       </w:r>
       <w:r>
         <w:t>.</w:t>
       </w:r>
-    </w:p>
-    <w:p>
-      <w:pPr>
-        <w:pStyle w:val="a2"/>
-      </w:pPr>
-    </w:p>
-    <w:p>
-      <w:pPr>
-        <w:pStyle w:val="a2"/>
-      </w:pPr>
     </w:p>
     <w:p>
       <w:pPr>
@@ -4909,8 +4877,8 @@
         <w:lastRenderedPageBreak/>
         <w:drawing>
           <wp:inline distT="0" distB="0" distL="0" distR="0">
-            <wp:extent cx="5136337" cy="3116580"/>
-            <wp:effectExtent l="0" t="0" r="7620" b="7620"/>
+            <wp:extent cx="4914900" cy="2982219"/>
+            <wp:effectExtent l="0" t="0" r="0" b="8890"/>
             <wp:docPr id="3" name="Рисунок 3" descr="Файл:Структуры данных, связанные с NTFS.jpg"/>
             <wp:cNvGraphicFramePr>
               <a:graphicFrameLocks xmlns:a="http://schemas.openxmlformats.org/drawingml/2006/main" noChangeAspect="1"/>
@@ -4940,7 +4908,7 @@
                   <pic:spPr bwMode="auto">
                     <a:xfrm>
                       <a:off x="0" y="0"/>
-                      <a:ext cx="5151334" cy="3125680"/>
+                      <a:ext cx="4934181" cy="2993918"/>
                     </a:xfrm>
                     <a:prstGeom prst="rect">
                       <a:avLst/>
@@ -4988,14 +4956,6 @@
         <w:pStyle w:val="a2"/>
       </w:pPr>
       <w:r>
-        <w:t>Основная информация о файле содержится в файловой записи размером 1 КБ таблицы MFT, а небольшие файлы целиком хранятся в файловой записи.</w:t>
-      </w:r>
-    </w:p>
-    <w:p>
-      <w:pPr>
-        <w:pStyle w:val="a2"/>
-      </w:pPr>
-      <w:r>
         <w:t xml:space="preserve">Файловая запись состоит из заголовка и набора атрибутов. В заголовке содержится служебная информация о файловой записи, например, её тип и размер. Все данные, относящиеся непосредственно к файлу, хранятся в виде атрибутов. Названия атрибутов, так </w:t>
       </w:r>
       <w:proofErr w:type="gramStart"/>
@@ -5065,11 +5025,10 @@
           <w:noProof/>
           <w:lang w:eastAsia="ru-RU"/>
         </w:rPr>
-        <w:lastRenderedPageBreak/>
         <w:drawing>
           <wp:inline distT="0" distB="0" distL="0" distR="0">
-            <wp:extent cx="2134599" cy="1950720"/>
-            <wp:effectExtent l="0" t="0" r="0" b="0"/>
+            <wp:extent cx="1751039" cy="1600200"/>
+            <wp:effectExtent l="0" t="0" r="1905" b="0"/>
             <wp:docPr id="4" name="Рисунок 4" descr="Файл:Файловая запись.jpg"/>
             <wp:cNvGraphicFramePr>
               <a:graphicFrameLocks xmlns:a="http://schemas.openxmlformats.org/drawingml/2006/main" noChangeAspect="1"/>
@@ -5099,7 +5058,7 @@
                   <pic:spPr bwMode="auto">
                     <a:xfrm>
                       <a:off x="0" y="0"/>
-                      <a:ext cx="2136306" cy="1952280"/>
+                      <a:ext cx="1774479" cy="1621620"/>
                     </a:xfrm>
                     <a:prstGeom prst="rect">
                       <a:avLst/>
@@ -5133,38 +5092,47 @@
     </w:p>
     <w:p>
       <w:pPr>
+        <w:pStyle w:val="2"/>
+        <w:rPr>
+          <w:lang w:val="ru-RU"/>
+        </w:rPr>
+      </w:pPr>
+      <w:bookmarkStart w:id="12" w:name="_Toc58841392"/>
+      <w:r>
+        <w:rPr>
+          <w:lang w:val="ru-RU"/>
+        </w:rPr>
+        <w:lastRenderedPageBreak/>
+        <w:t>Дефрагментация диска</w:t>
+      </w:r>
+      <w:bookmarkEnd w:id="12"/>
+    </w:p>
+    <w:p>
+      <w:pPr>
         <w:pStyle w:val="a2"/>
-        <w:jc w:val="center"/>
-      </w:pPr>
-    </w:p>
-    <w:p>
-      <w:pPr>
-        <w:pStyle w:val="2"/>
-        <w:rPr>
-          <w:lang w:val="ru-RU"/>
-        </w:rPr>
-      </w:pPr>
-      <w:bookmarkStart w:id="11" w:name="_Toc58782110"/>
-      <w:r>
-        <w:rPr>
-          <w:lang w:val="ru-RU"/>
-        </w:rPr>
-        <w:t>Дефрагментация диска</w:t>
-      </w:r>
-      <w:bookmarkEnd w:id="11"/>
+      </w:pPr>
+      <w:r>
+        <w:t>Существует два типа фрагментации дискового пространства</w:t>
+      </w:r>
+      <w:r>
+        <w:t xml:space="preserve">: </w:t>
+      </w:r>
+      <w:r>
+        <w:t>внутренняя и внешняя. Внутренняя фрагментация наблюдается тогда, когда фактический размер выделенного блока памяти для файла больше чем нужный, и много памяти внутри блока не используется. Например, файл размером 512 байт занимает целый кластер в 4 Кб, при этом оставшаяся память не может использоваться файловой системой.</w:t>
+      </w:r>
     </w:p>
     <w:p>
       <w:pPr>
         <w:pStyle w:val="a2"/>
       </w:pPr>
       <w:r>
-        <w:t>Существует два типа фрагментации дискового пространства</w:t>
-      </w:r>
-      <w:r>
-        <w:t xml:space="preserve">: </w:t>
-      </w:r>
-      <w:r>
-        <w:t>внутренняя и внешняя. Внутренняя фрагментация наблюдается тогда, когда фактический размер выделенного блока памяти для файла больше чем нужный, и много памяти внутри блока не используется. Например, файл размером 512 байт занимает целый кластер в 4 Кб, при этом оставшаяся память не может использоваться файловой системой.</w:t>
+        <w:t>Внешняя фрагментация появляется тогда, когда есть достаточно большой объём свободной памяти для выделения блока, но нет непрерывного участка достаточного размера. В этом случае новый файл разбивается н</w:t>
+      </w:r>
+      <w:r>
+        <w:t>а фрагменты различной величины для записи в различные (не последовательные) области жёсткого диска</w:t>
+      </w:r>
+      <w:r>
+        <w:t>, то есть становится фрагментированным.</w:t>
       </w:r>
     </w:p>
     <w:p>
@@ -5172,13 +5140,28 @@
         <w:pStyle w:val="a2"/>
       </w:pPr>
       <w:r>
-        <w:t>Внешняя фрагментация появляется тогда, когда есть достаточно большой объём свободной памяти для выделения блока, но нет непрерывного участка достаточного размера. В этом случае новый файл разбивается н</w:t>
-      </w:r>
-      <w:r>
-        <w:t>а фрагменты различной величины для записи в различные (не последовательные) области жёсткого диска</w:t>
-      </w:r>
-      <w:r>
-        <w:t>, то есть становится фрагментированным.</w:t>
+        <w:t>Внешняя ф</w:t>
+      </w:r>
+      <w:r>
+        <w:t xml:space="preserve">рагментация файловой системы, по своей сути, является компромиссом между простотой и </w:t>
+      </w:r>
+      <w:r>
+        <w:t>скоростью первоначальной записи</w:t>
+      </w:r>
+      <w:r>
+        <w:t xml:space="preserve"> данных на диск и скорос</w:t>
+      </w:r>
+      <w:r>
+        <w:t>тью</w:t>
+      </w:r>
+      <w:r>
+        <w:t xml:space="preserve"> чтени</w:t>
+      </w:r>
+      <w:r>
+        <w:t>я этих же самых данные в последующем. Данное явление может происходить с связи с активным использованием файловой системы. Например, при удалении файлов образуется свободный блок памяти, которого может быть недостаточно в последующем для записи большего файла, тогда он будет фрагментирован. Также при увеличении размера файла сверх размера кластера файловая система помещает оставшуюся часть файла в конце дискового пространства – файл снова оказывается фрагментированным.</w:t>
+      </w:r>
+      <w:r>
+        <w:t xml:space="preserve"> </w:t>
       </w:r>
     </w:p>
     <w:p>
@@ -5186,119 +5169,90 @@
         <w:pStyle w:val="a2"/>
       </w:pPr>
       <w:r>
-        <w:t>Внешняя ф</w:t>
-      </w:r>
-      <w:r>
-        <w:t xml:space="preserve">рагментация файловой системы, по своей сути, является компромиссом между простотой и </w:t>
-      </w:r>
-      <w:r>
-        <w:t>скоростью первоначальной записи</w:t>
-      </w:r>
-      <w:r>
-        <w:t xml:space="preserve"> данных на диск и скорос</w:t>
-      </w:r>
-      <w:r>
-        <w:t>тью</w:t>
-      </w:r>
-      <w:r>
-        <w:t xml:space="preserve"> чтени</w:t>
-      </w:r>
-      <w:r>
-        <w:t>я этих же самых данные в последующем. Данное явление может происходить с связи с активным использованием файловой системы. Например, при удалении файлов образуется свободный блок памяти, которого может быть недостаточно в последующем для записи большего файла, тогда он будет фрагментирован. Также при увеличении размера файла сверх размера кластера файловая система помещает оставшуюся часть файла в конце дискового пространства – файл снова оказывается фрагментированным.</w:t>
+        <w:t xml:space="preserve">К основным последствиям внешней фрагментации относятся уменьшение скорости работы накопителя с фрагментированными файлами, </w:t>
+      </w:r>
+      <w:r>
+        <w:t>поскольку возникают задержки на физическое перемещение головки диска между разделёнными фрагмента</w:t>
+      </w:r>
+      <w:r>
+        <w:t>ми, а также замедляется запись новых файлов на накопитель.</w:t>
+      </w:r>
+    </w:p>
+    <w:p>
+      <w:pPr>
+        <w:pStyle w:val="a2"/>
+      </w:pPr>
+      <w:r>
+        <w:t>По этим причинам используется дефрагментация диска – процесс перераспределения фрагментов файлов и логических структур файловой системы для обеспечения непрерывной последовательности кластеров.</w:t>
+      </w:r>
+    </w:p>
+    <w:p>
+      <w:pPr>
+        <w:pStyle w:val="a2"/>
+      </w:pPr>
+      <w:r>
+        <w:t>В случае использования жестких дисков, вследствие дефрагментации ускоряется чтение и запись файлов, а также работа программ и операционной системы. Это достигается за счет того, что чтение файлов после дефрагментации производится максимально линейно и непрерывно, без дополнительных передвижений головки жёсткого диска для поиска и воссоединения фрагментов.</w:t>
+      </w:r>
+    </w:p>
+    <w:p>
+      <w:pPr>
+        <w:pStyle w:val="a2"/>
+      </w:pPr>
+      <w:r>
+        <w:t xml:space="preserve">Твердотельные накопители на основе различных видов </w:t>
+      </w:r>
+      <w:proofErr w:type="spellStart"/>
+      <w:r>
+        <w:t>флеш</w:t>
+      </w:r>
+      <w:proofErr w:type="spellEnd"/>
+      <w:r>
+        <w:t>-памяти в дефрагментации файловых систем не нуждаются.</w:t>
       </w:r>
       <w:r>
         <w:t xml:space="preserve"> </w:t>
       </w:r>
+      <w:proofErr w:type="spellStart"/>
+      <w:r>
+        <w:t>Фле</w:t>
+      </w:r>
+      <w:r>
+        <w:t>ш</w:t>
+      </w:r>
+      <w:proofErr w:type="spellEnd"/>
+      <w:r>
+        <w:t>-память является памятью с прямым доступом, в которой время доступа к любой ячейке сравнительно мало и одинаков</w:t>
+      </w:r>
+      <w:r>
+        <w:t>о вне зависимости от её адреса.</w:t>
+      </w:r>
+      <w:r>
+        <w:t xml:space="preserve"> Более того, дефрагментация, в некоторой степени, вредит </w:t>
+      </w:r>
+      <w:proofErr w:type="spellStart"/>
+      <w:r>
+        <w:t>флеш</w:t>
+      </w:r>
+      <w:proofErr w:type="spellEnd"/>
+      <w:r>
+        <w:t xml:space="preserve">-памяти, так как она имеет намного более ограниченное количество циклов записи/перезаписи, чем накопители на магнитных дисках </w:t>
+      </w:r>
+      <w:r>
+        <w:t>[3]</w:t>
+      </w:r>
+      <w:r>
+        <w:t>.</w:t>
+      </w:r>
     </w:p>
     <w:p>
       <w:pPr>
         <w:pStyle w:val="a2"/>
-      </w:pPr>
-      <w:r>
-        <w:t xml:space="preserve">К основным последствиям внешней фрагментации относятся уменьшение скорости работы накопителя с фрагментированными файлами, </w:t>
-      </w:r>
-      <w:r>
-        <w:t>поскольку возникают задержки на физическое перемещение головки диска между разделёнными фрагмента</w:t>
-      </w:r>
-      <w:r>
-        <w:t>ми, а также замедляется запись новых файлов на накопитель.</w:t>
-      </w:r>
-    </w:p>
-    <w:p>
-      <w:pPr>
-        <w:pStyle w:val="a2"/>
-      </w:pPr>
-      <w:r>
-        <w:t>По этим причинам используется дефрагментация диска – процесс перераспределения фрагментов файлов и логических структур файловой системы для обеспечения непрерывной последовательности кластеров.</w:t>
-      </w:r>
-    </w:p>
-    <w:p>
-      <w:pPr>
-        <w:pStyle w:val="a2"/>
+        <w:rPr>
+          <w:lang w:val="en-US"/>
+        </w:rPr>
       </w:pPr>
       <w:r>
         <w:lastRenderedPageBreak/>
-        <w:t>В случае использования жестких дисков, вследствие дефрагментации ускоряется чтение и запись файлов, а также работа программ и операционной системы. Это достигается за счет того, что чтение файлов после дефрагментации производится максимально линейно и непрерывно, без дополнительных передвижений головки жёсткого диска для поиска и воссоединения фрагментов.</w:t>
-      </w:r>
-    </w:p>
-    <w:p>
-      <w:pPr>
-        <w:pStyle w:val="a2"/>
-      </w:pPr>
-      <w:r>
-        <w:t xml:space="preserve">Твердотельные накопители на основе различных видов </w:t>
-      </w:r>
-      <w:proofErr w:type="spellStart"/>
-      <w:r>
-        <w:t>флеш</w:t>
-      </w:r>
-      <w:proofErr w:type="spellEnd"/>
-      <w:r>
-        <w:t>-памяти в дефрагментации файловых систем не нуждаются.</w:t>
-      </w:r>
-      <w:r>
-        <w:t xml:space="preserve"> </w:t>
-      </w:r>
-      <w:proofErr w:type="spellStart"/>
-      <w:r>
-        <w:t>Фле</w:t>
-      </w:r>
-      <w:r>
-        <w:t>ш</w:t>
-      </w:r>
-      <w:proofErr w:type="spellEnd"/>
-      <w:r>
-        <w:t>-память является памятью с прямым доступом, в которой время доступа к любой ячейке сравнительно мало и одинаков</w:t>
-      </w:r>
-      <w:r>
-        <w:t>о вне зависимости от её адреса.</w:t>
-      </w:r>
-      <w:r>
-        <w:t xml:space="preserve"> Более того, дефрагментация, в некоторой степени, вредит </w:t>
-      </w:r>
-      <w:proofErr w:type="spellStart"/>
-      <w:r>
-        <w:t>флеш</w:t>
-      </w:r>
-      <w:proofErr w:type="spellEnd"/>
-      <w:r>
-        <w:t xml:space="preserve">-памяти, так как она имеет намного более ограниченное количество циклов записи/перезаписи, чем накопители на магнитных дисках </w:t>
-      </w:r>
-      <w:r>
-        <w:t>[3]</w:t>
-      </w:r>
-      <w:r>
-        <w:t>.</w:t>
-      </w:r>
-    </w:p>
-    <w:p>
-      <w:pPr>
-        <w:pStyle w:val="a2"/>
-        <w:rPr>
-          <w:lang w:val="en-US"/>
-        </w:rPr>
-      </w:pPr>
-      <w:r>
         <w:t>Существует несколько типов дефрагментации</w:t>
       </w:r>
       <w:r>
@@ -5553,7 +5507,6 @@
         <w:pStyle w:val="a2"/>
       </w:pPr>
       <w:r>
-        <w:lastRenderedPageBreak/>
         <w:t>Алгоритм полной дефрагментации в настоящее время ис</w:t>
       </w:r>
       <w:r>
@@ -5604,11 +5557,6 @@
       <w:r>
         <w:t xml:space="preserve"> Схематично результат алгоритма полной дефрагментации представлен на рисунке 1.4.</w:t>
       </w:r>
-    </w:p>
-    <w:p>
-      <w:pPr>
-        <w:pStyle w:val="a2"/>
-      </w:pPr>
     </w:p>
     <w:p>
       <w:pPr>
@@ -5620,10 +5568,11 @@
           <w:noProof/>
           <w:lang w:eastAsia="ru-RU"/>
         </w:rPr>
+        <w:lastRenderedPageBreak/>
         <w:drawing>
           <wp:inline distT="0" distB="0" distL="0" distR="0" wp14:anchorId="18E8BBCF" wp14:editId="48FF3F4A">
-            <wp:extent cx="2964437" cy="1104996"/>
-            <wp:effectExtent l="0" t="0" r="7620" b="0"/>
+            <wp:extent cx="2700866" cy="1006749"/>
+            <wp:effectExtent l="0" t="0" r="4445" b="3175"/>
             <wp:docPr id="5" name="Рисунок 5"/>
             <wp:cNvGraphicFramePr>
               <a:graphicFrameLocks xmlns:a="http://schemas.openxmlformats.org/drawingml/2006/main" noChangeAspect="1"/>
@@ -5644,7 +5593,7 @@
                   <pic:spPr>
                     <a:xfrm>
                       <a:off x="0" y="0"/>
-                      <a:ext cx="2964437" cy="1104996"/>
+                      <a:ext cx="2730239" cy="1017698"/>
                     </a:xfrm>
                     <a:prstGeom prst="rect">
                       <a:avLst/>
@@ -5664,9 +5613,15 @@
     </w:p>
     <w:p>
       <w:pPr>
-        <w:pStyle w:val="ac"/>
-      </w:pPr>
-      <w:r>
+        <w:pStyle w:val="ab"/>
+        <w:rPr>
+          <w:b w:val="0"/>
+        </w:rPr>
+      </w:pPr>
+      <w:r>
+        <w:rPr>
+          <w:b w:val="0"/>
+        </w:rPr>
         <w:t>Рисунок 1.4 – Полная дефрагментация</w:t>
       </w:r>
     </w:p>
@@ -5679,11 +5634,11 @@
       <w:pPr>
         <w:pStyle w:val="2"/>
       </w:pPr>
-      <w:bookmarkStart w:id="12" w:name="_Toc58782111"/>
+      <w:bookmarkStart w:id="13" w:name="_Toc58841393"/>
       <w:r>
         <w:t>Обзор существующих аналогов</w:t>
       </w:r>
-      <w:bookmarkEnd w:id="12"/>
+      <w:bookmarkEnd w:id="13"/>
     </w:p>
     <w:p>
       <w:pPr>
@@ -5783,7 +5738,13 @@
       </w:r>
       <w:proofErr w:type="spellEnd"/>
       <w:r>
-        <w:t xml:space="preserve"> отдельные папки или файлы, а также возможность работы по расписанию. Существует опция дефрагментации диска перед загрузкой операционной системы. Приложение имеет продуманный и удобный интерфейс и обеспечивает высокую безопасность при работе, в том числе при перебоях электропитания.</w:t>
+        <w:t xml:space="preserve"> отдельные папки или файлы, а также возможность работы по расписанию. Существует опция дефрагментации диска перед загрузкой операционной системы.</w:t>
+      </w:r>
+      <w:r>
+        <w:t xml:space="preserve"> Приложение имеет продуманный </w:t>
+      </w:r>
+      <w:r>
+        <w:t>интерфейс и обеспечивает высокую безопасность при работе, в том числе при перебоях электропитания.</w:t>
       </w:r>
       <w:r>
         <w:t xml:space="preserve"> </w:t>
@@ -5831,11 +5792,10 @@
           <w:noProof/>
           <w:lang w:eastAsia="ru-RU"/>
         </w:rPr>
-        <w:lastRenderedPageBreak/>
         <w:drawing>
           <wp:inline distT="0" distB="0" distL="0" distR="0">
-            <wp:extent cx="5235112" cy="3488266"/>
-            <wp:effectExtent l="0" t="0" r="3810" b="0"/>
+            <wp:extent cx="4726852" cy="3149600"/>
+            <wp:effectExtent l="0" t="0" r="0" b="0"/>
             <wp:docPr id="6" name="Рисунок 6" descr="Скачать Smart Defrag 6.4.0.257 на русском – Vessoft"/>
             <wp:cNvGraphicFramePr>
               <a:graphicFrameLocks xmlns:a="http://schemas.openxmlformats.org/drawingml/2006/main" noChangeAspect="1"/>
@@ -5865,7 +5825,7 @@
                   <pic:spPr bwMode="auto">
                     <a:xfrm>
                       <a:off x="0" y="0"/>
-                      <a:ext cx="5242912" cy="3493463"/>
+                      <a:ext cx="4760101" cy="3171754"/>
                     </a:xfrm>
                     <a:prstGeom prst="rect">
                       <a:avLst/>
@@ -5895,6 +5855,9 @@
       <w:pPr>
         <w:pStyle w:val="a2"/>
         <w:jc w:val="center"/>
+        <w:rPr>
+          <w:lang w:val="en-US"/>
+        </w:rPr>
       </w:pPr>
       <w:r>
         <w:t xml:space="preserve">Рисунок 1.5 – </w:t>
@@ -5920,232 +5883,226 @@
         </w:rPr>
         <w:t>Defrag</w:t>
       </w:r>
+    </w:p>
+    <w:p>
+      <w:pPr>
+        <w:pStyle w:val="a2"/>
+      </w:pPr>
+      <w:r>
+        <w:lastRenderedPageBreak/>
+        <w:t>Более простым приложением</w:t>
+      </w:r>
+      <w:r>
+        <w:t xml:space="preserve"> для быстрой оценки и дефрагментации жестких дисков</w:t>
+      </w:r>
+      <w:r>
+        <w:t xml:space="preserve"> является </w:t>
+      </w:r>
+      <w:proofErr w:type="spellStart"/>
+      <w:r>
+        <w:rPr>
+          <w:lang w:val="en-US"/>
+        </w:rPr>
+        <w:t>Defraggler</w:t>
+      </w:r>
+      <w:proofErr w:type="spellEnd"/>
+      <w:r>
+        <w:t xml:space="preserve">. </w:t>
+      </w:r>
+      <w:r>
+        <w:t xml:space="preserve">Данное приложение создано </w:t>
+      </w:r>
+      <w:r>
+        <w:t>британской частной фи</w:t>
+      </w:r>
+      <w:r>
+        <w:t xml:space="preserve">рмой </w:t>
+      </w:r>
+      <w:proofErr w:type="spellStart"/>
+      <w:r>
+        <w:t>Piriform</w:t>
+      </w:r>
+      <w:proofErr w:type="spellEnd"/>
+      <w:r>
+        <w:t xml:space="preserve"> </w:t>
+      </w:r>
+      <w:proofErr w:type="spellStart"/>
+      <w:r>
+        <w:t>Limited</w:t>
+      </w:r>
+      <w:proofErr w:type="spellEnd"/>
+      <w:r>
+        <w:t xml:space="preserve"> и написано</w:t>
+      </w:r>
+      <w:r>
+        <w:t xml:space="preserve"> на </w:t>
+      </w:r>
+      <w:r>
+        <w:t xml:space="preserve">языке программирования </w:t>
+      </w:r>
+      <w:r>
+        <w:t>C++.</w:t>
+      </w:r>
+      <w:r>
+        <w:t xml:space="preserve"> </w:t>
+      </w:r>
+      <w:r>
+        <w:t>Это бесплатная утилита имеет все самые необходимы</w:t>
+      </w:r>
+      <w:r>
+        <w:t>е</w:t>
+      </w:r>
+      <w:r>
+        <w:t xml:space="preserve"> функции</w:t>
+      </w:r>
+      <w:r>
+        <w:t>: оценка состояния диска, анализ, дефрагментации отдельных файлов</w:t>
+      </w:r>
+      <w:r>
+        <w:t xml:space="preserve">. </w:t>
+      </w:r>
+      <w:r>
+        <w:t xml:space="preserve">Реализована как полный, так и простой алгоритм дефрагментации. </w:t>
+      </w:r>
+      <w:r>
+        <w:t>Есть возможность</w:t>
+      </w:r>
+      <w:r>
+        <w:t xml:space="preserve"> автоматически </w:t>
+      </w:r>
+      <w:r>
+        <w:t xml:space="preserve">определять </w:t>
+      </w:r>
+      <w:r>
+        <w:t>тип носителя (H</w:t>
+      </w:r>
+      <w:r>
+        <w:t>DD, SSD), что очень удобно если</w:t>
+      </w:r>
+      <w:r>
+        <w:t xml:space="preserve"> подключено несколько носителей</w:t>
+      </w:r>
+      <w:r>
+        <w:t xml:space="preserve">. К тому же, как было сказано ранее, </w:t>
+      </w:r>
+      <w:proofErr w:type="spellStart"/>
+      <w:r>
+        <w:t>дефрагментировать</w:t>
+      </w:r>
+      <w:proofErr w:type="spellEnd"/>
+      <w:r>
+        <w:t xml:space="preserve"> </w:t>
+      </w:r>
+      <w:r>
+        <w:rPr>
+          <w:lang w:val="en-US"/>
+        </w:rPr>
+        <w:t>SSD</w:t>
+      </w:r>
+      <w:r>
+        <w:t xml:space="preserve"> не рекомендуется. Существует</w:t>
+      </w:r>
+      <w:r>
+        <w:t xml:space="preserve"> портативная версия, не нуждающаяся в установке (прогр</w:t>
+      </w:r>
+      <w:r>
+        <w:t xml:space="preserve">амму можно скопировать на </w:t>
+      </w:r>
+      <w:proofErr w:type="spellStart"/>
+      <w:r>
+        <w:t>флеш</w:t>
+      </w:r>
+      <w:proofErr w:type="spellEnd"/>
+      <w:r>
+        <w:t>-накопитель</w:t>
+      </w:r>
+      <w:r>
+        <w:t>/внешний H</w:t>
+      </w:r>
+      <w:r>
+        <w:t>DD и использовать на любом компьютере</w:t>
+      </w:r>
+      <w:r>
+        <w:t>)</w:t>
+      </w:r>
+      <w:r>
+        <w:t xml:space="preserve"> [5]</w:t>
+      </w:r>
+      <w:r>
+        <w:t>. После анализа диска можно просмотреть</w:t>
+      </w:r>
+      <w:r>
+        <w:t xml:space="preserve"> список фрагментированных файлов</w:t>
+      </w:r>
+      <w:r>
+        <w:t xml:space="preserve">. Утилита поддерживает файловые системы </w:t>
+      </w:r>
+      <w:r>
+        <w:rPr>
+          <w:lang w:val="en-US"/>
+        </w:rPr>
+        <w:t>NTFS</w:t>
+      </w:r>
+      <w:r>
+        <w:t xml:space="preserve"> </w:t>
+      </w:r>
+      <w:r>
+        <w:t xml:space="preserve">и </w:t>
+      </w:r>
+      <w:r>
+        <w:rPr>
+          <w:lang w:val="en-US"/>
+        </w:rPr>
+        <w:t>FAT</w:t>
+      </w:r>
+      <w:r>
+        <w:t>32</w:t>
+      </w:r>
+      <w:r>
+        <w:t xml:space="preserve">, а также все самые современные версии операционной системы </w:t>
+      </w:r>
+      <w:r>
+        <w:rPr>
+          <w:lang w:val="en-US"/>
+        </w:rPr>
+        <w:t>Windows</w:t>
+      </w:r>
+      <w:r>
+        <w:t>.</w:t>
+      </w:r>
+      <w:r>
+        <w:t xml:space="preserve"> </w:t>
+      </w:r>
+      <w:r>
+        <w:t xml:space="preserve">Вид окна </w:t>
+      </w:r>
+      <w:proofErr w:type="spellStart"/>
+      <w:r>
+        <w:rPr>
+          <w:lang w:val="en-US"/>
+        </w:rPr>
+        <w:t>Defraggler</w:t>
+      </w:r>
+      <w:proofErr w:type="spellEnd"/>
+      <w:r>
+        <w:t>, отражающего состояние диска, представлен на рисунке 1.6.</w:t>
+      </w:r>
+    </w:p>
+    <w:p>
+      <w:pPr>
+        <w:pStyle w:val="a2"/>
+      </w:pPr>
     </w:p>
     <w:p>
       <w:pPr>
         <w:pStyle w:val="a2"/>
         <w:jc w:val="center"/>
       </w:pPr>
-    </w:p>
-    <w:p>
-      <w:pPr>
-        <w:pStyle w:val="a2"/>
-      </w:pPr>
-      <w:r>
-        <w:t>Более простым приложением</w:t>
-      </w:r>
-      <w:r>
-        <w:t xml:space="preserve"> для быстрой оценки и дефрагментации жестких дисков</w:t>
-      </w:r>
-      <w:r>
-        <w:t xml:space="preserve"> является </w:t>
-      </w:r>
-      <w:proofErr w:type="spellStart"/>
-      <w:r>
-        <w:rPr>
-          <w:lang w:val="en-US"/>
-        </w:rPr>
-        <w:t>Defraggler</w:t>
-      </w:r>
-      <w:proofErr w:type="spellEnd"/>
-      <w:r>
-        <w:t xml:space="preserve">. </w:t>
-      </w:r>
-      <w:r>
-        <w:t xml:space="preserve">Данное приложение создано </w:t>
-      </w:r>
-      <w:r>
-        <w:t>британской частной фи</w:t>
-      </w:r>
-      <w:r>
-        <w:t xml:space="preserve">рмой </w:t>
-      </w:r>
-      <w:proofErr w:type="spellStart"/>
-      <w:r>
-        <w:t>Piriform</w:t>
-      </w:r>
-      <w:proofErr w:type="spellEnd"/>
-      <w:r>
-        <w:t xml:space="preserve"> </w:t>
-      </w:r>
-      <w:proofErr w:type="spellStart"/>
-      <w:r>
-        <w:t>Limited</w:t>
-      </w:r>
-      <w:proofErr w:type="spellEnd"/>
-      <w:r>
-        <w:t xml:space="preserve"> и написано</w:t>
-      </w:r>
-      <w:r>
-        <w:t xml:space="preserve"> на </w:t>
-      </w:r>
-      <w:r>
-        <w:t xml:space="preserve">языке программирования </w:t>
-      </w:r>
-      <w:r>
-        <w:t>C++.</w:t>
-      </w:r>
-      <w:r>
-        <w:t xml:space="preserve"> </w:t>
-      </w:r>
-      <w:r>
-        <w:t>Это бесплатная утилита имеет все самые необходимы</w:t>
-      </w:r>
-      <w:r>
-        <w:t>е</w:t>
-      </w:r>
-      <w:r>
-        <w:t xml:space="preserve"> функции</w:t>
-      </w:r>
-      <w:r>
-        <w:t>: оценка состояния диска, анализ, дефрагментации отдельных файлов</w:t>
-      </w:r>
-      <w:r>
-        <w:t xml:space="preserve">. </w:t>
-      </w:r>
-      <w:r>
-        <w:t xml:space="preserve">Реализована как полный, так и простой алгоритм дефрагментации. </w:t>
-      </w:r>
-      <w:r>
-        <w:t>Есть возможность</w:t>
-      </w:r>
-      <w:r>
-        <w:t xml:space="preserve"> автоматически </w:t>
-      </w:r>
-      <w:r>
-        <w:t xml:space="preserve">определять </w:t>
-      </w:r>
-      <w:r>
-        <w:t>тип носителя (H</w:t>
-      </w:r>
-      <w:r>
-        <w:t>DD, SSD), что очень удобно если</w:t>
-      </w:r>
-      <w:r>
-        <w:t xml:space="preserve"> подключено несколько носителей</w:t>
-      </w:r>
-      <w:r>
-        <w:t xml:space="preserve">. К тому же, как было сказано ранее, </w:t>
-      </w:r>
-      <w:proofErr w:type="spellStart"/>
-      <w:r>
-        <w:t>дефрагментировать</w:t>
-      </w:r>
-      <w:proofErr w:type="spellEnd"/>
-      <w:r>
-        <w:t xml:space="preserve"> </w:t>
-      </w:r>
-      <w:r>
-        <w:rPr>
-          <w:lang w:val="en-US"/>
-        </w:rPr>
-        <w:t>SSD</w:t>
-      </w:r>
-      <w:r>
-        <w:t xml:space="preserve"> не рекомендуется. Существует</w:t>
-      </w:r>
-      <w:r>
-        <w:t xml:space="preserve"> портативная версия, не нуждающаяся в установке (прогр</w:t>
-      </w:r>
-      <w:r>
-        <w:t xml:space="preserve">амму можно скопировать на </w:t>
-      </w:r>
-      <w:proofErr w:type="spellStart"/>
-      <w:r>
-        <w:t>флеш</w:t>
-      </w:r>
-      <w:proofErr w:type="spellEnd"/>
-      <w:r>
-        <w:t>-накопитель</w:t>
-      </w:r>
-      <w:r>
-        <w:t>/внешний H</w:t>
-      </w:r>
-      <w:r>
-        <w:t>DD и использовать на любом компьютере</w:t>
-      </w:r>
-      <w:r>
-        <w:t>)</w:t>
-      </w:r>
-      <w:r>
-        <w:t xml:space="preserve"> [5]</w:t>
-      </w:r>
-      <w:r>
-        <w:t>. После анализа диска можно просмотреть</w:t>
-      </w:r>
-      <w:r>
-        <w:t xml:space="preserve"> список фрагментированных файлов</w:t>
-      </w:r>
-      <w:r>
-        <w:t xml:space="preserve">. Утилита поддерживает файловые системы </w:t>
-      </w:r>
-      <w:r>
-        <w:rPr>
-          <w:lang w:val="en-US"/>
-        </w:rPr>
-        <w:t>NTFS</w:t>
-      </w:r>
-      <w:r>
-        <w:t xml:space="preserve"> </w:t>
-      </w:r>
-      <w:r>
-        <w:t xml:space="preserve">и </w:t>
-      </w:r>
-      <w:r>
-        <w:rPr>
-          <w:lang w:val="en-US"/>
-        </w:rPr>
-        <w:t>FAT</w:t>
-      </w:r>
-      <w:r>
-        <w:t>32</w:t>
-      </w:r>
-      <w:r>
-        <w:t xml:space="preserve">, а также все самые современные версии операционной системы </w:t>
-      </w:r>
-      <w:r>
-        <w:rPr>
-          <w:lang w:val="en-US"/>
-        </w:rPr>
-        <w:t>Windows</w:t>
-      </w:r>
-      <w:r>
-        <w:t>.</w:t>
-      </w:r>
-      <w:r>
-        <w:t xml:space="preserve"> </w:t>
-      </w:r>
-      <w:r>
-        <w:t xml:space="preserve">Вид окна </w:t>
-      </w:r>
-      <w:proofErr w:type="spellStart"/>
-      <w:r>
-        <w:rPr>
-          <w:lang w:val="en-US"/>
-        </w:rPr>
-        <w:t>Defraggler</w:t>
-      </w:r>
-      <w:proofErr w:type="spellEnd"/>
-      <w:r>
-        <w:t>, отражающего состояние диска, представлен на рисунке 1.6.</w:t>
-      </w:r>
-    </w:p>
-    <w:p>
-      <w:pPr>
-        <w:pStyle w:val="a2"/>
-      </w:pPr>
-    </w:p>
-    <w:p>
-      <w:pPr>
-        <w:pStyle w:val="a2"/>
-        <w:jc w:val="center"/>
-      </w:pPr>
       <w:r>
         <w:rPr>
           <w:noProof/>
           <w:lang w:eastAsia="ru-RU"/>
         </w:rPr>
-        <w:lastRenderedPageBreak/>
         <w:drawing>
           <wp:inline distT="0" distB="0" distL="0" distR="0">
             <wp:extent cx="5384800" cy="4458992"/>
@@ -6236,7 +6193,11 @@
         <w:pStyle w:val="a2"/>
       </w:pPr>
       <w:r>
-        <w:t xml:space="preserve">В результате анализа существующих аналогов можно утверждать, что большинство крупных программных средств для дефрагментации предоставляют приблизительно одинаковый функционал с точки зрения пользователя. В него входит полное отображение пользователю информации о дисковой подсистеме, а также о ходе процесса дефрагментации, гибкие настройки управления временными и пространственными характеристиками </w:t>
+        <w:t xml:space="preserve">В результате анализа существующих аналогов можно утверждать, что большинство крупных программных средств для дефрагментации предоставляют приблизительно одинаковый функционал с точки зрения пользователя. </w:t>
+      </w:r>
+      <w:r>
+        <w:lastRenderedPageBreak/>
+        <w:t xml:space="preserve">В него входит полное отображение пользователю информации о дисковой подсистеме, а также о ходе процесса дефрагментации, гибкие настройки управления временными и пространственными характеристиками </w:t>
       </w:r>
       <w:proofErr w:type="spellStart"/>
       <w:r>
@@ -6263,15 +6224,15 @@
           <w:lang w:val="ru-RU"/>
         </w:rPr>
       </w:pPr>
-      <w:bookmarkStart w:id="13" w:name="_Toc58782112"/>
+      <w:bookmarkStart w:id="14" w:name="_Toc58841394"/>
       <w:r>
         <w:rPr>
           <w:lang w:val="ru-RU"/>
         </w:rPr>
         <w:lastRenderedPageBreak/>
-        <w:t>Анализ требований к программному средству</w:t>
-      </w:r>
-      <w:bookmarkEnd w:id="13"/>
+        <w:t>Постановка задачи</w:t>
+      </w:r>
+      <w:bookmarkEnd w:id="14"/>
     </w:p>
     <w:p>
       <w:pPr>
@@ -6621,8 +6582,8 @@
           <w:lang w:val="ru-RU"/>
         </w:rPr>
       </w:pPr>
-      <w:bookmarkStart w:id="14" w:name="_Toc9526274"/>
-      <w:bookmarkStart w:id="15" w:name="_Toc58782113"/>
+      <w:bookmarkStart w:id="15" w:name="_Toc9526274"/>
+      <w:bookmarkStart w:id="16" w:name="_Toc58841395"/>
       <w:r>
         <w:rPr>
           <w:lang w:val="ru-RU"/>
@@ -6646,20 +6607,41 @@
         <w:rPr>
           <w:lang w:val="ru-RU"/>
         </w:rPr>
-        <w:t xml:space="preserve"> программного средства</w:t>
-      </w:r>
-      <w:bookmarkEnd w:id="14"/>
+        <w:t xml:space="preserve"> программн</w:t>
+      </w:r>
+      <w:r>
+        <w:rPr>
+          <w:lang w:val="ru-RU"/>
+        </w:rPr>
+        <w:t>ого</w:t>
+      </w:r>
+      <w:r>
+        <w:rPr>
+          <w:lang w:val="ru-RU"/>
+        </w:rPr>
+        <w:t xml:space="preserve"> </w:t>
+      </w:r>
       <w:bookmarkEnd w:id="15"/>
+      <w:r>
+        <w:rPr>
+          <w:lang w:val="ru-RU"/>
+        </w:rPr>
+        <w:t>модуля</w:t>
+      </w:r>
+      <w:bookmarkEnd w:id="16"/>
     </w:p>
     <w:p>
       <w:pPr>
         <w:pStyle w:val="2"/>
       </w:pPr>
-      <w:bookmarkStart w:id="16" w:name="_Toc58782114"/>
-      <w:r>
-        <w:t>Структура программного средства</w:t>
-      </w:r>
-      <w:bookmarkEnd w:id="16"/>
+      <w:bookmarkStart w:id="17" w:name="_Toc58841396"/>
+      <w:r>
+        <w:t xml:space="preserve">Структура программного </w:t>
+      </w:r>
+      <w:r>
+        <w:t>модуля</w:t>
+      </w:r>
+      <w:bookmarkEnd w:id="17"/>
     </w:p>
     <w:p>
       <w:pPr>
@@ -6907,7 +6889,19 @@
         <w:pStyle w:val="a2"/>
       </w:pPr>
       <w:r>
-        <w:t xml:space="preserve">Как видно, структура программного средства довольно простая, что устраняет трудности в </w:t>
+        <w:t>К</w:t>
+      </w:r>
+      <w:r>
+        <w:t>ак видно, структура программного</w:t>
+      </w:r>
+      <w:r>
+        <w:t xml:space="preserve"> </w:t>
+      </w:r>
+      <w:r>
+        <w:t>модуля</w:t>
+      </w:r>
+      <w:r>
+        <w:t xml:space="preserve"> довольно простая, что устраняет трудности в </w:t>
       </w:r>
       <w:r>
         <w:t>его</w:t>
@@ -6945,14 +6939,14 @@
           <w:lang w:val="ru-RU"/>
         </w:rPr>
       </w:pPr>
-      <w:bookmarkStart w:id="17" w:name="_Toc58782115"/>
+      <w:bookmarkStart w:id="18" w:name="_Toc58841397"/>
       <w:r>
         <w:rPr>
           <w:lang w:val="ru-RU"/>
         </w:rPr>
         <w:t>Разработка интерфейсной части</w:t>
       </w:r>
-      <w:bookmarkEnd w:id="17"/>
+      <w:bookmarkEnd w:id="18"/>
     </w:p>
     <w:p>
       <w:pPr>
@@ -7215,8 +7209,6 @@
         </w:rPr>
         <w:t>getDrives</w:t>
       </w:r>
-      <w:bookmarkStart w:id="18" w:name="_GoBack"/>
-      <w:bookmarkEnd w:id="18"/>
       <w:proofErr w:type="spellEnd"/>
       <w:r>
         <w:t xml:space="preserve">, предназначается для получения базовой информации о дисках. Она возвращает вектор структур </w:t>
@@ -7667,12 +7659,18 @@
     </w:p>
     <w:p>
       <w:pPr>
+        <w:pStyle w:val="a2"/>
+        <w:jc w:val="left"/>
+      </w:pPr>
+    </w:p>
+    <w:p>
+      <w:pPr>
         <w:pStyle w:val="2"/>
         <w:rPr>
           <w:lang w:val="ru-RU"/>
         </w:rPr>
       </w:pPr>
-      <w:bookmarkStart w:id="19" w:name="_Toc58782116"/>
+      <w:bookmarkStart w:id="19" w:name="_Toc58841398"/>
       <w:r>
         <w:lastRenderedPageBreak/>
         <w:t>Реализация интерфейсных функций</w:t>
@@ -8202,7 +8200,7 @@
           <w:lang w:val="ru-RU"/>
         </w:rPr>
       </w:pPr>
-      <w:bookmarkStart w:id="20" w:name="_Toc58782117"/>
+      <w:bookmarkStart w:id="20" w:name="_Toc58841399"/>
       <w:r>
         <w:rPr>
           <w:lang w:val="ru-RU"/>
@@ -8557,6 +8555,8 @@
       <w:r>
         <w:t xml:space="preserve"> на рисунке 3.3.</w:t>
       </w:r>
+      <w:bookmarkStart w:id="21" w:name="_GoBack"/>
+      <w:bookmarkEnd w:id="21"/>
     </w:p>
     <w:p>
       <w:pPr>
@@ -8639,22 +8639,6 @@
     <w:p>
       <w:pPr>
         <w:pStyle w:val="a2"/>
-        <w:jc w:val="center"/>
-      </w:pPr>
-    </w:p>
-    <w:p>
-      <w:pPr>
-        <w:pStyle w:val="a2"/>
-      </w:pPr>
-    </w:p>
-    <w:p>
-      <w:pPr>
-        <w:pStyle w:val="a2"/>
-      </w:pPr>
-    </w:p>
-    <w:p>
-      <w:pPr>
-        <w:pStyle w:val="a2"/>
         <w:ind w:hanging="142"/>
       </w:pPr>
       <w:r>
@@ -8665,8 +8649,8 @@
         <w:lastRenderedPageBreak/>
         <w:drawing>
           <wp:inline distT="0" distB="0" distL="0" distR="0">
-            <wp:extent cx="6016492" cy="7820025"/>
-            <wp:effectExtent l="0" t="0" r="3810" b="0"/>
+            <wp:extent cx="5877255" cy="7639050"/>
+            <wp:effectExtent l="0" t="0" r="9525" b="0"/>
             <wp:docPr id="10" name="Рисунок 10"/>
             <wp:cNvGraphicFramePr>
               <a:graphicFrameLocks xmlns:a="http://schemas.openxmlformats.org/drawingml/2006/main" noChangeAspect="1"/>
@@ -8693,7 +8677,7 @@
                   <pic:spPr>
                     <a:xfrm>
                       <a:off x="0" y="0"/>
-                      <a:ext cx="6024379" cy="7830276"/>
+                      <a:ext cx="5895757" cy="7663098"/>
                     </a:xfrm>
                     <a:prstGeom prst="rect">
                       <a:avLst/>
@@ -8741,35 +8725,23 @@
       <w:pPr>
         <w:pStyle w:val="a2"/>
       </w:pPr>
-    </w:p>
-    <w:p>
-      <w:pPr>
-        <w:pStyle w:val="a2"/>
-      </w:pPr>
-    </w:p>
-    <w:p>
-      <w:pPr>
-        <w:pStyle w:val="a2"/>
-      </w:pPr>
-    </w:p>
-    <w:p>
-      <w:pPr>
-        <w:pStyle w:val="a2"/>
-      </w:pPr>
+      <w:r>
+        <w:t xml:space="preserve">Также в реализации алгоритма дефрагментации важнейшую роль играет информация о свободных и занятых кластерах диска. Для этого разработана функция </w:t>
+      </w:r>
+      <w:proofErr w:type="spellStart"/>
+      <w:r>
+        <w:rPr>
+          <w:lang w:val="en-US"/>
+        </w:rPr>
+        <w:t>readVolumeBitmap</w:t>
+      </w:r>
+      <w:proofErr w:type="spellEnd"/>
+      <w:r>
+        <w:t xml:space="preserve">, которая вызывается каждый раз при необходимости дефрагментации очередного файла. Она получает битовую карту диска и </w:t>
+      </w:r>
       <w:r>
         <w:lastRenderedPageBreak/>
-        <w:t xml:space="preserve">Также в реализации алгоритма дефрагментации важнейшую роль играет информация о свободных и занятых кластерах диска. Для этого разработана функция </w:t>
-      </w:r>
-      <w:proofErr w:type="spellStart"/>
-      <w:r>
-        <w:rPr>
-          <w:lang w:val="en-US"/>
-        </w:rPr>
-        <w:t>readVolumeBitmap</w:t>
-      </w:r>
-      <w:proofErr w:type="spellEnd"/>
-      <w:r>
-        <w:t xml:space="preserve">, которая вызывается каждый раз при необходимости дефрагментации очередного файла. Она получает битовую карту диска и помещает её в структуру </w:t>
+        <w:t xml:space="preserve">помещает её в структуру </w:t>
       </w:r>
       <w:r>
         <w:t>VOLUME_BITMAP_BUFFER</w:t>
@@ -8871,8 +8843,8 @@
         </w:rPr>
         <w:drawing>
           <wp:inline distT="0" distB="0" distL="0" distR="0">
-            <wp:extent cx="5961231" cy="4943475"/>
-            <wp:effectExtent l="0" t="0" r="1905" b="0"/>
+            <wp:extent cx="5880828" cy="4876800"/>
+            <wp:effectExtent l="0" t="0" r="5715" b="0"/>
             <wp:docPr id="11" name="Рисунок 11"/>
             <wp:cNvGraphicFramePr>
               <a:graphicFrameLocks xmlns:a="http://schemas.openxmlformats.org/drawingml/2006/main" noChangeAspect="1"/>
@@ -8899,7 +8871,7 @@
                   <pic:spPr>
                     <a:xfrm>
                       <a:off x="0" y="0"/>
-                      <a:ext cx="5964415" cy="4946116"/>
+                      <a:ext cx="5887846" cy="4882620"/>
                     </a:xfrm>
                     <a:prstGeom prst="rect">
                       <a:avLst/>
@@ -8988,53 +8960,84 @@
         <w:pStyle w:val="a2"/>
       </w:pPr>
       <w:r>
+        <w:t>На первом этапе</w:t>
+      </w:r>
+      <w:r>
+        <w:t xml:space="preserve"> с помощью функции </w:t>
+      </w:r>
+      <w:proofErr w:type="spellStart"/>
+      <w:r>
+        <w:rPr>
+          <w:lang w:val="en-US"/>
+        </w:rPr>
+        <w:t>readVolumeBitmap</w:t>
+      </w:r>
+      <w:proofErr w:type="spellEnd"/>
+      <w:r>
+        <w:t xml:space="preserve"> </w:t>
+      </w:r>
+      <w:r>
+        <w:t xml:space="preserve">необходимо получить битовую карту диска, которая обозначает свободные и занятые кластеры. Далее происходит открытие целевого файла посредством </w:t>
+      </w:r>
+      <w:proofErr w:type="spellStart"/>
+      <w:r>
+        <w:rPr>
+          <w:lang w:val="en-US"/>
+        </w:rPr>
+        <w:t>CreateFile</w:t>
+      </w:r>
+      <w:proofErr w:type="spellEnd"/>
+      <w:r>
+        <w:t xml:space="preserve">. Затем с помощью вызова </w:t>
+      </w:r>
+      <w:proofErr w:type="spellStart"/>
+      <w:r>
+        <w:t>GetDiskFreeSpace</w:t>
+      </w:r>
+      <w:proofErr w:type="spellEnd"/>
+      <w:r>
+        <w:t xml:space="preserve"> необходимо </w:t>
+      </w:r>
+      <w:r>
+        <w:t xml:space="preserve">получить </w:t>
+      </w:r>
+      <w:r>
+        <w:t xml:space="preserve">число байтов </w:t>
+      </w:r>
+      <w:r>
         <w:lastRenderedPageBreak/>
-        <w:t>На первом этапе</w:t>
-      </w:r>
-      <w:r>
-        <w:t xml:space="preserve"> с помощью функции </w:t>
-      </w:r>
-      <w:proofErr w:type="spellStart"/>
-      <w:r>
-        <w:rPr>
-          <w:lang w:val="en-US"/>
-        </w:rPr>
-        <w:t>readVolumeBitmap</w:t>
+        <w:t xml:space="preserve">в секторе и секторов в кластере. Таким образом определяется размер кластера. Далее находится размер целевого файла, и исходя из него выделяется память под </w:t>
+      </w:r>
+      <w:r>
+        <w:t xml:space="preserve">результирующий буфер для кластеров файла. </w:t>
+      </w:r>
+    </w:p>
+    <w:p>
+      <w:pPr>
+        <w:pStyle w:val="a2"/>
+      </w:pPr>
+      <w:r>
+        <w:t xml:space="preserve">На втором этапе необходимо получить битовую карту файла вызовом функции </w:t>
+      </w:r>
+      <w:proofErr w:type="spellStart"/>
+      <w:r>
+        <w:rPr>
+          <w:lang w:val="en-US"/>
+        </w:rPr>
+        <w:t>DeviceIoControl</w:t>
       </w:r>
       <w:proofErr w:type="spellEnd"/>
       <w:r>
         <w:t xml:space="preserve"> </w:t>
       </w:r>
       <w:r>
-        <w:t xml:space="preserve">необходимо получить битовую карту диска, которая обозначает свободные и занятые кластеры. Далее происходит открытие целевого файла посредством </w:t>
-      </w:r>
-      <w:proofErr w:type="spellStart"/>
-      <w:r>
-        <w:rPr>
-          <w:lang w:val="en-US"/>
-        </w:rPr>
-        <w:t>CreateFile</w:t>
-      </w:r>
-      <w:proofErr w:type="spellEnd"/>
-      <w:r>
-        <w:t xml:space="preserve">. Затем с помощью вызова </w:t>
-      </w:r>
-      <w:proofErr w:type="spellStart"/>
-      <w:r>
-        <w:t>GetDiskFreeSpace</w:t>
-      </w:r>
-      <w:proofErr w:type="spellEnd"/>
-      <w:r>
-        <w:t xml:space="preserve"> необходимо </w:t>
-      </w:r>
-      <w:r>
-        <w:t xml:space="preserve">получить </w:t>
-      </w:r>
-      <w:r>
-        <w:t xml:space="preserve">число байтов в секторе и секторов в кластере. Таким образом определяется размер кластера. Далее находится размер целевого файла, и исходя из него выделяется память под </w:t>
-      </w:r>
-      <w:r>
-        <w:t xml:space="preserve">результирующий буфер для кластеров файла. </w:t>
+        <w:t xml:space="preserve">с кодом </w:t>
+      </w:r>
+      <w:r>
+        <w:t>FSCTL_GET_RETRIEVAL_POINTERS</w:t>
+      </w:r>
+      <w:r>
+        <w:t>. Далее читаются кластеры файла, и формируется массив с их номерами.</w:t>
       </w:r>
     </w:p>
     <w:p>
@@ -9042,7 +9045,61 @@
         <w:pStyle w:val="a2"/>
       </w:pPr>
       <w:r>
-        <w:t xml:space="preserve">На втором этапе необходимо получить битовую карту файла вызовом функции </w:t>
+        <w:t xml:space="preserve">На третьем этапе снова происходит подключение к файлу и диску. Производится анализ битовой карты диска и поиск последовательного места </w:t>
+      </w:r>
+      <w:r>
+        <w:t xml:space="preserve">достаточного размера </w:t>
+      </w:r>
+      <w:r>
+        <w:t xml:space="preserve">для расположения файла. Номер начального кластера записывается в переменную </w:t>
+      </w:r>
+      <w:proofErr w:type="spellStart"/>
+      <w:r>
+        <w:t>nStartLCN</w:t>
+      </w:r>
+      <w:proofErr w:type="spellEnd"/>
+      <w:r>
+        <w:t>.</w:t>
+      </w:r>
+    </w:p>
+    <w:p>
+      <w:pPr>
+        <w:pStyle w:val="a2"/>
+      </w:pPr>
+      <w:r>
+        <w:t xml:space="preserve">На последнем этапе в цикле происходит перемещение кластеров файла в указанную область. Создаётся структура типа </w:t>
+      </w:r>
+      <w:r>
+        <w:t>MOVE_FILE_DATA</w:t>
+      </w:r>
+      <w:r>
+        <w:t xml:space="preserve">, описывающая целевой буфер. В ней указывается начало свободного пространства из переменной </w:t>
+      </w:r>
+      <w:proofErr w:type="spellStart"/>
+      <w:r>
+        <w:t>nStartLCN</w:t>
+      </w:r>
+      <w:proofErr w:type="spellEnd"/>
+      <w:r>
+        <w:t xml:space="preserve"> и </w:t>
+      </w:r>
+      <w:r>
+        <w:rPr>
+          <w:lang w:val="en-US"/>
+        </w:rPr>
+        <w:t>handle</w:t>
+      </w:r>
+      <w:r>
+        <w:t xml:space="preserve"> </w:t>
+      </w:r>
+      <w:r>
+        <w:t xml:space="preserve">целевого файла. Существует управляющий код </w:t>
+      </w:r>
+      <w:r>
+        <w:t>FSCTL_MOVE_FILE</w:t>
+      </w:r>
+      <w:r>
+        <w:t xml:space="preserve">, который можно использовать для перемещения кластеров. Это снова осуществляется посылкой сообщения драйверу устройства при помощи </w:t>
       </w:r>
       <w:proofErr w:type="spellStart"/>
       <w:r>
@@ -9053,123 +9110,41 @@
       </w:r>
       <w:proofErr w:type="spellEnd"/>
       <w:r>
+        <w:t>.</w:t>
+      </w:r>
+    </w:p>
+    <w:p>
+      <w:pPr>
+        <w:pStyle w:val="a2"/>
+      </w:pPr>
+      <w:r>
+        <w:t xml:space="preserve">Исходный код функции </w:t>
+      </w:r>
+      <w:r>
+        <w:rPr>
+          <w:lang w:val="en-US"/>
+        </w:rPr>
+        <w:t>Move</w:t>
+      </w:r>
+      <w:r>
         <w:t xml:space="preserve"> </w:t>
       </w:r>
       <w:r>
-        <w:t xml:space="preserve">с кодом </w:t>
-      </w:r>
-      <w:r>
-        <w:t>FSCTL_GET_RETRIEVAL_POINTERS</w:t>
-      </w:r>
-      <w:r>
-        <w:t>. Далее читаются кластеры файла, и формируется массив с их номерами.</w:t>
-      </w:r>
-    </w:p>
-    <w:p>
-      <w:pPr>
-        <w:pStyle w:val="a2"/>
-      </w:pPr>
-      <w:r>
-        <w:t xml:space="preserve">На третьем этапе снова происходит подключение к файлу и диску. Производится анализ битовой карты диска и поиск последовательного места </w:t>
-      </w:r>
-      <w:r>
-        <w:t xml:space="preserve">достаточного размера </w:t>
-      </w:r>
-      <w:r>
-        <w:t xml:space="preserve">для расположения файла. Номер начального кластера записывается в переменную </w:t>
-      </w:r>
-      <w:proofErr w:type="spellStart"/>
-      <w:r>
-        <w:t>nStartLCN</w:t>
-      </w:r>
-      <w:proofErr w:type="spellEnd"/>
+        <w:t xml:space="preserve">приведён в приложении </w:t>
+      </w:r>
+      <w:r>
+        <w:rPr>
+          <w:lang w:val="en-US"/>
+        </w:rPr>
+        <w:t>A</w:t>
+      </w:r>
       <w:r>
         <w:t>.</w:t>
       </w:r>
-    </w:p>
-    <w:p>
-      <w:pPr>
-        <w:pStyle w:val="a2"/>
-      </w:pPr>
-      <w:r>
-        <w:t xml:space="preserve">На последнем этапе в цикле происходит перемещение кластеров файла в указанную область. Создаётся структура типа </w:t>
-      </w:r>
-      <w:r>
-        <w:t>MOVE_FILE_DATA</w:t>
-      </w:r>
-      <w:r>
-        <w:t xml:space="preserve">, описывающая целевой буфер. В ней указывается начало свободного пространства из переменной </w:t>
-      </w:r>
-      <w:proofErr w:type="spellStart"/>
-      <w:r>
-        <w:t>nStartLCN</w:t>
-      </w:r>
-      <w:proofErr w:type="spellEnd"/>
-      <w:r>
-        <w:t xml:space="preserve"> и </w:t>
-      </w:r>
-      <w:r>
-        <w:rPr>
-          <w:lang w:val="en-US"/>
-        </w:rPr>
-        <w:t>handle</w:t>
-      </w:r>
       <w:r>
         <w:t xml:space="preserve"> </w:t>
       </w:r>
       <w:r>
-        <w:t xml:space="preserve">целевого файла. Существует управляющий код </w:t>
-      </w:r>
-      <w:r>
-        <w:t>FSCTL_MOVE_FILE</w:t>
-      </w:r>
-      <w:r>
-        <w:t xml:space="preserve">, который можно использовать для перемещения кластеров. Это снова осуществляется посылкой сообщения драйверу устройства при помощи </w:t>
-      </w:r>
-      <w:proofErr w:type="spellStart"/>
-      <w:r>
-        <w:rPr>
-          <w:lang w:val="en-US"/>
-        </w:rPr>
-        <w:t>DeviceIoControl</w:t>
-      </w:r>
-      <w:proofErr w:type="spellEnd"/>
-      <w:r>
-        <w:t>.</w:t>
-      </w:r>
-    </w:p>
-    <w:p>
-      <w:pPr>
-        <w:pStyle w:val="a2"/>
-      </w:pPr>
-      <w:r>
-        <w:t xml:space="preserve">Исходный код функции </w:t>
-      </w:r>
-      <w:r>
-        <w:rPr>
-          <w:lang w:val="en-US"/>
-        </w:rPr>
-        <w:t>Move</w:t>
-      </w:r>
-      <w:r>
-        <w:t xml:space="preserve"> </w:t>
-      </w:r>
-      <w:r>
-        <w:t xml:space="preserve">приведён в приложении </w:t>
-      </w:r>
-      <w:r>
-        <w:rPr>
-          <w:lang w:val="en-US"/>
-        </w:rPr>
-        <w:t>A</w:t>
-      </w:r>
-      <w:r>
-        <w:t>.</w:t>
-      </w:r>
-      <w:r>
-        <w:t xml:space="preserve"> </w:t>
-      </w:r>
-      <w:r>
         <w:t>Схема алгоритма дефрагментации файла присутствует в графических документах.</w:t>
       </w:r>
     </w:p>
@@ -9180,15 +9155,27 @@
           <w:lang w:val="ru-RU"/>
         </w:rPr>
       </w:pPr>
-      <w:bookmarkStart w:id="21" w:name="_Toc58782118"/>
+      <w:bookmarkStart w:id="22" w:name="_Toc58841400"/>
       <w:r>
         <w:rPr>
           <w:lang w:val="ru-RU"/>
         </w:rPr>
         <w:lastRenderedPageBreak/>
-        <w:t>Руководство по использованию программного средства</w:t>
-      </w:r>
-      <w:bookmarkEnd w:id="21"/>
+        <w:t xml:space="preserve">Руководство по использованию программного </w:t>
+      </w:r>
+      <w:r>
+        <w:rPr>
+          <w:lang w:val="ru-RU"/>
+        </w:rPr>
+        <w:t>м</w:t>
+      </w:r>
+      <w:r>
+        <w:rPr>
+          <w:lang w:val="ru-RU"/>
+        </w:rPr>
+        <w:t>одуля</w:t>
+      </w:r>
+      <w:bookmarkEnd w:id="22"/>
     </w:p>
     <w:p>
       <w:pPr>
@@ -9227,6 +9214,10 @@
         <w:jc w:val="center"/>
       </w:pPr>
       <w:r>
+        <w:rPr>
+          <w:noProof/>
+          <w:lang w:eastAsia="ru-RU"/>
+        </w:rPr>
         <w:drawing>
           <wp:inline distT="0" distB="0" distL="0" distR="0" wp14:anchorId="2E50C6BA" wp14:editId="0FF46247">
             <wp:extent cx="5334000" cy="2454872"/>
@@ -9274,9 +9265,6 @@
       <w:pPr>
         <w:pStyle w:val="a2"/>
         <w:jc w:val="center"/>
-        <w:rPr>
-          <w:lang w:val="en-US"/>
-        </w:rPr>
       </w:pPr>
       <w:r>
         <w:t xml:space="preserve">Рисунок 4.1 – </w:t>
@@ -9285,7 +9273,10 @@
         <w:rPr>
           <w:lang w:val="en-US"/>
         </w:rPr>
-        <w:t xml:space="preserve">API </w:t>
+        <w:t>API</w:t>
+      </w:r>
+      <w:r>
+        <w:t xml:space="preserve"> </w:t>
       </w:r>
       <w:r>
         <w:t xml:space="preserve">библиотеки </w:t>
@@ -9303,9 +9294,6 @@
       <w:pPr>
         <w:pStyle w:val="a2"/>
         <w:jc w:val="center"/>
-        <w:rPr>
-          <w:lang w:val="en-US"/>
-        </w:rPr>
       </w:pPr>
     </w:p>
     <w:p>
@@ -9524,7 +9512,8 @@
       </w:pPr>
       <w:r>
         <w:rPr>
-          <w:lang w:val="en-US"/>
+          <w:noProof/>
+          <w:lang w:eastAsia="ru-RU"/>
         </w:rPr>
         <w:drawing>
           <wp:inline distT="0" distB="0" distL="0" distR="0" wp14:anchorId="7BB87EA1" wp14:editId="5225CA00">
@@ -9576,9 +9565,6 @@
       <w:pPr>
         <w:pStyle w:val="a2"/>
         <w:jc w:val="center"/>
-        <w:rPr>
-          <w:lang w:val="en-US"/>
-        </w:rPr>
       </w:pPr>
       <w:r>
         <w:t xml:space="preserve">Рисунок 4.2 – Получение указателя на </w:t>
@@ -9596,9 +9582,6 @@
       <w:pPr>
         <w:pStyle w:val="a2"/>
         <w:jc w:val="center"/>
-        <w:rPr>
-          <w:lang w:val="en-US"/>
-        </w:rPr>
       </w:pPr>
     </w:p>
     <w:p>
@@ -9729,6 +9712,10 @@
         <w:jc w:val="center"/>
       </w:pPr>
       <w:r>
+        <w:rPr>
+          <w:noProof/>
+          <w:lang w:eastAsia="ru-RU"/>
+        </w:rPr>
         <w:drawing>
           <wp:inline distT="0" distB="0" distL="0" distR="0" wp14:anchorId="3BA749BC" wp14:editId="2410EBA1">
             <wp:extent cx="5173133" cy="1132258"/>
@@ -9857,6 +9844,10 @@
         <w:jc w:val="center"/>
       </w:pPr>
       <w:r>
+        <w:rPr>
+          <w:noProof/>
+          <w:lang w:eastAsia="ru-RU"/>
+        </w:rPr>
         <w:drawing>
           <wp:inline distT="0" distB="0" distL="0" distR="0" wp14:anchorId="4FA6E64B" wp14:editId="7DD14180">
             <wp:extent cx="5098222" cy="1554615"/>
@@ -9960,6 +9951,10 @@
         <w:jc w:val="center"/>
       </w:pPr>
       <w:r>
+        <w:rPr>
+          <w:noProof/>
+          <w:lang w:eastAsia="ru-RU"/>
+        </w:rPr>
         <w:lastRenderedPageBreak/>
         <w:drawing>
           <wp:inline distT="0" distB="0" distL="0" distR="0" wp14:anchorId="6BF8A10B" wp14:editId="70BBB6C9">
@@ -10057,6 +10052,10 @@
         <w:jc w:val="center"/>
       </w:pPr>
       <w:r>
+        <w:rPr>
+          <w:noProof/>
+          <w:lang w:eastAsia="ru-RU"/>
+        </w:rPr>
         <w:drawing>
           <wp:inline distT="0" distB="0" distL="0" distR="0" wp14:anchorId="2A5BA9AF" wp14:editId="227071BF">
             <wp:extent cx="5094941" cy="1176866"/>
@@ -10152,6 +10151,10 @@
         <w:jc w:val="center"/>
       </w:pPr>
       <w:r>
+        <w:rPr>
+          <w:noProof/>
+          <w:lang w:eastAsia="ru-RU"/>
+        </w:rPr>
         <w:drawing>
           <wp:inline distT="0" distB="0" distL="0" distR="0" wp14:anchorId="5728CB23" wp14:editId="4A71E39D">
             <wp:extent cx="3473544" cy="3725333"/>
@@ -10311,6 +10314,10 @@
         <w:jc w:val="center"/>
       </w:pPr>
       <w:r>
+        <w:rPr>
+          <w:noProof/>
+          <w:lang w:eastAsia="ru-RU"/>
+        </w:rPr>
         <w:drawing>
           <wp:inline distT="0" distB="0" distL="0" distR="0" wp14:anchorId="544D5D23" wp14:editId="3DCC1E31">
             <wp:extent cx="4461933" cy="5265420"/>
@@ -10397,12 +10404,12 @@
       <w:pPr>
         <w:pStyle w:val="aa"/>
       </w:pPr>
-      <w:bookmarkStart w:id="22" w:name="_Toc58782119"/>
+      <w:bookmarkStart w:id="23" w:name="_Toc58841401"/>
       <w:r>
         <w:lastRenderedPageBreak/>
         <w:t>Заключение</w:t>
       </w:r>
-      <w:bookmarkEnd w:id="22"/>
+      <w:bookmarkEnd w:id="23"/>
     </w:p>
     <w:p>
       <w:pPr>
@@ -10529,7 +10536,10 @@
         <w:rPr>
           <w:lang w:val="en-US"/>
         </w:rPr>
-        <w:t>FAT32.</w:t>
+        <w:t>FAT</w:t>
+      </w:r>
+      <w:r>
+        <w:t>32.</w:t>
       </w:r>
     </w:p>
     <w:p>
@@ -10683,16 +10693,16 @@
       <w:pPr>
         <w:pStyle w:val="aa"/>
       </w:pPr>
-      <w:bookmarkStart w:id="23" w:name="_Toc388266391"/>
-      <w:bookmarkStart w:id="24" w:name="_Toc388434579"/>
-      <w:bookmarkStart w:id="25" w:name="_Toc411433290"/>
-      <w:bookmarkStart w:id="26" w:name="_Toc411433528"/>
-      <w:bookmarkStart w:id="27" w:name="_Toc411433723"/>
-      <w:bookmarkStart w:id="28" w:name="_Toc411433891"/>
-      <w:bookmarkStart w:id="29" w:name="_Toc411870083"/>
-      <w:bookmarkStart w:id="30" w:name="_Toc9526345"/>
-      <w:bookmarkStart w:id="31" w:name="_Toc10146525"/>
-      <w:bookmarkStart w:id="32" w:name="_Toc58782120"/>
+      <w:bookmarkStart w:id="24" w:name="_Toc388266391"/>
+      <w:bookmarkStart w:id="25" w:name="_Toc388434579"/>
+      <w:bookmarkStart w:id="26" w:name="_Toc411433290"/>
+      <w:bookmarkStart w:id="27" w:name="_Toc411433528"/>
+      <w:bookmarkStart w:id="28" w:name="_Toc411433723"/>
+      <w:bookmarkStart w:id="29" w:name="_Toc411433891"/>
+      <w:bookmarkStart w:id="30" w:name="_Toc411870083"/>
+      <w:bookmarkStart w:id="31" w:name="_Toc9526345"/>
+      <w:bookmarkStart w:id="32" w:name="_Toc10146525"/>
+      <w:bookmarkStart w:id="33" w:name="_Toc58841402"/>
       <w:r>
         <w:lastRenderedPageBreak/>
         <w:t>Список</w:t>
@@ -10709,7 +10719,6 @@
       <w:r>
         <w:t>литературы</w:t>
       </w:r>
-      <w:bookmarkEnd w:id="23"/>
       <w:bookmarkEnd w:id="24"/>
       <w:bookmarkEnd w:id="25"/>
       <w:bookmarkEnd w:id="26"/>
@@ -10719,6 +10728,7 @@
       <w:bookmarkEnd w:id="30"/>
       <w:bookmarkEnd w:id="31"/>
       <w:bookmarkEnd w:id="32"/>
+      <w:bookmarkEnd w:id="33"/>
     </w:p>
     <w:p>
       <w:pPr>
@@ -11152,33 +11162,33 @@
       <w:pPr>
         <w:pStyle w:val="aa"/>
       </w:pPr>
-      <w:bookmarkStart w:id="33" w:name="_Toc388266392"/>
-      <w:bookmarkStart w:id="34" w:name="_Toc388434580"/>
-      <w:bookmarkStart w:id="35" w:name="_Toc411433291"/>
-      <w:bookmarkStart w:id="36" w:name="_Toc411433529"/>
-      <w:bookmarkStart w:id="37" w:name="_Toc411433724"/>
-      <w:bookmarkStart w:id="38" w:name="_Toc411433892"/>
-      <w:bookmarkStart w:id="39" w:name="_Toc411870084"/>
-      <w:bookmarkStart w:id="40" w:name="_Toc9526346"/>
-      <w:bookmarkStart w:id="41" w:name="_Toc10146526"/>
-      <w:bookmarkStart w:id="42" w:name="_Toc58782121"/>
+      <w:bookmarkStart w:id="34" w:name="_Toc388266392"/>
+      <w:bookmarkStart w:id="35" w:name="_Toc388434580"/>
+      <w:bookmarkStart w:id="36" w:name="_Toc411433291"/>
+      <w:bookmarkStart w:id="37" w:name="_Toc411433529"/>
+      <w:bookmarkStart w:id="38" w:name="_Toc411433724"/>
+      <w:bookmarkStart w:id="39" w:name="_Toc411433892"/>
+      <w:bookmarkStart w:id="40" w:name="_Toc411870084"/>
+      <w:bookmarkStart w:id="41" w:name="_Toc9526346"/>
+      <w:bookmarkStart w:id="42" w:name="_Toc10146526"/>
+      <w:bookmarkStart w:id="43" w:name="_Toc58841403"/>
       <w:r>
         <w:lastRenderedPageBreak/>
         <w:t xml:space="preserve">Приложение </w:t>
       </w:r>
-      <w:bookmarkEnd w:id="33"/>
       <w:bookmarkEnd w:id="34"/>
       <w:bookmarkEnd w:id="35"/>
       <w:bookmarkEnd w:id="36"/>
       <w:bookmarkEnd w:id="37"/>
       <w:bookmarkEnd w:id="38"/>
+      <w:bookmarkEnd w:id="39"/>
       <w:r>
         <w:t>А</w:t>
       </w:r>
-      <w:bookmarkEnd w:id="39"/>
       <w:bookmarkEnd w:id="40"/>
       <w:bookmarkEnd w:id="41"/>
       <w:bookmarkEnd w:id="42"/>
+      <w:bookmarkEnd w:id="43"/>
     </w:p>
     <w:p>
       <w:pPr>
@@ -18015,6 +18025,20 @@
         </w:rPr>
         <w:t>}</w:t>
       </w:r>
+    </w:p>
+    <w:p>
+      <w:pPr>
+        <w:pStyle w:val="a6"/>
+        <w:sectPr>
+          <w:footerReference w:type="default" r:id="rId30"/>
+          <w:footerReference w:type="first" r:id="rId31"/>
+          <w:pgSz w:w="11906" w:h="16838"/>
+          <w:pgMar w:top="1134" w:right="851" w:bottom="1134" w:left="1701" w:header="709" w:footer="709" w:gutter="0"/>
+          <w:pgNumType w:start="4"/>
+          <w:cols w:space="708"/>
+          <w:docGrid w:linePitch="381"/>
+        </w:sectPr>
+      </w:pPr>
     </w:p>
     <w:p>
       <w:pPr>
@@ -18250,14 +18274,16 @@
                 <w:lang w:eastAsia="ru-RU"/>
               </w:rPr>
             </w:pPr>
-            <w:bookmarkStart w:id="43" w:name="_Toc10141393"/>
-            <w:bookmarkStart w:id="44" w:name="_Toc10141665"/>
-            <w:bookmarkStart w:id="45" w:name="_Toc10146527"/>
-            <w:bookmarkStart w:id="46" w:name="_Toc28429302"/>
-            <w:bookmarkStart w:id="47" w:name="_Toc28429394"/>
-            <w:bookmarkStart w:id="48" w:name="_Toc28965683"/>
-            <w:bookmarkStart w:id="49" w:name="_Toc42599068"/>
-            <w:bookmarkStart w:id="50" w:name="_Toc58782122"/>
+            <w:bookmarkStart w:id="44" w:name="_Toc10141393"/>
+            <w:bookmarkStart w:id="45" w:name="_Toc10141665"/>
+            <w:bookmarkStart w:id="46" w:name="_Toc10146527"/>
+            <w:bookmarkStart w:id="47" w:name="_Toc28429302"/>
+            <w:bookmarkStart w:id="48" w:name="_Toc28429394"/>
+            <w:bookmarkStart w:id="49" w:name="_Toc28965683"/>
+            <w:bookmarkStart w:id="50" w:name="_Toc42599068"/>
+            <w:bookmarkStart w:id="51" w:name="_Toc58782122"/>
+            <w:bookmarkStart w:id="52" w:name="_Toc58841348"/>
+            <w:bookmarkStart w:id="53" w:name="_Toc58841404"/>
             <w:r>
               <w:rPr>
                 <w:rFonts w:eastAsia="Times New Roman"/>
@@ -18268,7 +18294,6 @@
               </w:rPr>
               <w:t>Текстовые документы</w:t>
             </w:r>
-            <w:bookmarkEnd w:id="43"/>
             <w:bookmarkEnd w:id="44"/>
             <w:bookmarkEnd w:id="45"/>
             <w:bookmarkEnd w:id="46"/>
@@ -18276,6 +18301,9 @@
             <w:bookmarkEnd w:id="48"/>
             <w:bookmarkEnd w:id="49"/>
             <w:bookmarkEnd w:id="50"/>
+            <w:bookmarkEnd w:id="51"/>
+            <w:bookmarkEnd w:id="52"/>
+            <w:bookmarkEnd w:id="53"/>
           </w:p>
         </w:tc>
         <w:tc>
@@ -18499,14 +18527,16 @@
                 <w:lang w:eastAsia="ru-RU"/>
               </w:rPr>
             </w:pPr>
-            <w:bookmarkStart w:id="51" w:name="_Toc10141394"/>
-            <w:bookmarkStart w:id="52" w:name="_Toc10141666"/>
-            <w:bookmarkStart w:id="53" w:name="_Toc10146528"/>
-            <w:bookmarkStart w:id="54" w:name="_Toc28429303"/>
-            <w:bookmarkStart w:id="55" w:name="_Toc28429395"/>
-            <w:bookmarkStart w:id="56" w:name="_Toc28965684"/>
-            <w:bookmarkStart w:id="57" w:name="_Toc42599069"/>
-            <w:bookmarkStart w:id="58" w:name="_Toc58782123"/>
+            <w:bookmarkStart w:id="54" w:name="_Toc10141394"/>
+            <w:bookmarkStart w:id="55" w:name="_Toc10141666"/>
+            <w:bookmarkStart w:id="56" w:name="_Toc10146528"/>
+            <w:bookmarkStart w:id="57" w:name="_Toc28429303"/>
+            <w:bookmarkStart w:id="58" w:name="_Toc28429395"/>
+            <w:bookmarkStart w:id="59" w:name="_Toc28965684"/>
+            <w:bookmarkStart w:id="60" w:name="_Toc42599069"/>
+            <w:bookmarkStart w:id="61" w:name="_Toc58782123"/>
+            <w:bookmarkStart w:id="62" w:name="_Toc58841349"/>
+            <w:bookmarkStart w:id="63" w:name="_Toc58841405"/>
             <w:r>
               <w:rPr>
                 <w:rFonts w:eastAsia="Times New Roman"/>
@@ -18526,14 +18556,16 @@
               </w:rPr>
               <w:t>ояснительная записка</w:t>
             </w:r>
-            <w:bookmarkEnd w:id="51"/>
-            <w:bookmarkEnd w:id="52"/>
-            <w:bookmarkEnd w:id="53"/>
             <w:bookmarkEnd w:id="54"/>
             <w:bookmarkEnd w:id="55"/>
             <w:bookmarkEnd w:id="56"/>
             <w:bookmarkEnd w:id="57"/>
             <w:bookmarkEnd w:id="58"/>
+            <w:bookmarkEnd w:id="59"/>
+            <w:bookmarkEnd w:id="60"/>
+            <w:bookmarkEnd w:id="61"/>
+            <w:bookmarkEnd w:id="62"/>
+            <w:bookmarkEnd w:id="63"/>
           </w:p>
         </w:tc>
         <w:tc>
@@ -18902,14 +18934,16 @@
                 <w:lang w:eastAsia="ru-RU"/>
               </w:rPr>
             </w:pPr>
-            <w:bookmarkStart w:id="59" w:name="_Toc10141395"/>
-            <w:bookmarkStart w:id="60" w:name="_Toc10141667"/>
-            <w:bookmarkStart w:id="61" w:name="_Toc10146529"/>
-            <w:bookmarkStart w:id="62" w:name="_Toc28429304"/>
-            <w:bookmarkStart w:id="63" w:name="_Toc28429396"/>
-            <w:bookmarkStart w:id="64" w:name="_Toc28965685"/>
-            <w:bookmarkStart w:id="65" w:name="_Toc42599070"/>
-            <w:bookmarkStart w:id="66" w:name="_Toc58782124"/>
+            <w:bookmarkStart w:id="64" w:name="_Toc10141395"/>
+            <w:bookmarkStart w:id="65" w:name="_Toc10141667"/>
+            <w:bookmarkStart w:id="66" w:name="_Toc10146529"/>
+            <w:bookmarkStart w:id="67" w:name="_Toc28429304"/>
+            <w:bookmarkStart w:id="68" w:name="_Toc28429396"/>
+            <w:bookmarkStart w:id="69" w:name="_Toc28965685"/>
+            <w:bookmarkStart w:id="70" w:name="_Toc42599070"/>
+            <w:bookmarkStart w:id="71" w:name="_Toc58782124"/>
+            <w:bookmarkStart w:id="72" w:name="_Toc58841350"/>
+            <w:bookmarkStart w:id="73" w:name="_Toc58841406"/>
             <w:r>
               <w:rPr>
                 <w:rFonts w:eastAsia="Times New Roman"/>
@@ -18920,14 +18954,16 @@
               </w:rPr>
               <w:t>Графические документы</w:t>
             </w:r>
-            <w:bookmarkEnd w:id="59"/>
-            <w:bookmarkEnd w:id="60"/>
-            <w:bookmarkEnd w:id="61"/>
-            <w:bookmarkEnd w:id="62"/>
-            <w:bookmarkEnd w:id="63"/>
             <w:bookmarkEnd w:id="64"/>
             <w:bookmarkEnd w:id="65"/>
             <w:bookmarkEnd w:id="66"/>
+            <w:bookmarkEnd w:id="67"/>
+            <w:bookmarkEnd w:id="68"/>
+            <w:bookmarkEnd w:id="69"/>
+            <w:bookmarkEnd w:id="70"/>
+            <w:bookmarkEnd w:id="71"/>
+            <w:bookmarkEnd w:id="72"/>
+            <w:bookmarkEnd w:id="73"/>
           </w:p>
         </w:tc>
         <w:tc>
@@ -19195,14 +19231,16 @@
                 <w:lang w:eastAsia="ru-RU"/>
               </w:rPr>
             </w:pPr>
-            <w:bookmarkStart w:id="67" w:name="_Toc10141396"/>
-            <w:bookmarkStart w:id="68" w:name="_Toc10141668"/>
-            <w:bookmarkStart w:id="69" w:name="_Toc10146530"/>
-            <w:bookmarkStart w:id="70" w:name="_Toc28429305"/>
-            <w:bookmarkStart w:id="71" w:name="_Toc28429397"/>
-            <w:bookmarkStart w:id="72" w:name="_Toc28965686"/>
-            <w:bookmarkStart w:id="73" w:name="_Toc42599071"/>
-            <w:bookmarkStart w:id="74" w:name="_Toc58782125"/>
+            <w:bookmarkStart w:id="74" w:name="_Toc10141396"/>
+            <w:bookmarkStart w:id="75" w:name="_Toc10141668"/>
+            <w:bookmarkStart w:id="76" w:name="_Toc10146530"/>
+            <w:bookmarkStart w:id="77" w:name="_Toc28429305"/>
+            <w:bookmarkStart w:id="78" w:name="_Toc28429397"/>
+            <w:bookmarkStart w:id="79" w:name="_Toc28965686"/>
+            <w:bookmarkStart w:id="80" w:name="_Toc42599071"/>
+            <w:bookmarkStart w:id="81" w:name="_Toc58782125"/>
+            <w:bookmarkStart w:id="82" w:name="_Toc58841351"/>
+            <w:bookmarkStart w:id="83" w:name="_Toc58841407"/>
             <w:r>
               <w:rPr>
                 <w:rFonts w:eastAsia="Times New Roman"/>
@@ -19212,14 +19250,16 @@
               </w:rPr>
               <w:t>Формат А1</w:t>
             </w:r>
-            <w:bookmarkEnd w:id="67"/>
-            <w:bookmarkEnd w:id="68"/>
-            <w:bookmarkEnd w:id="69"/>
-            <w:bookmarkEnd w:id="70"/>
-            <w:bookmarkEnd w:id="71"/>
-            <w:bookmarkEnd w:id="72"/>
-            <w:bookmarkEnd w:id="73"/>
             <w:bookmarkEnd w:id="74"/>
+            <w:bookmarkEnd w:id="75"/>
+            <w:bookmarkEnd w:id="76"/>
+            <w:bookmarkEnd w:id="77"/>
+            <w:bookmarkEnd w:id="78"/>
+            <w:bookmarkEnd w:id="79"/>
+            <w:bookmarkEnd w:id="80"/>
+            <w:bookmarkEnd w:id="81"/>
+            <w:bookmarkEnd w:id="82"/>
+            <w:bookmarkEnd w:id="83"/>
           </w:p>
         </w:tc>
       </w:tr>
@@ -22166,7 +22206,16 @@
                 <w:szCs w:val="20"/>
                 <w:lang w:eastAsia="ru-RU"/>
               </w:rPr>
-              <w:t xml:space="preserve">Бизнес-логика программного средства для дефрагментации файловой системы </w:t>
+              <w:t xml:space="preserve">Модуль </w:t>
+            </w:r>
+            <w:r>
+              <w:rPr>
+                <w:rFonts w:eastAsia="Times New Roman"/>
+                <w:sz w:val="20"/>
+                <w:szCs w:val="20"/>
+                <w:lang w:eastAsia="ru-RU"/>
+              </w:rPr>
+              <w:t xml:space="preserve">дефрагментации файловой системы </w:t>
             </w:r>
             <w:r>
               <w:rPr>
@@ -23625,8 +23674,7 @@
       </w:pPr>
     </w:p>
     <w:sectPr>
-      <w:footerReference w:type="default" r:id="rId30"/>
-      <w:footerReference w:type="first" r:id="rId31"/>
+      <w:footerReference w:type="default" r:id="rId32"/>
       <w:pgSz w:w="11906" w:h="16838"/>
       <w:pgMar w:top="1134" w:right="851" w:bottom="1134" w:left="1701" w:header="709" w:footer="709" w:gutter="0"/>
       <w:pgNumType w:start="4"/>
@@ -23709,6 +23757,22 @@
 
 <file path=word/footer3.xml><?xml version="1.0" encoding="utf-8"?>
 <w:ftr xmlns:wpc="http://schemas.microsoft.com/office/word/2010/wordprocessingCanvas" xmlns:cx="http://schemas.microsoft.com/office/drawing/2014/chartex" xmlns:mc="http://schemas.openxmlformats.org/markup-compatibility/2006" xmlns:o="urn:schemas-microsoft-com:office:office" xmlns:r="http://schemas.openxmlformats.org/officeDocument/2006/relationships" xmlns:m="http://schemas.openxmlformats.org/officeDocument/2006/math" xmlns:v="urn:schemas-microsoft-com:vml" xmlns:wp14="http://schemas.microsoft.com/office/word/2010/wordprocessingDrawing" xmlns:wp="http://schemas.openxmlformats.org/drawingml/2006/wordprocessingDrawing" xmlns:w10="urn:schemas-microsoft-com:office:word" xmlns:w="http://schemas.openxmlformats.org/wordprocessingml/2006/main" xmlns:w14="http://schemas.microsoft.com/office/word/2010/wordml" xmlns:w15="http://schemas.microsoft.com/office/word/2012/wordml" xmlns:w16se="http://schemas.microsoft.com/office/word/2015/wordml/symex" xmlns:wpg="http://schemas.microsoft.com/office/word/2010/wordprocessingGroup" xmlns:wpi="http://schemas.microsoft.com/office/word/2010/wordprocessingInk" xmlns:wne="http://schemas.microsoft.com/office/word/2006/wordml" xmlns:wps="http://schemas.microsoft.com/office/word/2010/wordprocessingShape" mc:Ignorable="w14 w15 w16se wp14">
+  <w:p>
+    <w:pPr>
+      <w:pStyle w:val="af2"/>
+    </w:pPr>
+  </w:p>
+</w:ftr>
+</file>
+
+<file path=word/footer4.xml><?xml version="1.0" encoding="utf-8"?>
+<w:ftr xmlns:wpc="http://schemas.microsoft.com/office/word/2010/wordprocessingCanvas" xmlns:cx="http://schemas.microsoft.com/office/drawing/2014/chartex" xmlns:mc="http://schemas.openxmlformats.org/markup-compatibility/2006" xmlns:o="urn:schemas-microsoft-com:office:office" xmlns:r="http://schemas.openxmlformats.org/officeDocument/2006/relationships" xmlns:m="http://schemas.openxmlformats.org/officeDocument/2006/math" xmlns:v="urn:schemas-microsoft-com:vml" xmlns:wp14="http://schemas.microsoft.com/office/word/2010/wordprocessingDrawing" xmlns:wp="http://schemas.openxmlformats.org/drawingml/2006/wordprocessingDrawing" xmlns:w10="urn:schemas-microsoft-com:office:word" xmlns:w="http://schemas.openxmlformats.org/wordprocessingml/2006/main" xmlns:w14="http://schemas.microsoft.com/office/word/2010/wordml" xmlns:w15="http://schemas.microsoft.com/office/word/2012/wordml" xmlns:w16se="http://schemas.microsoft.com/office/word/2015/wordml/symex" xmlns:wpg="http://schemas.microsoft.com/office/word/2010/wordprocessingGroup" xmlns:wpi="http://schemas.microsoft.com/office/word/2010/wordprocessingInk" xmlns:wne="http://schemas.microsoft.com/office/word/2006/wordml" xmlns:wps="http://schemas.microsoft.com/office/word/2010/wordprocessingShape" mc:Ignorable="w14 w15 w16se wp14">
+  <w:p>
+    <w:pPr>
+      <w:pStyle w:val="af2"/>
+      <w:jc w:val="right"/>
+    </w:pPr>
+  </w:p>
   <w:p>
     <w:pPr>
       <w:pStyle w:val="af2"/>
@@ -26704,7 +26768,7 @@
 </file>
 
 <file path=customXml/itemProps1.xml><?xml version="1.0" encoding="utf-8"?>
-<ds:datastoreItem xmlns:ds="http://schemas.openxmlformats.org/officeDocument/2006/customXml" ds:itemID="{03B42D36-3818-41AB-87E6-CCCEE672C5BA}">
+<ds:datastoreItem xmlns:ds="http://schemas.openxmlformats.org/officeDocument/2006/customXml" ds:itemID="{C190D766-7AB2-47C2-AB37-35FD697A3D48}">
   <ds:schemaRefs>
     <ds:schemaRef ds:uri="http://schemas.openxmlformats.org/officeDocument/2006/bibliography"/>
   </ds:schemaRefs>

</xml_diff>